<commit_message>
Corrections orthographe et mise en page
</commit_message>
<xml_diff>
--- a/S06_Lab_Instructions.docx
+++ b/S06_Lab_Instructions.docx
@@ -191,9 +191,11 @@
       <w:r>
         <w:t xml:space="preserve">Dans </w:t>
       </w:r>
+      <w:proofErr w:type="spellStart"/>
       <w:r>
         <w:t>Gitkraken</w:t>
       </w:r>
+      <w:proofErr w:type="spellEnd"/>
       <w:r>
         <w:t xml:space="preserve">, </w:t>
       </w:r>
@@ -274,6 +276,7 @@
           <w:szCs w:val="44"/>
         </w:rPr>
       </w:pPr>
+      <w:proofErr w:type="spellStart"/>
       <w:r>
         <w:rPr>
           <w:b/>
@@ -294,6 +297,7 @@
         </w:rPr>
         <w:t>Unit</w:t>
       </w:r>
+      <w:proofErr w:type="spellEnd"/>
     </w:p>
     <w:p>
       <w:pPr>
@@ -339,8 +343,13 @@
         <w:t xml:space="preserve">Créez un projet de type </w:t>
       </w:r>
       <w:r>
-        <w:t>Tests NUnit</w:t>
-      </w:r>
+        <w:t xml:space="preserve">Tests </w:t>
+      </w:r>
+      <w:proofErr w:type="spellStart"/>
+      <w:r>
+        <w:t>NUnit</w:t>
+      </w:r>
+      <w:proofErr w:type="spellEnd"/>
       <w:r>
         <w:t xml:space="preserve"> </w:t>
       </w:r>
@@ -360,14 +369,23 @@
         <w:rPr>
           <w:color w:val="FF0000"/>
         </w:rPr>
-        <w:t xml:space="preserve"> Core</w:t>
-      </w:r>
+        <w:t xml:space="preserve"> </w:t>
+      </w:r>
+      <w:proofErr w:type="spellStart"/>
       <w:r>
         <w:rPr>
           <w:color w:val="FF0000"/>
         </w:rPr>
+        <w:t>Core</w:t>
+      </w:r>
+      <w:proofErr w:type="spellEnd"/>
+      <w:r>
+        <w:rPr>
+          <w:color w:val="FF0000"/>
+        </w:rPr>
         <w:t xml:space="preserve"> </w:t>
       </w:r>
+      <w:proofErr w:type="spellStart"/>
       <w:r>
         <w:rPr>
           <w:b/>
@@ -417,6 +435,7 @@
         </w:rPr>
         <w:t>U</w:t>
       </w:r>
+      <w:proofErr w:type="spellEnd"/>
     </w:p>
     <w:p>
       <w:pPr>
@@ -430,6 +449,7 @@
       <w:r>
         <w:t xml:space="preserve">À partir du projet </w:t>
       </w:r>
+      <w:proofErr w:type="spellStart"/>
       <w:r>
         <w:rPr>
           <w:b/>
@@ -451,6 +471,7 @@
         </w:rPr>
         <w:t>NU</w:t>
       </w:r>
+      <w:proofErr w:type="spellEnd"/>
       <w:r>
         <w:rPr>
           <w:b/>
@@ -467,6 +488,7 @@
       <w:r>
         <w:t xml:space="preserve">: </w:t>
       </w:r>
+      <w:proofErr w:type="spellStart"/>
       <w:r>
         <w:rPr>
           <w:b/>
@@ -474,6 +496,7 @@
         </w:rPr>
         <w:t>Appl_TestsUnitaires</w:t>
       </w:r>
+      <w:proofErr w:type="spellEnd"/>
     </w:p>
     <w:p/>
     <w:p>
@@ -494,7 +517,15 @@
         <w:spacing w:before="0" w:after="160" w:line="259" w:lineRule="auto"/>
       </w:pPr>
       <w:r>
-        <w:t>Dans Gitkraken, assurez-vous d'être dans le bon dossier/repo et sur la bonne branche</w:t>
+        <w:t xml:space="preserve">Dans </w:t>
+      </w:r>
+      <w:proofErr w:type="spellStart"/>
+      <w:r>
+        <w:t>Gitkraken</w:t>
+      </w:r>
+      <w:proofErr w:type="spellEnd"/>
+      <w:r>
+        <w:t>, assurez-vous d'être dans le bon dossier/repo et sur la bonne branche</w:t>
       </w:r>
     </w:p>
     <w:p>
@@ -509,12 +540,21 @@
       <w:r>
         <w:t xml:space="preserve">Cliquez sur </w:t>
       </w:r>
+      <w:proofErr w:type="spellStart"/>
       <w:r>
         <w:rPr>
           <w:b/>
           <w:bCs/>
         </w:rPr>
-        <w:t>View changes</w:t>
+        <w:t>View</w:t>
+      </w:r>
+      <w:proofErr w:type="spellEnd"/>
+      <w:r>
+        <w:rPr>
+          <w:b/>
+          <w:bCs/>
+        </w:rPr>
+        <w:t xml:space="preserve"> changes</w:t>
       </w:r>
     </w:p>
     <w:p>
@@ -565,6 +605,7 @@
         </w:numPr>
         <w:spacing w:before="0" w:after="160" w:line="259" w:lineRule="auto"/>
       </w:pPr>
+      <w:proofErr w:type="spellStart"/>
       <w:r>
         <w:rPr>
           <w:b/>
@@ -572,12 +613,18 @@
         </w:rPr>
         <w:t>Summary</w:t>
       </w:r>
+      <w:proofErr w:type="spellEnd"/>
       <w:r>
         <w:t xml:space="preserve"> </w:t>
       </w:r>
       <w:r>
-        <w:t>INIT Création projet Tests NUnit</w:t>
-      </w:r>
+        <w:t xml:space="preserve">INIT Création projet Tests </w:t>
+      </w:r>
+      <w:proofErr w:type="spellStart"/>
+      <w:r>
+        <w:t>NUnit</w:t>
+      </w:r>
+      <w:proofErr w:type="spellEnd"/>
     </w:p>
     <w:p>
       <w:pPr>
@@ -599,8 +646,13 @@
         <w:t xml:space="preserve">: </w:t>
       </w:r>
       <w:r>
-        <w:t>Création du projet de tests NUnit</w:t>
-      </w:r>
+        <w:t xml:space="preserve">Création du projet de tests </w:t>
+      </w:r>
+      <w:proofErr w:type="spellStart"/>
+      <w:r>
+        <w:t>NUnit</w:t>
+      </w:r>
+      <w:proofErr w:type="spellEnd"/>
     </w:p>
     <w:p>
       <w:pPr>
@@ -644,6 +696,7 @@
       <w:r>
         <w:t xml:space="preserve"> les modifications sur le repo en ligne </w:t>
       </w:r>
+      <w:proofErr w:type="spellStart"/>
       <w:r>
         <w:rPr>
           <w:b/>
@@ -651,6 +704,7 @@
         </w:rPr>
         <w:t>Remote</w:t>
       </w:r>
+      <w:proofErr w:type="spellEnd"/>
       <w:r>
         <w:t xml:space="preserve">: cliquez sur </w:t>
       </w:r>
@@ -727,12 +781,21 @@
       <w:r>
         <w:t xml:space="preserve">Examinez la méthode à tester: </w:t>
       </w:r>
+      <w:proofErr w:type="spellStart"/>
       <w:r>
         <w:rPr>
           <w:b/>
           <w:bCs/>
         </w:rPr>
-        <w:t xml:space="preserve">GetOutput </w:t>
+        <w:t>GetOutput</w:t>
+      </w:r>
+      <w:proofErr w:type="spellEnd"/>
+      <w:r>
+        <w:rPr>
+          <w:b/>
+          <w:bCs/>
+        </w:rPr>
+        <w:t xml:space="preserve"> </w:t>
       </w:r>
     </w:p>
     <w:p>
@@ -1042,7 +1105,29 @@
           <w:szCs w:val="19"/>
           <w:lang w:val="en-US"/>
         </w:rPr>
-        <w:t>v3And5_ReturnFizzBuzz()</w:t>
+        <w:t>v3And5_</w:t>
+      </w:r>
+      <w:proofErr w:type="gramStart"/>
+      <w:r>
+        <w:rPr>
+          <w:rFonts w:ascii="Consolas" w:hAnsi="Consolas" w:cs="Consolas"/>
+          <w:color w:val="000000"/>
+          <w:sz w:val="19"/>
+          <w:szCs w:val="19"/>
+          <w:lang w:val="en-US"/>
+        </w:rPr>
+        <w:t>ReturnFizzBuzz(</w:t>
+      </w:r>
+      <w:proofErr w:type="gramEnd"/>
+      <w:r>
+        <w:rPr>
+          <w:rFonts w:ascii="Consolas" w:hAnsi="Consolas" w:cs="Consolas"/>
+          <w:color w:val="000000"/>
+          <w:sz w:val="19"/>
+          <w:szCs w:val="19"/>
+          <w:lang w:val="en-US"/>
+        </w:rPr>
+        <w:t>)</w:t>
       </w:r>
     </w:p>
     <w:p>
@@ -1293,8 +1378,42 @@
           <w:szCs w:val="19"/>
           <w:lang w:val="en-CA"/>
         </w:rPr>
-        <w:t xml:space="preserve">      Assert.Pass();</w:t>
-      </w:r>
+        <w:t xml:space="preserve">      </w:t>
+      </w:r>
+      <w:proofErr w:type="spellStart"/>
+      <w:r>
+        <w:rPr>
+          <w:rFonts w:ascii="Consolas" w:hAnsi="Consolas" w:cs="Consolas"/>
+          <w:color w:val="000000"/>
+          <w:sz w:val="19"/>
+          <w:szCs w:val="19"/>
+          <w:lang w:val="en-CA"/>
+        </w:rPr>
+        <w:t>Assert.Pass</w:t>
+      </w:r>
+      <w:proofErr w:type="spellEnd"/>
+      <w:r>
+        <w:rPr>
+          <w:rFonts w:ascii="Consolas" w:hAnsi="Consolas" w:cs="Consolas"/>
+          <w:color w:val="000000"/>
+          <w:sz w:val="19"/>
+          <w:szCs w:val="19"/>
+          <w:lang w:val="en-CA"/>
+        </w:rPr>
+        <w:t>(</w:t>
+      </w:r>
+      <w:proofErr w:type="gramStart"/>
+      <w:r>
+        <w:rPr>
+          <w:rFonts w:ascii="Consolas" w:hAnsi="Consolas" w:cs="Consolas"/>
+          <w:color w:val="000000"/>
+          <w:sz w:val="19"/>
+          <w:szCs w:val="19"/>
+          <w:lang w:val="en-CA"/>
+        </w:rPr>
+        <w:t>);</w:t>
+      </w:r>
+      <w:proofErr w:type="gramEnd"/>
     </w:p>
     <w:p>
       <w:pPr>
@@ -1349,19 +1468,64 @@
         </w:numPr>
       </w:pPr>
       <w:r>
-        <w:t>Dans Act, exécutez la méthode de FizzBuzz GetOut</w:t>
-      </w:r>
-      <w:r>
-        <w:t>put en passant Valeur en paramètre</w:t>
-      </w:r>
-      <w:r>
-        <w:t xml:space="preserve"> : Vous devez ajouter une référence de classe au namespace </w:t>
-      </w:r>
-      <w:r>
-        <w:t xml:space="preserve">Appl_TestsUnitaires </w:t>
-      </w:r>
-      <w:r>
-        <w:t>(Using)</w:t>
+        <w:t xml:space="preserve">Dans </w:t>
+      </w:r>
+      <w:proofErr w:type="spellStart"/>
+      <w:r>
+        <w:t>Act</w:t>
+      </w:r>
+      <w:proofErr w:type="spellEnd"/>
+      <w:r>
+        <w:t xml:space="preserve">, exécutez la méthode de </w:t>
+      </w:r>
+      <w:proofErr w:type="spellStart"/>
+      <w:r>
+        <w:t>FizzBuzz</w:t>
+      </w:r>
+      <w:proofErr w:type="spellEnd"/>
+      <w:r>
+        <w:t xml:space="preserve"> </w:t>
+      </w:r>
+      <w:proofErr w:type="spellStart"/>
+      <w:r>
+        <w:t>GetOut</w:t>
+      </w:r>
+      <w:r>
+        <w:t>put</w:t>
+      </w:r>
+      <w:proofErr w:type="spellEnd"/>
+      <w:r>
+        <w:t xml:space="preserve"> en passant Valeur en paramètre</w:t>
+      </w:r>
+      <w:r>
+        <w:t xml:space="preserve"> : Vous devez ajouter une référence de classe au </w:t>
+      </w:r>
+      <w:proofErr w:type="spellStart"/>
+      <w:r>
+        <w:t>namespace</w:t>
+      </w:r>
+      <w:proofErr w:type="spellEnd"/>
+      <w:r>
+        <w:t xml:space="preserve"> </w:t>
+      </w:r>
+      <w:proofErr w:type="spellStart"/>
+      <w:r>
+        <w:t>Appl_TestsUnitaires</w:t>
+      </w:r>
+      <w:proofErr w:type="spellEnd"/>
+      <w:r>
+        <w:t xml:space="preserve"> </w:t>
+      </w:r>
+      <w:r>
+        <w:t>(</w:t>
+      </w:r>
+      <w:proofErr w:type="spellStart"/>
+      <w:r>
+        <w:t>Using</w:t>
+      </w:r>
+      <w:proofErr w:type="spellEnd"/>
+      <w:r>
+        <w:t>)</w:t>
       </w:r>
     </w:p>
     <w:p>
@@ -1376,7 +1540,15 @@
         <w:t xml:space="preserve">Créez une variable résultat pour mettre </w:t>
       </w:r>
       <w:r>
-        <w:t>le résultat final du Act: ici une seule étape donc on peut faire 1 seule ligne</w:t>
+        <w:t xml:space="preserve">le résultat final du </w:t>
+      </w:r>
+      <w:proofErr w:type="spellStart"/>
+      <w:r>
+        <w:t>Act</w:t>
+      </w:r>
+      <w:proofErr w:type="spellEnd"/>
+      <w:r>
+        <w:t>: ici une seule étape donc on peut faire 1 seule ligne</w:t>
       </w:r>
     </w:p>
     <w:p>
@@ -1406,7 +1578,27 @@
           <w:sz w:val="19"/>
           <w:szCs w:val="19"/>
         </w:rPr>
-        <w:t xml:space="preserve"> Result = E1_FizzBuzz.GetOutput(Valeur);</w:t>
+        <w:t xml:space="preserve"> </w:t>
+      </w:r>
+      <w:proofErr w:type="spellStart"/>
+      <w:r>
+        <w:rPr>
+          <w:rFonts w:ascii="Consolas" w:hAnsi="Consolas" w:cs="Consolas"/>
+          <w:color w:val="000000"/>
+          <w:sz w:val="19"/>
+          <w:szCs w:val="19"/>
+        </w:rPr>
+        <w:t>Result</w:t>
+      </w:r>
+      <w:proofErr w:type="spellEnd"/>
+      <w:r>
+        <w:rPr>
+          <w:rFonts w:ascii="Consolas" w:hAnsi="Consolas" w:cs="Consolas"/>
+          <w:color w:val="000000"/>
+          <w:sz w:val="19"/>
+          <w:szCs w:val="19"/>
+        </w:rPr>
+        <w:t xml:space="preserve"> = E1_FizzBuzz.GetOutput(Valeur);</w:t>
       </w:r>
     </w:p>
     <w:p>
@@ -1418,17 +1610,34 @@
         </w:numPr>
       </w:pPr>
       <w:r>
-        <w:t xml:space="preserve">Dans Assert, </w:t>
+        <w:t xml:space="preserve">Dans </w:t>
+      </w:r>
+      <w:proofErr w:type="spellStart"/>
+      <w:r>
+        <w:t>Assert</w:t>
+      </w:r>
+      <w:proofErr w:type="spellEnd"/>
+      <w:r>
+        <w:t xml:space="preserve">, </w:t>
       </w:r>
       <w:r>
         <w:t xml:space="preserve">remplacez </w:t>
       </w:r>
+      <w:proofErr w:type="spellStart"/>
       <w:r>
         <w:rPr>
           <w:b/>
           <w:bCs/>
         </w:rPr>
-        <w:t>Assert.Pass()</w:t>
+        <w:t>Assert.Pass</w:t>
+      </w:r>
+      <w:proofErr w:type="spellEnd"/>
+      <w:r>
+        <w:rPr>
+          <w:b/>
+          <w:bCs/>
+        </w:rPr>
+        <w:t>()</w:t>
       </w:r>
       <w:r>
         <w:t xml:space="preserve"> (sinon le test réussi tout le temps) </w:t>
@@ -1436,11 +1645,16 @@
       <w:r>
         <w:t xml:space="preserve">par la comparaison du </w:t>
       </w:r>
+      <w:proofErr w:type="spellStart"/>
       <w:r>
         <w:t>R</w:t>
       </w:r>
       <w:r>
-        <w:t>esult et du résultat attendu.</w:t>
+        <w:t>esult</w:t>
+      </w:r>
+      <w:proofErr w:type="spellEnd"/>
+      <w:r>
+        <w:t xml:space="preserve"> et du résultat attendu.</w:t>
       </w:r>
     </w:p>
     <w:p>
@@ -1471,8 +1685,19 @@
           <w:sz w:val="19"/>
           <w:szCs w:val="19"/>
         </w:rPr>
-        <w:t>// Assert</w:t>
-      </w:r>
+        <w:t xml:space="preserve">// </w:t>
+      </w:r>
+      <w:proofErr w:type="spellStart"/>
+      <w:r>
+        <w:rPr>
+          <w:rFonts w:ascii="Consolas" w:hAnsi="Consolas" w:cs="Consolas"/>
+          <w:color w:val="008000"/>
+          <w:sz w:val="19"/>
+          <w:szCs w:val="19"/>
+        </w:rPr>
+        <w:t>Assert</w:t>
+      </w:r>
+      <w:proofErr w:type="spellEnd"/>
     </w:p>
     <w:p>
       <w:pPr>
@@ -1545,6 +1770,7 @@
         </w:rPr>
         <w:t xml:space="preserve">      </w:t>
       </w:r>
+      <w:proofErr w:type="spellStart"/>
       <w:r>
         <w:rPr>
           <w:rFonts w:ascii="Consolas" w:hAnsi="Consolas" w:cs="Consolas"/>
@@ -1553,7 +1779,42 @@
           <w:szCs w:val="19"/>
           <w:lang w:val="en-US"/>
         </w:rPr>
-        <w:t>Assert.That(Result, Is.EqualTo(</w:t>
+        <w:t>Assert.That</w:t>
+      </w:r>
+      <w:proofErr w:type="spellEnd"/>
+      <w:r>
+        <w:rPr>
+          <w:rFonts w:ascii="Consolas" w:hAnsi="Consolas" w:cs="Consolas"/>
+          <w:color w:val="000000"/>
+          <w:sz w:val="19"/>
+          <w:szCs w:val="19"/>
+          <w:lang w:val="en-US"/>
+        </w:rPr>
+        <w:t xml:space="preserve">(Result, </w:t>
+      </w:r>
+      <w:proofErr w:type="spellStart"/>
+      <w:proofErr w:type="gramStart"/>
+      <w:r>
+        <w:rPr>
+          <w:rFonts w:ascii="Consolas" w:hAnsi="Consolas" w:cs="Consolas"/>
+          <w:color w:val="000000"/>
+          <w:sz w:val="19"/>
+          <w:szCs w:val="19"/>
+          <w:lang w:val="en-US"/>
+        </w:rPr>
+        <w:t>Is.EqualTo</w:t>
+      </w:r>
+      <w:proofErr w:type="spellEnd"/>
+      <w:proofErr w:type="gramEnd"/>
+      <w:r>
+        <w:rPr>
+          <w:rFonts w:ascii="Consolas" w:hAnsi="Consolas" w:cs="Consolas"/>
+          <w:color w:val="000000"/>
+          <w:sz w:val="19"/>
+          <w:szCs w:val="19"/>
+          <w:lang w:val="en-US"/>
+        </w:rPr>
+        <w:t>(</w:t>
       </w:r>
       <w:r>
         <w:rPr>
@@ -1563,7 +1824,29 @@
           <w:szCs w:val="19"/>
           <w:lang w:val="en-US"/>
         </w:rPr>
-        <w:t>"FizzBuzz"</w:t>
+        <w:t>"</w:t>
+      </w:r>
+      <w:proofErr w:type="spellStart"/>
+      <w:r>
+        <w:rPr>
+          <w:rFonts w:ascii="Consolas" w:hAnsi="Consolas" w:cs="Consolas"/>
+          <w:color w:val="A31515"/>
+          <w:sz w:val="19"/>
+          <w:szCs w:val="19"/>
+          <w:lang w:val="en-US"/>
+        </w:rPr>
+        <w:t>FizzBuzz</w:t>
+      </w:r>
+      <w:proofErr w:type="spellEnd"/>
+      <w:r>
+        <w:rPr>
+          <w:rFonts w:ascii="Consolas" w:hAnsi="Consolas" w:cs="Consolas"/>
+          <w:color w:val="A31515"/>
+          <w:sz w:val="19"/>
+          <w:szCs w:val="19"/>
+          <w:lang w:val="en-US"/>
+        </w:rPr>
+        <w:t>"</w:t>
       </w:r>
       <w:r>
         <w:rPr>
@@ -2036,8 +2319,42 @@
           <w:szCs w:val="19"/>
           <w:lang w:val="en-CA"/>
         </w:rPr>
-        <w:t xml:space="preserve">      Assert.Pass();</w:t>
-      </w:r>
+        <w:t xml:space="preserve">      </w:t>
+      </w:r>
+      <w:proofErr w:type="spellStart"/>
+      <w:r>
+        <w:rPr>
+          <w:rFonts w:ascii="Consolas" w:hAnsi="Consolas" w:cs="Consolas"/>
+          <w:color w:val="000000"/>
+          <w:sz w:val="19"/>
+          <w:szCs w:val="19"/>
+          <w:lang w:val="en-CA"/>
+        </w:rPr>
+        <w:t>Assert.Pass</w:t>
+      </w:r>
+      <w:proofErr w:type="spellEnd"/>
+      <w:r>
+        <w:rPr>
+          <w:rFonts w:ascii="Consolas" w:hAnsi="Consolas" w:cs="Consolas"/>
+          <w:color w:val="000000"/>
+          <w:sz w:val="19"/>
+          <w:szCs w:val="19"/>
+          <w:lang w:val="en-CA"/>
+        </w:rPr>
+        <w:t>(</w:t>
+      </w:r>
+      <w:proofErr w:type="gramStart"/>
+      <w:r>
+        <w:rPr>
+          <w:rFonts w:ascii="Consolas" w:hAnsi="Consolas" w:cs="Consolas"/>
+          <w:color w:val="000000"/>
+          <w:sz w:val="19"/>
+          <w:szCs w:val="19"/>
+          <w:lang w:val="en-CA"/>
+        </w:rPr>
+        <w:t>);</w:t>
+      </w:r>
+      <w:proofErr w:type="gramEnd"/>
     </w:p>
     <w:p>
       <w:pPr>
@@ -2108,7 +2425,15 @@
         <w:t xml:space="preserve">Faites une erreur volontaire dans </w:t>
       </w:r>
       <w:r>
-        <w:t xml:space="preserve">le résultat attendu: fizz en minuscule </w:t>
+        <w:t xml:space="preserve">le résultat attendu: </w:t>
+      </w:r>
+      <w:proofErr w:type="spellStart"/>
+      <w:r>
+        <w:t>fizz</w:t>
+      </w:r>
+      <w:proofErr w:type="spellEnd"/>
+      <w:r>
+        <w:t xml:space="preserve"> en minuscule </w:t>
       </w:r>
     </w:p>
     <w:p>
@@ -2132,8 +2457,13 @@
         </w:numPr>
       </w:pPr>
       <w:r>
-        <w:t>Ajoutez IgnoreCase</w:t>
-      </w:r>
+        <w:t xml:space="preserve">Ajoutez </w:t>
+      </w:r>
+      <w:proofErr w:type="spellStart"/>
+      <w:r>
+        <w:t>IgnoreCase</w:t>
+      </w:r>
+      <w:proofErr w:type="spellEnd"/>
     </w:p>
     <w:p>
       <w:pPr>
@@ -2188,7 +2518,53 @@
           <w:szCs w:val="19"/>
           <w:lang w:val="en-US"/>
         </w:rPr>
-        <w:t xml:space="preserve">      Assert.That(Result, Is.EqualTo(</w:t>
+        <w:t xml:space="preserve">      </w:t>
+      </w:r>
+      <w:proofErr w:type="spellStart"/>
+      <w:r>
+        <w:rPr>
+          <w:rFonts w:ascii="Consolas" w:hAnsi="Consolas" w:cs="Consolas"/>
+          <w:color w:val="000000"/>
+          <w:sz w:val="19"/>
+          <w:szCs w:val="19"/>
+          <w:lang w:val="en-US"/>
+        </w:rPr>
+        <w:t>Assert.That</w:t>
+      </w:r>
+      <w:proofErr w:type="spellEnd"/>
+      <w:r>
+        <w:rPr>
+          <w:rFonts w:ascii="Consolas" w:hAnsi="Consolas" w:cs="Consolas"/>
+          <w:color w:val="000000"/>
+          <w:sz w:val="19"/>
+          <w:szCs w:val="19"/>
+          <w:lang w:val="en-US"/>
+        </w:rPr>
+        <w:t xml:space="preserve">(Result, </w:t>
+      </w:r>
+      <w:proofErr w:type="spellStart"/>
+      <w:proofErr w:type="gramStart"/>
+      <w:r>
+        <w:rPr>
+          <w:rFonts w:ascii="Consolas" w:hAnsi="Consolas" w:cs="Consolas"/>
+          <w:color w:val="000000"/>
+          <w:sz w:val="19"/>
+          <w:szCs w:val="19"/>
+          <w:lang w:val="en-US"/>
+        </w:rPr>
+        <w:t>Is.EqualTo</w:t>
+      </w:r>
+      <w:proofErr w:type="spellEnd"/>
+      <w:proofErr w:type="gramEnd"/>
+      <w:r>
+        <w:rPr>
+          <w:rFonts w:ascii="Consolas" w:hAnsi="Consolas" w:cs="Consolas"/>
+          <w:color w:val="000000"/>
+          <w:sz w:val="19"/>
+          <w:szCs w:val="19"/>
+          <w:lang w:val="en-US"/>
+        </w:rPr>
+        <w:t>(</w:t>
       </w:r>
       <w:r>
         <w:rPr>
@@ -2208,7 +2584,29 @@
           <w:szCs w:val="19"/>
           <w:lang w:val="en-US"/>
         </w:rPr>
-        <w:t>).IgnoreCase);</w:t>
+        <w:t>).</w:t>
+      </w:r>
+      <w:proofErr w:type="spellStart"/>
+      <w:r>
+        <w:rPr>
+          <w:rFonts w:ascii="Consolas" w:hAnsi="Consolas" w:cs="Consolas"/>
+          <w:color w:val="000000"/>
+          <w:sz w:val="19"/>
+          <w:szCs w:val="19"/>
+          <w:lang w:val="en-US"/>
+        </w:rPr>
+        <w:t>IgnoreCase</w:t>
+      </w:r>
+      <w:proofErr w:type="spellEnd"/>
+      <w:r>
+        <w:rPr>
+          <w:rFonts w:ascii="Consolas" w:hAnsi="Consolas" w:cs="Consolas"/>
+          <w:color w:val="000000"/>
+          <w:sz w:val="19"/>
+          <w:szCs w:val="19"/>
+          <w:lang w:val="en-US"/>
+        </w:rPr>
+        <w:t>);</w:t>
       </w:r>
     </w:p>
     <w:p>
@@ -2631,8 +3029,42 @@
           <w:szCs w:val="19"/>
           <w:lang w:val="en-US"/>
         </w:rPr>
-        <w:t xml:space="preserve">      Assert.Pass();</w:t>
-      </w:r>
+        <w:t xml:space="preserve">      </w:t>
+      </w:r>
+      <w:proofErr w:type="spellStart"/>
+      <w:r>
+        <w:rPr>
+          <w:rFonts w:ascii="Consolas" w:hAnsi="Consolas" w:cs="Consolas"/>
+          <w:color w:val="000000"/>
+          <w:sz w:val="19"/>
+          <w:szCs w:val="19"/>
+          <w:lang w:val="en-US"/>
+        </w:rPr>
+        <w:t>Assert.Pass</w:t>
+      </w:r>
+      <w:proofErr w:type="spellEnd"/>
+      <w:r>
+        <w:rPr>
+          <w:rFonts w:ascii="Consolas" w:hAnsi="Consolas" w:cs="Consolas"/>
+          <w:color w:val="000000"/>
+          <w:sz w:val="19"/>
+          <w:szCs w:val="19"/>
+          <w:lang w:val="en-US"/>
+        </w:rPr>
+        <w:t>(</w:t>
+      </w:r>
+      <w:proofErr w:type="gramStart"/>
+      <w:r>
+        <w:rPr>
+          <w:rFonts w:ascii="Consolas" w:hAnsi="Consolas" w:cs="Consolas"/>
+          <w:color w:val="000000"/>
+          <w:sz w:val="19"/>
+          <w:szCs w:val="19"/>
+          <w:lang w:val="en-US"/>
+        </w:rPr>
+        <w:t>);</w:t>
+      </w:r>
+      <w:proofErr w:type="gramEnd"/>
     </w:p>
     <w:p>
       <w:pPr>
@@ -3082,8 +3514,42 @@
           <w:szCs w:val="19"/>
           <w:lang w:val="en-US"/>
         </w:rPr>
-        <w:t xml:space="preserve">      Assert.Pass();</w:t>
-      </w:r>
+        <w:t xml:space="preserve">      </w:t>
+      </w:r>
+      <w:proofErr w:type="spellStart"/>
+      <w:r>
+        <w:rPr>
+          <w:rFonts w:ascii="Consolas" w:hAnsi="Consolas" w:cs="Consolas"/>
+          <w:color w:val="000000"/>
+          <w:sz w:val="19"/>
+          <w:szCs w:val="19"/>
+          <w:lang w:val="en-US"/>
+        </w:rPr>
+        <w:t>Assert.Pass</w:t>
+      </w:r>
+      <w:proofErr w:type="spellEnd"/>
+      <w:r>
+        <w:rPr>
+          <w:rFonts w:ascii="Consolas" w:hAnsi="Consolas" w:cs="Consolas"/>
+          <w:color w:val="000000"/>
+          <w:sz w:val="19"/>
+          <w:szCs w:val="19"/>
+          <w:lang w:val="en-US"/>
+        </w:rPr>
+        <w:t>(</w:t>
+      </w:r>
+      <w:proofErr w:type="gramStart"/>
+      <w:r>
+        <w:rPr>
+          <w:rFonts w:ascii="Consolas" w:hAnsi="Consolas" w:cs="Consolas"/>
+          <w:color w:val="000000"/>
+          <w:sz w:val="19"/>
+          <w:szCs w:val="19"/>
+          <w:lang w:val="en-US"/>
+        </w:rPr>
+        <w:t>);</w:t>
+      </w:r>
+      <w:proofErr w:type="gramEnd"/>
     </w:p>
     <w:p>
       <w:pPr>
@@ -3170,7 +3636,21 @@
         <w:spacing w:before="0" w:after="160" w:line="259" w:lineRule="auto"/>
       </w:pPr>
       <w:r>
-        <w:t>Dans Gitkraken, assurez-vous d'être dans le bon dossier/repo et sur la bonne branche</w:t>
+        <w:t xml:space="preserve">Dans </w:t>
+      </w:r>
+      <w:proofErr w:type="spellStart"/>
+      <w:r>
+        <w:t>Git</w:t>
+      </w:r>
+      <w:r>
+        <w:t>K</w:t>
+      </w:r>
+      <w:r>
+        <w:t>raken</w:t>
+      </w:r>
+      <w:proofErr w:type="spellEnd"/>
+      <w:r>
+        <w:t>, assurez-vous d'être dans le bon dossier/repo et sur la bonne branche</w:t>
       </w:r>
     </w:p>
     <w:p>
@@ -3185,12 +3665,21 @@
       <w:r>
         <w:t xml:space="preserve">Cliquez sur </w:t>
       </w:r>
+      <w:proofErr w:type="spellStart"/>
       <w:r>
         <w:rPr>
           <w:b/>
           <w:bCs/>
         </w:rPr>
-        <w:t>View changes</w:t>
+        <w:t>View</w:t>
+      </w:r>
+      <w:proofErr w:type="spellEnd"/>
+      <w:r>
+        <w:rPr>
+          <w:b/>
+          <w:bCs/>
+        </w:rPr>
+        <w:t xml:space="preserve"> changes</w:t>
       </w:r>
     </w:p>
     <w:p>
@@ -3241,6 +3730,7 @@
         </w:numPr>
         <w:spacing w:before="0" w:after="160" w:line="259" w:lineRule="auto"/>
       </w:pPr>
+      <w:proofErr w:type="spellStart"/>
       <w:r>
         <w:rPr>
           <w:b/>
@@ -3248,12 +3738,18 @@
         </w:rPr>
         <w:t>Summary</w:t>
       </w:r>
+      <w:proofErr w:type="spellEnd"/>
       <w:r>
         <w:t xml:space="preserve"> </w:t>
       </w:r>
       <w:r>
-        <w:t>FCT Tests BuzzFizz</w:t>
-      </w:r>
+        <w:t xml:space="preserve">FCT Tests </w:t>
+      </w:r>
+      <w:proofErr w:type="spellStart"/>
+      <w:r>
+        <w:t>BuzzFizz</w:t>
+      </w:r>
+      <w:proofErr w:type="spellEnd"/>
     </w:p>
     <w:p>
       <w:pPr>
@@ -3275,8 +3771,13 @@
         <w:t xml:space="preserve">: </w:t>
       </w:r>
       <w:r>
-        <w:t>Tests des scénarios BuzzFizz</w:t>
-      </w:r>
+        <w:t xml:space="preserve">Tests des scénarios </w:t>
+      </w:r>
+      <w:proofErr w:type="spellStart"/>
+      <w:r>
+        <w:t>BuzzFizz</w:t>
+      </w:r>
+      <w:proofErr w:type="spellEnd"/>
       <w:r>
         <w:t xml:space="preserve"> 1 méthode par scénario</w:t>
       </w:r>
@@ -3323,6 +3824,7 @@
       <w:r>
         <w:t xml:space="preserve"> les modifications sur le repo en ligne </w:t>
       </w:r>
+      <w:proofErr w:type="spellStart"/>
       <w:r>
         <w:rPr>
           <w:b/>
@@ -3330,6 +3832,7 @@
         </w:rPr>
         <w:t>Remote</w:t>
       </w:r>
+      <w:proofErr w:type="spellEnd"/>
       <w:r>
         <w:t xml:space="preserve">: cliquez sur </w:t>
       </w:r>
@@ -3457,7 +3960,30 @@
           <w:sz w:val="19"/>
           <w:szCs w:val="19"/>
         </w:rPr>
-        <w:t xml:space="preserve">[TestFixture] </w:t>
+        <w:t>[</w:t>
+      </w:r>
+      <w:proofErr w:type="spellStart"/>
+      <w:r>
+        <w:rPr>
+          <w:rFonts w:ascii="Consolas" w:hAnsi="Consolas" w:cs="Consolas"/>
+          <w:color w:val="000000"/>
+          <w:sz w:val="19"/>
+          <w:szCs w:val="19"/>
+        </w:rPr>
+        <w:t>TestFixture</w:t>
+      </w:r>
+      <w:proofErr w:type="spellEnd"/>
+      <w:r>
+        <w:rPr>
+          <w:rFonts w:ascii="Consolas" w:hAnsi="Consolas" w:cs="Consolas"/>
+          <w:color w:val="000000"/>
+          <w:sz w:val="19"/>
+          <w:szCs w:val="19"/>
+        </w:rPr>
+        <w:t>]</w:t>
+      </w:r>
+      <w:r>
+        <w:t xml:space="preserve"> </w:t>
       </w:r>
       <w:r>
         <w:t>à la classe</w:t>
@@ -3466,8 +3992,21 @@
         <w:t xml:space="preserve"> </w:t>
       </w:r>
       <w:r>
-        <w:t>et la référence au framework NUnit</w:t>
-      </w:r>
+        <w:t xml:space="preserve">et la référence au </w:t>
+      </w:r>
+      <w:proofErr w:type="spellStart"/>
+      <w:r>
+        <w:t>framework</w:t>
+      </w:r>
+      <w:proofErr w:type="spellEnd"/>
+      <w:r>
+        <w:t xml:space="preserve"> </w:t>
+      </w:r>
+      <w:proofErr w:type="spellStart"/>
+      <w:r>
+        <w:t>NUnit</w:t>
+      </w:r>
+      <w:proofErr w:type="spellEnd"/>
     </w:p>
     <w:p>
       <w:pPr>
@@ -3479,8 +4018,13 @@
         <w:spacing w:before="0" w:after="160" w:line="259" w:lineRule="auto"/>
       </w:pPr>
       <w:r>
-        <w:t>Ajoutez la référence au projet Appl_TestsUnitaires</w:t>
-      </w:r>
+        <w:t xml:space="preserve">Ajoutez la référence au projet </w:t>
+      </w:r>
+      <w:proofErr w:type="spellStart"/>
+      <w:r>
+        <w:t>Appl_TestsUnitaires</w:t>
+      </w:r>
+      <w:proofErr w:type="spellEnd"/>
     </w:p>
     <w:p>
       <w:pPr>
@@ -3507,25 +4051,22 @@
         <w:t>GetOutPut_Div3OrAnd5_ReturnFizzBuzz</w:t>
       </w:r>
       <w:r>
-        <w:rPr>
-          <w:rFonts w:ascii="Consolas" w:hAnsi="Consolas" w:cs="Consolas"/>
-          <w:color w:val="000000"/>
-          <w:sz w:val="19"/>
-          <w:szCs w:val="19"/>
-        </w:rPr>
         <w:t xml:space="preserve">, </w:t>
       </w:r>
       <w:r>
         <w:t>avec la décoration (annotation)</w:t>
       </w:r>
       <w:r>
-        <w:rPr>
-          <w:rFonts w:ascii="Consolas" w:hAnsi="Consolas" w:cs="Consolas"/>
-          <w:color w:val="000000"/>
-          <w:sz w:val="19"/>
-          <w:szCs w:val="19"/>
-        </w:rPr>
-        <w:t xml:space="preserve"> [Test]</w:t>
+        <w:t xml:space="preserve"> </w:t>
+      </w:r>
+      <w:r>
+        <w:rPr>
+          <w:rFonts w:ascii="Consolas" w:hAnsi="Consolas" w:cs="Consolas"/>
+          <w:color w:val="000000"/>
+          <w:sz w:val="19"/>
+          <w:szCs w:val="19"/>
+        </w:rPr>
+        <w:t>[Test]</w:t>
       </w:r>
     </w:p>
     <w:p>
@@ -3554,7 +4095,15 @@
         <w:t xml:space="preserve">Ajoutez les </w:t>
       </w:r>
       <w:r>
-        <w:t>quatre TestCase et passez-les en paramètres dans la méthode</w:t>
+        <w:t xml:space="preserve">quatre </w:t>
+      </w:r>
+      <w:proofErr w:type="spellStart"/>
+      <w:r>
+        <w:t>TestCase</w:t>
+      </w:r>
+      <w:proofErr w:type="spellEnd"/>
+      <w:r>
+        <w:t xml:space="preserve"> et passez-les en paramètres dans la méthode</w:t>
       </w:r>
     </w:p>
     <w:p>
@@ -3620,7 +4169,29 @@
           <w:szCs w:val="19"/>
           <w:lang w:val="en-CA"/>
         </w:rPr>
-        <w:t xml:space="preserve">    [TestCase(15, </w:t>
+        <w:t xml:space="preserve">    [</w:t>
+      </w:r>
+      <w:proofErr w:type="spellStart"/>
+      <w:r>
+        <w:rPr>
+          <w:rFonts w:ascii="Consolas" w:hAnsi="Consolas" w:cs="Consolas"/>
+          <w:color w:val="000000"/>
+          <w:sz w:val="19"/>
+          <w:szCs w:val="19"/>
+          <w:lang w:val="en-CA"/>
+        </w:rPr>
+        <w:t>TestCase</w:t>
+      </w:r>
+      <w:proofErr w:type="spellEnd"/>
+      <w:r>
+        <w:rPr>
+          <w:rFonts w:ascii="Consolas" w:hAnsi="Consolas" w:cs="Consolas"/>
+          <w:color w:val="000000"/>
+          <w:sz w:val="19"/>
+          <w:szCs w:val="19"/>
+          <w:lang w:val="en-CA"/>
+        </w:rPr>
+        <w:t xml:space="preserve">(15, </w:t>
       </w:r>
       <w:r>
         <w:rPr>
@@ -3630,7 +4201,29 @@
           <w:szCs w:val="19"/>
           <w:lang w:val="en-CA"/>
         </w:rPr>
-        <w:t>"FizzBuzz"</w:t>
+        <w:t>"</w:t>
+      </w:r>
+      <w:proofErr w:type="spellStart"/>
+      <w:r>
+        <w:rPr>
+          <w:rFonts w:ascii="Consolas" w:hAnsi="Consolas" w:cs="Consolas"/>
+          <w:color w:val="A31515"/>
+          <w:sz w:val="19"/>
+          <w:szCs w:val="19"/>
+          <w:lang w:val="en-CA"/>
+        </w:rPr>
+        <w:t>FizzBuzz</w:t>
+      </w:r>
+      <w:proofErr w:type="spellEnd"/>
+      <w:r>
+        <w:rPr>
+          <w:rFonts w:ascii="Consolas" w:hAnsi="Consolas" w:cs="Consolas"/>
+          <w:color w:val="A31515"/>
+          <w:sz w:val="19"/>
+          <w:szCs w:val="19"/>
+          <w:lang w:val="en-CA"/>
+        </w:rPr>
+        <w:t>"</w:t>
       </w:r>
       <w:r>
         <w:rPr>
@@ -3673,7 +4266,29 @@
           <w:szCs w:val="19"/>
           <w:lang w:val="en-CA"/>
         </w:rPr>
-        <w:t xml:space="preserve">    [TestCase(3, </w:t>
+        <w:t xml:space="preserve">    [</w:t>
+      </w:r>
+      <w:proofErr w:type="spellStart"/>
+      <w:r>
+        <w:rPr>
+          <w:rFonts w:ascii="Consolas" w:hAnsi="Consolas" w:cs="Consolas"/>
+          <w:color w:val="000000"/>
+          <w:sz w:val="19"/>
+          <w:szCs w:val="19"/>
+          <w:lang w:val="en-CA"/>
+        </w:rPr>
+        <w:t>TestCase</w:t>
+      </w:r>
+      <w:proofErr w:type="spellEnd"/>
+      <w:r>
+        <w:rPr>
+          <w:rFonts w:ascii="Consolas" w:hAnsi="Consolas" w:cs="Consolas"/>
+          <w:color w:val="000000"/>
+          <w:sz w:val="19"/>
+          <w:szCs w:val="19"/>
+          <w:lang w:val="en-CA"/>
+        </w:rPr>
+        <w:t xml:space="preserve">(3, </w:t>
       </w:r>
       <w:r>
         <w:rPr>
@@ -3726,7 +4341,29 @@
           <w:szCs w:val="19"/>
           <w:lang w:val="en-CA"/>
         </w:rPr>
-        <w:t xml:space="preserve">    [TestCase(5, </w:t>
+        <w:t xml:space="preserve">    [</w:t>
+      </w:r>
+      <w:proofErr w:type="spellStart"/>
+      <w:r>
+        <w:rPr>
+          <w:rFonts w:ascii="Consolas" w:hAnsi="Consolas" w:cs="Consolas"/>
+          <w:color w:val="000000"/>
+          <w:sz w:val="19"/>
+          <w:szCs w:val="19"/>
+          <w:lang w:val="en-CA"/>
+        </w:rPr>
+        <w:t>TestCase</w:t>
+      </w:r>
+      <w:proofErr w:type="spellEnd"/>
+      <w:r>
+        <w:rPr>
+          <w:rFonts w:ascii="Consolas" w:hAnsi="Consolas" w:cs="Consolas"/>
+          <w:color w:val="000000"/>
+          <w:sz w:val="19"/>
+          <w:szCs w:val="19"/>
+          <w:lang w:val="en-CA"/>
+        </w:rPr>
+        <w:t xml:space="preserve">(5, </w:t>
       </w:r>
       <w:r>
         <w:rPr>
@@ -3779,7 +4416,29 @@
           <w:szCs w:val="19"/>
           <w:lang w:val="en-CA"/>
         </w:rPr>
-        <w:t xml:space="preserve">    [TestCase(7, </w:t>
+        <w:t xml:space="preserve">    [</w:t>
+      </w:r>
+      <w:proofErr w:type="spellStart"/>
+      <w:r>
+        <w:rPr>
+          <w:rFonts w:ascii="Consolas" w:hAnsi="Consolas" w:cs="Consolas"/>
+          <w:color w:val="000000"/>
+          <w:sz w:val="19"/>
+          <w:szCs w:val="19"/>
+          <w:lang w:val="en-CA"/>
+        </w:rPr>
+        <w:t>TestCase</w:t>
+      </w:r>
+      <w:proofErr w:type="spellEnd"/>
+      <w:r>
+        <w:rPr>
+          <w:rFonts w:ascii="Consolas" w:hAnsi="Consolas" w:cs="Consolas"/>
+          <w:color w:val="000000"/>
+          <w:sz w:val="19"/>
+          <w:szCs w:val="19"/>
+          <w:lang w:val="en-CA"/>
+        </w:rPr>
+        <w:t xml:space="preserve">(7, </w:t>
       </w:r>
       <w:r>
         <w:rPr>
@@ -3872,8 +4531,20 @@
           <w:szCs w:val="19"/>
           <w:lang w:val="en-US"/>
         </w:rPr>
-        <w:t xml:space="preserve"> GetOutPut_Div3OrAnd5_ReturnFizzBuzz(</w:t>
-      </w:r>
+        <w:t xml:space="preserve"> GetOutPut_Div3OrAnd5_</w:t>
+      </w:r>
+      <w:proofErr w:type="gramStart"/>
+      <w:r>
+        <w:rPr>
+          <w:rFonts w:ascii="Consolas" w:hAnsi="Consolas" w:cs="Consolas"/>
+          <w:color w:val="000000"/>
+          <w:sz w:val="19"/>
+          <w:szCs w:val="19"/>
+          <w:lang w:val="en-US"/>
+        </w:rPr>
+        <w:t>ReturnFizzBuzz(</w:t>
+      </w:r>
+      <w:proofErr w:type="gramEnd"/>
       <w:r>
         <w:rPr>
           <w:rFonts w:ascii="Consolas" w:hAnsi="Consolas" w:cs="Consolas"/>
@@ -3912,7 +4583,29 @@
           <w:szCs w:val="19"/>
           <w:lang w:val="en-US"/>
         </w:rPr>
-        <w:t xml:space="preserve"> expectedResult)</w:t>
+        <w:t xml:space="preserve"> </w:t>
+      </w:r>
+      <w:proofErr w:type="spellStart"/>
+      <w:r>
+        <w:rPr>
+          <w:rFonts w:ascii="Consolas" w:hAnsi="Consolas" w:cs="Consolas"/>
+          <w:color w:val="000000"/>
+          <w:sz w:val="19"/>
+          <w:szCs w:val="19"/>
+          <w:lang w:val="en-US"/>
+        </w:rPr>
+        <w:t>expectedResult</w:t>
+      </w:r>
+      <w:proofErr w:type="spellEnd"/>
+      <w:r>
+        <w:rPr>
+          <w:rFonts w:ascii="Consolas" w:hAnsi="Consolas" w:cs="Consolas"/>
+          <w:color w:val="000000"/>
+          <w:sz w:val="19"/>
+          <w:szCs w:val="19"/>
+          <w:lang w:val="en-US"/>
+        </w:rPr>
+        <w:t>)</w:t>
       </w:r>
     </w:p>
     <w:p>
@@ -4015,11 +4708,21 @@
         </w:numPr>
         <w:spacing w:before="0" w:after="160" w:line="259" w:lineRule="auto"/>
       </w:pPr>
+      <w:proofErr w:type="gramStart"/>
       <w:r>
         <w:t>Le Arrange</w:t>
       </w:r>
-      <w:r>
-        <w:t xml:space="preserve"> est vide: remplacé par les testCase, dans ce cas-ci.</w:t>
+      <w:proofErr w:type="gramEnd"/>
+      <w:r>
+        <w:t xml:space="preserve"> est vide: remplacé par les </w:t>
+      </w:r>
+      <w:proofErr w:type="spellStart"/>
+      <w:r>
+        <w:t>testCase</w:t>
+      </w:r>
+      <w:proofErr w:type="spellEnd"/>
+      <w:r>
+        <w:t>, dans ce cas-ci.</w:t>
       </w:r>
     </w:p>
     <w:p>
@@ -4100,7 +4803,38 @@
           <w:sz w:val="19"/>
           <w:szCs w:val="19"/>
         </w:rPr>
-        <w:t xml:space="preserve">    [TestCase(15, </w:t>
+        <w:t xml:space="preserve">    [</w:t>
+      </w:r>
+      <w:proofErr w:type="spellStart"/>
+      <w:proofErr w:type="gramStart"/>
+      <w:r>
+        <w:rPr>
+          <w:rFonts w:ascii="Consolas" w:hAnsi="Consolas" w:cs="Consolas"/>
+          <w:color w:val="000000"/>
+          <w:sz w:val="19"/>
+          <w:szCs w:val="19"/>
+        </w:rPr>
+        <w:t>TestCase</w:t>
+      </w:r>
+      <w:proofErr w:type="spellEnd"/>
+      <w:r>
+        <w:rPr>
+          <w:rFonts w:ascii="Consolas" w:hAnsi="Consolas" w:cs="Consolas"/>
+          <w:color w:val="000000"/>
+          <w:sz w:val="19"/>
+          <w:szCs w:val="19"/>
+        </w:rPr>
+        <w:t>(</w:t>
+      </w:r>
+      <w:proofErr w:type="gramEnd"/>
+      <w:r>
+        <w:rPr>
+          <w:rFonts w:ascii="Consolas" w:hAnsi="Consolas" w:cs="Consolas"/>
+          <w:color w:val="000000"/>
+          <w:sz w:val="19"/>
+          <w:szCs w:val="19"/>
+        </w:rPr>
+        <w:t xml:space="preserve">15, </w:t>
       </w:r>
       <w:r>
         <w:rPr>
@@ -4109,7 +4843,27 @@
           <w:sz w:val="19"/>
           <w:szCs w:val="19"/>
         </w:rPr>
-        <w:t>"FizzBuzz"</w:t>
+        <w:t>"</w:t>
+      </w:r>
+      <w:proofErr w:type="spellStart"/>
+      <w:r>
+        <w:rPr>
+          <w:rFonts w:ascii="Consolas" w:hAnsi="Consolas" w:cs="Consolas"/>
+          <w:color w:val="A31515"/>
+          <w:sz w:val="19"/>
+          <w:szCs w:val="19"/>
+        </w:rPr>
+        <w:t>FizzBuzz</w:t>
+      </w:r>
+      <w:proofErr w:type="spellEnd"/>
+      <w:r>
+        <w:rPr>
+          <w:rFonts w:ascii="Consolas" w:hAnsi="Consolas" w:cs="Consolas"/>
+          <w:color w:val="A31515"/>
+          <w:sz w:val="19"/>
+          <w:szCs w:val="19"/>
+        </w:rPr>
+        <w:t>"</w:t>
       </w:r>
       <w:r>
         <w:rPr>
@@ -4149,7 +4903,38 @@
           <w:sz w:val="19"/>
           <w:szCs w:val="19"/>
         </w:rPr>
-        <w:t xml:space="preserve">    [TestCase(3, </w:t>
+        <w:t xml:space="preserve">    [</w:t>
+      </w:r>
+      <w:proofErr w:type="spellStart"/>
+      <w:proofErr w:type="gramStart"/>
+      <w:r>
+        <w:rPr>
+          <w:rFonts w:ascii="Consolas" w:hAnsi="Consolas" w:cs="Consolas"/>
+          <w:color w:val="000000"/>
+          <w:sz w:val="19"/>
+          <w:szCs w:val="19"/>
+        </w:rPr>
+        <w:t>TestCase</w:t>
+      </w:r>
+      <w:proofErr w:type="spellEnd"/>
+      <w:r>
+        <w:rPr>
+          <w:rFonts w:ascii="Consolas" w:hAnsi="Consolas" w:cs="Consolas"/>
+          <w:color w:val="000000"/>
+          <w:sz w:val="19"/>
+          <w:szCs w:val="19"/>
+        </w:rPr>
+        <w:t>(</w:t>
+      </w:r>
+      <w:proofErr w:type="gramEnd"/>
+      <w:r>
+        <w:rPr>
+          <w:rFonts w:ascii="Consolas" w:hAnsi="Consolas" w:cs="Consolas"/>
+          <w:color w:val="000000"/>
+          <w:sz w:val="19"/>
+          <w:szCs w:val="19"/>
+        </w:rPr>
+        <w:t xml:space="preserve">3, </w:t>
       </w:r>
       <w:r>
         <w:rPr>
@@ -4158,7 +4943,27 @@
           <w:sz w:val="19"/>
           <w:szCs w:val="19"/>
         </w:rPr>
-        <w:t>"Fizz"</w:t>
+        <w:t>"</w:t>
+      </w:r>
+      <w:proofErr w:type="spellStart"/>
+      <w:r>
+        <w:rPr>
+          <w:rFonts w:ascii="Consolas" w:hAnsi="Consolas" w:cs="Consolas"/>
+          <w:color w:val="A31515"/>
+          <w:sz w:val="19"/>
+          <w:szCs w:val="19"/>
+        </w:rPr>
+        <w:t>Fizz</w:t>
+      </w:r>
+      <w:proofErr w:type="spellEnd"/>
+      <w:r>
+        <w:rPr>
+          <w:rFonts w:ascii="Consolas" w:hAnsi="Consolas" w:cs="Consolas"/>
+          <w:color w:val="A31515"/>
+          <w:sz w:val="19"/>
+          <w:szCs w:val="19"/>
+        </w:rPr>
+        <w:t>"</w:t>
       </w:r>
       <w:r>
         <w:rPr>
@@ -4198,7 +5003,38 @@
           <w:sz w:val="19"/>
           <w:szCs w:val="19"/>
         </w:rPr>
-        <w:t xml:space="preserve">    [TestCase(5, </w:t>
+        <w:t xml:space="preserve">    [</w:t>
+      </w:r>
+      <w:proofErr w:type="spellStart"/>
+      <w:proofErr w:type="gramStart"/>
+      <w:r>
+        <w:rPr>
+          <w:rFonts w:ascii="Consolas" w:hAnsi="Consolas" w:cs="Consolas"/>
+          <w:color w:val="000000"/>
+          <w:sz w:val="19"/>
+          <w:szCs w:val="19"/>
+        </w:rPr>
+        <w:t>TestCase</w:t>
+      </w:r>
+      <w:proofErr w:type="spellEnd"/>
+      <w:r>
+        <w:rPr>
+          <w:rFonts w:ascii="Consolas" w:hAnsi="Consolas" w:cs="Consolas"/>
+          <w:color w:val="000000"/>
+          <w:sz w:val="19"/>
+          <w:szCs w:val="19"/>
+        </w:rPr>
+        <w:t>(</w:t>
+      </w:r>
+      <w:proofErr w:type="gramEnd"/>
+      <w:r>
+        <w:rPr>
+          <w:rFonts w:ascii="Consolas" w:hAnsi="Consolas" w:cs="Consolas"/>
+          <w:color w:val="000000"/>
+          <w:sz w:val="19"/>
+          <w:szCs w:val="19"/>
+        </w:rPr>
+        <w:t xml:space="preserve">5, </w:t>
       </w:r>
       <w:r>
         <w:rPr>
@@ -4247,7 +5083,38 @@
           <w:sz w:val="19"/>
           <w:szCs w:val="19"/>
         </w:rPr>
-        <w:t xml:space="preserve">    [TestCase(7, </w:t>
+        <w:t xml:space="preserve">    [</w:t>
+      </w:r>
+      <w:proofErr w:type="spellStart"/>
+      <w:proofErr w:type="gramStart"/>
+      <w:r>
+        <w:rPr>
+          <w:rFonts w:ascii="Consolas" w:hAnsi="Consolas" w:cs="Consolas"/>
+          <w:color w:val="000000"/>
+          <w:sz w:val="19"/>
+          <w:szCs w:val="19"/>
+        </w:rPr>
+        <w:t>TestCase</w:t>
+      </w:r>
+      <w:proofErr w:type="spellEnd"/>
+      <w:r>
+        <w:rPr>
+          <w:rFonts w:ascii="Consolas" w:hAnsi="Consolas" w:cs="Consolas"/>
+          <w:color w:val="000000"/>
+          <w:sz w:val="19"/>
+          <w:szCs w:val="19"/>
+        </w:rPr>
+        <w:t>(</w:t>
+      </w:r>
+      <w:proofErr w:type="gramEnd"/>
+      <w:r>
+        <w:rPr>
+          <w:rFonts w:ascii="Consolas" w:hAnsi="Consolas" w:cs="Consolas"/>
+          <w:color w:val="000000"/>
+          <w:sz w:val="19"/>
+          <w:szCs w:val="19"/>
+        </w:rPr>
+        <w:t xml:space="preserve">7, </w:t>
       </w:r>
       <w:r>
         <w:rPr>
@@ -4338,8 +5205,20 @@
           <w:szCs w:val="19"/>
           <w:lang w:val="en-US"/>
         </w:rPr>
-        <w:t xml:space="preserve"> GetOutPut_Div3OrAnd5_ReturnFizzBuzz(</w:t>
-      </w:r>
+        <w:t xml:space="preserve"> GetOutPut_Div3OrAnd5_</w:t>
+      </w:r>
+      <w:proofErr w:type="gramStart"/>
+      <w:r>
+        <w:rPr>
+          <w:rFonts w:ascii="Consolas" w:hAnsi="Consolas" w:cs="Consolas"/>
+          <w:color w:val="000000"/>
+          <w:sz w:val="19"/>
+          <w:szCs w:val="19"/>
+          <w:lang w:val="en-US"/>
+        </w:rPr>
+        <w:t>ReturnFizzBuzz(</w:t>
+      </w:r>
+      <w:proofErr w:type="gramEnd"/>
       <w:r>
         <w:rPr>
           <w:rFonts w:ascii="Consolas" w:hAnsi="Consolas" w:cs="Consolas"/>
@@ -4378,7 +5257,29 @@
           <w:szCs w:val="19"/>
           <w:lang w:val="en-US"/>
         </w:rPr>
-        <w:t xml:space="preserve"> expectedResult)</w:t>
+        <w:t xml:space="preserve"> </w:t>
+      </w:r>
+      <w:proofErr w:type="spellStart"/>
+      <w:r>
+        <w:rPr>
+          <w:rFonts w:ascii="Consolas" w:hAnsi="Consolas" w:cs="Consolas"/>
+          <w:color w:val="000000"/>
+          <w:sz w:val="19"/>
+          <w:szCs w:val="19"/>
+          <w:lang w:val="en-US"/>
+        </w:rPr>
+        <w:t>expectedResult</w:t>
+      </w:r>
+      <w:proofErr w:type="spellEnd"/>
+      <w:r>
+        <w:rPr>
+          <w:rFonts w:ascii="Consolas" w:hAnsi="Consolas" w:cs="Consolas"/>
+          <w:color w:val="000000"/>
+          <w:sz w:val="19"/>
+          <w:szCs w:val="19"/>
+          <w:lang w:val="en-US"/>
+        </w:rPr>
+        <w:t>)</w:t>
       </w:r>
     </w:p>
     <w:p>
@@ -4583,8 +5484,42 @@
           <w:szCs w:val="19"/>
           <w:lang w:val="en-US"/>
         </w:rPr>
-        <w:t xml:space="preserve"> result = FizzBuzz.GetOutput(response);</w:t>
-      </w:r>
+        <w:t xml:space="preserve"> result = </w:t>
+      </w:r>
+      <w:proofErr w:type="spellStart"/>
+      <w:r>
+        <w:rPr>
+          <w:rFonts w:ascii="Consolas" w:hAnsi="Consolas" w:cs="Consolas"/>
+          <w:color w:val="000000"/>
+          <w:sz w:val="19"/>
+          <w:szCs w:val="19"/>
+          <w:lang w:val="en-US"/>
+        </w:rPr>
+        <w:t>FizzBuzz.GetOutput</w:t>
+      </w:r>
+      <w:proofErr w:type="spellEnd"/>
+      <w:r>
+        <w:rPr>
+          <w:rFonts w:ascii="Consolas" w:hAnsi="Consolas" w:cs="Consolas"/>
+          <w:color w:val="000000"/>
+          <w:sz w:val="19"/>
+          <w:szCs w:val="19"/>
+          <w:lang w:val="en-US"/>
+        </w:rPr>
+        <w:t>(response</w:t>
+      </w:r>
+      <w:proofErr w:type="gramStart"/>
+      <w:r>
+        <w:rPr>
+          <w:rFonts w:ascii="Consolas" w:hAnsi="Consolas" w:cs="Consolas"/>
+          <w:color w:val="000000"/>
+          <w:sz w:val="19"/>
+          <w:szCs w:val="19"/>
+          <w:lang w:val="en-US"/>
+        </w:rPr>
+        <w:t>);</w:t>
+      </w:r>
+      <w:proofErr w:type="gramEnd"/>
     </w:p>
     <w:p>
       <w:pPr>
@@ -4705,7 +5640,75 @@
           <w:szCs w:val="19"/>
           <w:lang w:val="en-US"/>
         </w:rPr>
-        <w:t xml:space="preserve">      Assert.That(result, Is.EqualTo(expectedResult));</w:t>
+        <w:t xml:space="preserve">      </w:t>
+      </w:r>
+      <w:proofErr w:type="spellStart"/>
+      <w:r>
+        <w:rPr>
+          <w:rFonts w:ascii="Consolas" w:hAnsi="Consolas" w:cs="Consolas"/>
+          <w:color w:val="000000"/>
+          <w:sz w:val="19"/>
+          <w:szCs w:val="19"/>
+          <w:lang w:val="en-US"/>
+        </w:rPr>
+        <w:t>Assert.That</w:t>
+      </w:r>
+      <w:proofErr w:type="spellEnd"/>
+      <w:r>
+        <w:rPr>
+          <w:rFonts w:ascii="Consolas" w:hAnsi="Consolas" w:cs="Consolas"/>
+          <w:color w:val="000000"/>
+          <w:sz w:val="19"/>
+          <w:szCs w:val="19"/>
+          <w:lang w:val="en-US"/>
+        </w:rPr>
+        <w:t xml:space="preserve">(result, </w:t>
+      </w:r>
+      <w:proofErr w:type="spellStart"/>
+      <w:proofErr w:type="gramStart"/>
+      <w:r>
+        <w:rPr>
+          <w:rFonts w:ascii="Consolas" w:hAnsi="Consolas" w:cs="Consolas"/>
+          <w:color w:val="000000"/>
+          <w:sz w:val="19"/>
+          <w:szCs w:val="19"/>
+          <w:lang w:val="en-US"/>
+        </w:rPr>
+        <w:t>Is.EqualTo</w:t>
+      </w:r>
+      <w:proofErr w:type="spellEnd"/>
+      <w:proofErr w:type="gramEnd"/>
+      <w:r>
+        <w:rPr>
+          <w:rFonts w:ascii="Consolas" w:hAnsi="Consolas" w:cs="Consolas"/>
+          <w:color w:val="000000"/>
+          <w:sz w:val="19"/>
+          <w:szCs w:val="19"/>
+          <w:lang w:val="en-US"/>
+        </w:rPr>
+        <w:t>(</w:t>
+      </w:r>
+      <w:proofErr w:type="spellStart"/>
+      <w:r>
+        <w:rPr>
+          <w:rFonts w:ascii="Consolas" w:hAnsi="Consolas" w:cs="Consolas"/>
+          <w:color w:val="000000"/>
+          <w:sz w:val="19"/>
+          <w:szCs w:val="19"/>
+          <w:lang w:val="en-US"/>
+        </w:rPr>
+        <w:t>expectedResult</w:t>
+      </w:r>
+      <w:proofErr w:type="spellEnd"/>
+      <w:r>
+        <w:rPr>
+          <w:rFonts w:ascii="Consolas" w:hAnsi="Consolas" w:cs="Consolas"/>
+          <w:color w:val="000000"/>
+          <w:sz w:val="19"/>
+          <w:szCs w:val="19"/>
+          <w:lang w:val="en-US"/>
+        </w:rPr>
+        <w:t>));</w:t>
       </w:r>
     </w:p>
     <w:p>
@@ -4776,7 +5779,15 @@
         <w:spacing w:before="0" w:after="160" w:line="259" w:lineRule="auto"/>
       </w:pPr>
       <w:r>
-        <w:t>Dans Gitkraken, assurez-vous d'être dans le bon dossier/repo et sur la bonne branche</w:t>
+        <w:t xml:space="preserve">Dans </w:t>
+      </w:r>
+      <w:proofErr w:type="spellStart"/>
+      <w:r>
+        <w:t>Gitkraken</w:t>
+      </w:r>
+      <w:proofErr w:type="spellEnd"/>
+      <w:r>
+        <w:t>, assurez-vous d'être dans le bon dossier/repo et sur la bonne branche</w:t>
       </w:r>
     </w:p>
     <w:p>
@@ -4791,12 +5802,21 @@
       <w:r>
         <w:t xml:space="preserve">Cliquez sur </w:t>
       </w:r>
+      <w:proofErr w:type="spellStart"/>
       <w:r>
         <w:rPr>
           <w:b/>
           <w:bCs/>
         </w:rPr>
-        <w:t>View changes</w:t>
+        <w:t>View</w:t>
+      </w:r>
+      <w:proofErr w:type="spellEnd"/>
+      <w:r>
+        <w:rPr>
+          <w:b/>
+          <w:bCs/>
+        </w:rPr>
+        <w:t xml:space="preserve"> changes</w:t>
       </w:r>
     </w:p>
     <w:p>
@@ -4847,6 +5867,7 @@
         </w:numPr>
         <w:spacing w:before="0" w:after="160" w:line="259" w:lineRule="auto"/>
       </w:pPr>
+      <w:proofErr w:type="spellStart"/>
       <w:r>
         <w:rPr>
           <w:b/>
@@ -4854,12 +5875,18 @@
         </w:rPr>
         <w:t>Summary</w:t>
       </w:r>
+      <w:proofErr w:type="spellEnd"/>
       <w:r>
         <w:t xml:space="preserve"> </w:t>
       </w:r>
       <w:r>
-        <w:t>FCT Tests BuzzFizz</w:t>
-      </w:r>
+        <w:t xml:space="preserve">FCT Tests </w:t>
+      </w:r>
+      <w:proofErr w:type="spellStart"/>
+      <w:r>
+        <w:t>BuzzFizz</w:t>
+      </w:r>
+      <w:proofErr w:type="spellEnd"/>
     </w:p>
     <w:p>
       <w:pPr>
@@ -4881,7 +5908,15 @@
         <w:t xml:space="preserve">: </w:t>
       </w:r>
       <w:r>
-        <w:t xml:space="preserve">Tests des scénarios BuzzFizz </w:t>
+        <w:t xml:space="preserve">Tests des scénarios </w:t>
+      </w:r>
+      <w:proofErr w:type="spellStart"/>
+      <w:r>
+        <w:t>BuzzFizz</w:t>
+      </w:r>
+      <w:proofErr w:type="spellEnd"/>
+      <w:r>
+        <w:t xml:space="preserve"> </w:t>
       </w:r>
       <w:r>
         <w:t>une</w:t>
@@ -4932,6 +5967,7 @@
       <w:r>
         <w:t xml:space="preserve"> les modifications sur le repo en ligne </w:t>
       </w:r>
+      <w:proofErr w:type="spellStart"/>
       <w:r>
         <w:rPr>
           <w:b/>
@@ -4939,6 +5975,7 @@
         </w:rPr>
         <w:t>Remote</w:t>
       </w:r>
+      <w:proofErr w:type="spellEnd"/>
       <w:r>
         <w:t xml:space="preserve">: cliquez sur </w:t>
       </w:r>
@@ -5016,6 +6053,7 @@
       <w:r>
         <w:t xml:space="preserve">Examinez la méthode à tester: </w:t>
       </w:r>
+      <w:proofErr w:type="spellStart"/>
       <w:r>
         <w:rPr>
           <w:b/>
@@ -5023,6 +6061,7 @@
         </w:rPr>
         <w:t>GetEvenNumbers</w:t>
       </w:r>
+      <w:proofErr w:type="spellEnd"/>
     </w:p>
     <w:p>
       <w:pPr>
@@ -5125,19 +6164,7 @@
         <w:rPr>
           <w:highlight w:val="yellow"/>
         </w:rPr>
-        <w:t xml:space="preserve">Valeur </w:t>
-      </w:r>
-      <w:r>
-        <w:rPr>
-          <w:highlight w:val="yellow"/>
-        </w:rPr>
-        <w:t>im</w:t>
-      </w:r>
-      <w:r>
-        <w:rPr>
-          <w:highlight w:val="yellow"/>
-        </w:rPr>
-        <w:t xml:space="preserve">paire supérieure à 0 :  </w:t>
+        <w:t xml:space="preserve">Valeur impaire supérieure à 0 :  </w:t>
       </w:r>
       <w:r>
         <w:rPr>
@@ -5201,25 +6228,7 @@
         <w:rPr>
           <w:highlight w:val="yellow"/>
         </w:rPr>
-        <w:t xml:space="preserve">Valeur paire </w:t>
-      </w:r>
-      <w:r>
-        <w:rPr>
-          <w:highlight w:val="yellow"/>
-        </w:rPr>
-        <w:t>inférieure</w:t>
-      </w:r>
-      <w:r>
-        <w:rPr>
-          <w:highlight w:val="yellow"/>
-        </w:rPr>
-        <w:t xml:space="preserve"> à 0 :  </w:t>
-      </w:r>
-      <w:r>
-        <w:rPr>
-          <w:highlight w:val="yellow"/>
-        </w:rPr>
-        <w:t>-</w:t>
+        <w:t>Valeur paire inférieure à 0 :  -</w:t>
       </w:r>
       <w:r>
         <w:rPr>
@@ -5291,14 +6300,50 @@
           <w:sz w:val="19"/>
           <w:szCs w:val="19"/>
         </w:rPr>
-        <w:t xml:space="preserve">[TestFixture] </w:t>
+        <w:t>[</w:t>
+      </w:r>
+      <w:proofErr w:type="spellStart"/>
+      <w:r>
+        <w:rPr>
+          <w:rFonts w:ascii="Consolas" w:hAnsi="Consolas" w:cs="Consolas"/>
+          <w:color w:val="000000"/>
+          <w:sz w:val="19"/>
+          <w:szCs w:val="19"/>
+        </w:rPr>
+        <w:t>TestFixture</w:t>
+      </w:r>
+      <w:proofErr w:type="spellEnd"/>
+      <w:r>
+        <w:rPr>
+          <w:rFonts w:ascii="Consolas" w:hAnsi="Consolas" w:cs="Consolas"/>
+          <w:color w:val="000000"/>
+          <w:sz w:val="19"/>
+          <w:szCs w:val="19"/>
+        </w:rPr>
+        <w:t>]</w:t>
+      </w:r>
+      <w:r>
+        <w:t xml:space="preserve"> </w:t>
       </w:r>
       <w:r>
         <w:t>à la classe</w:t>
       </w:r>
       <w:r>
-        <w:t xml:space="preserve"> et la référence au framework NUnit</w:t>
-      </w:r>
+        <w:t xml:space="preserve"> et la référence au </w:t>
+      </w:r>
+      <w:proofErr w:type="spellStart"/>
+      <w:r>
+        <w:t>framework</w:t>
+      </w:r>
+      <w:proofErr w:type="spellEnd"/>
+      <w:r>
+        <w:t xml:space="preserve"> </w:t>
+      </w:r>
+      <w:proofErr w:type="spellStart"/>
+      <w:r>
+        <w:t>NUnit</w:t>
+      </w:r>
+      <w:proofErr w:type="spellEnd"/>
     </w:p>
     <w:p>
       <w:pPr>
@@ -5312,6 +6357,7 @@
       <w:r>
         <w:t xml:space="preserve">Ajoutez la méthode de tests </w:t>
       </w:r>
+      <w:proofErr w:type="spellStart"/>
       <w:r>
         <w:rPr>
           <w:rFonts w:ascii="Consolas" w:hAnsi="Consolas" w:cs="Consolas"/>
@@ -5321,26 +6367,24 @@
         </w:rPr>
         <w:t>GetEvenNumbers_LimitIsGreaterThanZero_ReturnNumberUpToLimit</w:t>
       </w:r>
-      <w:r>
-        <w:rPr>
-          <w:rFonts w:ascii="Consolas" w:hAnsi="Consolas" w:cs="Consolas"/>
-          <w:color w:val="000000"/>
-          <w:sz w:val="19"/>
-          <w:szCs w:val="19"/>
-        </w:rPr>
+      <w:proofErr w:type="spellEnd"/>
+      <w:r>
         <w:t xml:space="preserve">, </w:t>
       </w:r>
       <w:r>
         <w:t>avec la décoration (annotation)</w:t>
       </w:r>
       <w:r>
-        <w:rPr>
-          <w:rFonts w:ascii="Consolas" w:hAnsi="Consolas" w:cs="Consolas"/>
-          <w:color w:val="000000"/>
-          <w:sz w:val="19"/>
-          <w:szCs w:val="19"/>
-        </w:rPr>
-        <w:t xml:space="preserve"> [Test]</w:t>
+        <w:t xml:space="preserve"> </w:t>
+      </w:r>
+      <w:r>
+        <w:rPr>
+          <w:rFonts w:ascii="Consolas" w:hAnsi="Consolas" w:cs="Consolas"/>
+          <w:color w:val="000000"/>
+          <w:sz w:val="19"/>
+          <w:szCs w:val="19"/>
+        </w:rPr>
+        <w:t>[Test]</w:t>
       </w:r>
     </w:p>
     <w:p>
@@ -5374,6 +6418,7 @@
       <w:r>
         <w:t xml:space="preserve">de </w:t>
       </w:r>
+      <w:proofErr w:type="spellStart"/>
       <w:r>
         <w:rPr>
           <w:b/>
@@ -5381,6 +6426,7 @@
         </w:rPr>
         <w:t>SetUp</w:t>
       </w:r>
+      <w:proofErr w:type="spellEnd"/>
       <w:r>
         <w:rPr>
           <w:b/>
@@ -5389,8 +6435,13 @@
         <w:t xml:space="preserve">, </w:t>
       </w:r>
       <w:r>
-        <w:t>avec la décoration SetUp</w:t>
-      </w:r>
+        <w:t xml:space="preserve">avec la décoration </w:t>
+      </w:r>
+      <w:proofErr w:type="spellStart"/>
+      <w:r>
+        <w:t>SetUp</w:t>
+      </w:r>
+      <w:proofErr w:type="spellEnd"/>
     </w:p>
     <w:p>
       <w:pPr>
@@ -5402,17 +6453,36 @@
         <w:spacing w:before="0" w:after="160" w:line="259" w:lineRule="auto"/>
       </w:pPr>
       <w:r>
-        <w:t xml:space="preserve">Instancier la classe dans une varable </w:t>
-      </w:r>
-      <w:r>
-        <w:rPr>
-          <w:rFonts w:ascii="Consolas" w:hAnsi="Consolas" w:cs="Consolas"/>
-          <w:color w:val="000000"/>
-          <w:sz w:val="19"/>
-          <w:szCs w:val="19"/>
-        </w:rPr>
-        <w:t>_evenNumbers</w:t>
-      </w:r>
+        <w:t xml:space="preserve">Instancier la classe dans une </w:t>
+      </w:r>
+      <w:proofErr w:type="spellStart"/>
+      <w:r>
+        <w:t>varable</w:t>
+      </w:r>
+      <w:proofErr w:type="spellEnd"/>
+      <w:r>
+        <w:t xml:space="preserve"> </w:t>
+      </w:r>
+      <w:r>
+        <w:rPr>
+          <w:rFonts w:ascii="Consolas" w:hAnsi="Consolas" w:cs="Consolas"/>
+          <w:color w:val="000000"/>
+          <w:sz w:val="19"/>
+          <w:szCs w:val="19"/>
+        </w:rPr>
+        <w:t>_</w:t>
+      </w:r>
+      <w:proofErr w:type="spellStart"/>
+      <w:r>
+        <w:rPr>
+          <w:rFonts w:ascii="Consolas" w:hAnsi="Consolas" w:cs="Consolas"/>
+          <w:color w:val="000000"/>
+          <w:sz w:val="19"/>
+          <w:szCs w:val="19"/>
+        </w:rPr>
+        <w:t>evenNumbers</w:t>
+      </w:r>
+      <w:proofErr w:type="spellEnd"/>
     </w:p>
     <w:p>
       <w:pPr>
@@ -5444,7 +6514,29 @@
           <w:szCs w:val="19"/>
           <w:lang w:val="en-CA"/>
         </w:rPr>
-        <w:t>[SetUp]</w:t>
+        <w:t>[</w:t>
+      </w:r>
+      <w:proofErr w:type="spellStart"/>
+      <w:r>
+        <w:rPr>
+          <w:rFonts w:ascii="Consolas" w:hAnsi="Consolas" w:cs="Consolas"/>
+          <w:color w:val="000000"/>
+          <w:sz w:val="19"/>
+          <w:szCs w:val="19"/>
+          <w:lang w:val="en-CA"/>
+        </w:rPr>
+        <w:t>SetUp</w:t>
+      </w:r>
+      <w:proofErr w:type="spellEnd"/>
+      <w:r>
+        <w:rPr>
+          <w:rFonts w:ascii="Consolas" w:hAnsi="Consolas" w:cs="Consolas"/>
+          <w:color w:val="000000"/>
+          <w:sz w:val="19"/>
+          <w:szCs w:val="19"/>
+          <w:lang w:val="en-CA"/>
+        </w:rPr>
+        <w:t>]</w:t>
       </w:r>
     </w:p>
     <w:p>
@@ -5517,7 +6609,29 @@
           <w:szCs w:val="19"/>
           <w:lang w:val="en-CA"/>
         </w:rPr>
-        <w:t xml:space="preserve"> SetUp()</w:t>
+        <w:t xml:space="preserve"> </w:t>
+      </w:r>
+      <w:proofErr w:type="spellStart"/>
+      <w:r>
+        <w:rPr>
+          <w:rFonts w:ascii="Consolas" w:hAnsi="Consolas" w:cs="Consolas"/>
+          <w:color w:val="000000"/>
+          <w:sz w:val="19"/>
+          <w:szCs w:val="19"/>
+          <w:lang w:val="en-CA"/>
+        </w:rPr>
+        <w:t>SetUp</w:t>
+      </w:r>
+      <w:proofErr w:type="spellEnd"/>
+      <w:r>
+        <w:rPr>
+          <w:rFonts w:ascii="Consolas" w:hAnsi="Consolas" w:cs="Consolas"/>
+          <w:color w:val="000000"/>
+          <w:sz w:val="19"/>
+          <w:szCs w:val="19"/>
+          <w:lang w:val="en-CA"/>
+        </w:rPr>
+        <w:t>()</w:t>
       </w:r>
     </w:p>
     <w:p>
@@ -5583,7 +6697,29 @@
           <w:szCs w:val="19"/>
           <w:lang w:val="en-CA"/>
         </w:rPr>
-        <w:t xml:space="preserve">      _evenNumbers = </w:t>
+        <w:t xml:space="preserve">      _</w:t>
+      </w:r>
+      <w:proofErr w:type="spellStart"/>
+      <w:r>
+        <w:rPr>
+          <w:rFonts w:ascii="Consolas" w:hAnsi="Consolas" w:cs="Consolas"/>
+          <w:color w:val="000000"/>
+          <w:sz w:val="19"/>
+          <w:szCs w:val="19"/>
+          <w:lang w:val="en-CA"/>
+        </w:rPr>
+        <w:t>evenNumbers</w:t>
+      </w:r>
+      <w:proofErr w:type="spellEnd"/>
+      <w:r>
+        <w:rPr>
+          <w:rFonts w:ascii="Consolas" w:hAnsi="Consolas" w:cs="Consolas"/>
+          <w:color w:val="000000"/>
+          <w:sz w:val="19"/>
+          <w:szCs w:val="19"/>
+          <w:lang w:val="en-CA"/>
+        </w:rPr>
+        <w:t xml:space="preserve"> = </w:t>
       </w:r>
       <w:r>
         <w:rPr>
@@ -5603,8 +6739,20 @@
           <w:szCs w:val="19"/>
           <w:lang w:val="en-CA"/>
         </w:rPr>
-        <w:t xml:space="preserve"> E2_EvenNumbers();</w:t>
-      </w:r>
+        <w:t xml:space="preserve"> E2_EvenNumbers(</w:t>
+      </w:r>
+      <w:proofErr w:type="gramStart"/>
+      <w:r>
+        <w:rPr>
+          <w:rFonts w:ascii="Consolas" w:hAnsi="Consolas" w:cs="Consolas"/>
+          <w:color w:val="000000"/>
+          <w:sz w:val="19"/>
+          <w:szCs w:val="19"/>
+          <w:lang w:val="en-CA"/>
+        </w:rPr>
+        <w:t>);</w:t>
+      </w:r>
+      <w:proofErr w:type="gramEnd"/>
     </w:p>
     <w:p>
       <w:pPr>
@@ -5740,10 +6888,7 @@
         <w:spacing w:before="0" w:after="160" w:line="259" w:lineRule="auto"/>
       </w:pPr>
       <w:r>
-        <w:t>Que la liste contient</w:t>
-      </w:r>
-      <w:r>
-        <w:t xml:space="preserve"> </w:t>
+        <w:t xml:space="preserve">Que la liste contient </w:t>
       </w:r>
       <w:r>
         <w:t xml:space="preserve">0, </w:t>
@@ -5775,8 +6920,13 @@
         <w:spacing w:before="0" w:after="160" w:line="259" w:lineRule="auto"/>
       </w:pPr>
       <w:r>
-        <w:t>Que les valeurs retournées sont unique</w:t>
-      </w:r>
+        <w:t xml:space="preserve">Que les valeurs retournées sont </w:t>
+      </w:r>
+      <w:proofErr w:type="gramStart"/>
+      <w:r>
+        <w:t>unique</w:t>
+      </w:r>
+      <w:proofErr w:type="gramEnd"/>
     </w:p>
     <w:p>
       <w:pPr>
@@ -5848,8 +6998,19 @@
           <w:sz w:val="19"/>
           <w:szCs w:val="19"/>
         </w:rPr>
-        <w:t>// valide seulement si contenu. trop general</w:t>
-      </w:r>
+        <w:t xml:space="preserve">// valide seulement si contenu. trop </w:t>
+      </w:r>
+      <w:proofErr w:type="spellStart"/>
+      <w:r>
+        <w:rPr>
+          <w:rFonts w:ascii="Consolas" w:hAnsi="Consolas" w:cs="Consolas"/>
+          <w:color w:val="008000"/>
+          <w:sz w:val="19"/>
+          <w:szCs w:val="19"/>
+        </w:rPr>
+        <w:t>general</w:t>
+      </w:r>
+      <w:proofErr w:type="spellEnd"/>
     </w:p>
     <w:p>
       <w:pPr>
@@ -5882,16 +7043,52 @@
         </w:rPr>
         <w:t xml:space="preserve">      </w:t>
       </w:r>
-      <w:r>
-        <w:rPr>
-          <w:rFonts w:ascii="Consolas" w:hAnsi="Consolas" w:cs="Consolas"/>
-          <w:color w:val="000000"/>
-          <w:sz w:val="19"/>
-          <w:szCs w:val="19"/>
-          <w:lang w:val="en-CA"/>
-        </w:rPr>
-        <w:t>Assert.That(result, Is.Not.Empty);</w:t>
-      </w:r>
+      <w:proofErr w:type="spellStart"/>
+      <w:r>
+        <w:rPr>
+          <w:rFonts w:ascii="Consolas" w:hAnsi="Consolas" w:cs="Consolas"/>
+          <w:color w:val="000000"/>
+          <w:sz w:val="19"/>
+          <w:szCs w:val="19"/>
+          <w:lang w:val="en-CA"/>
+        </w:rPr>
+        <w:t>Assert.That</w:t>
+      </w:r>
+      <w:proofErr w:type="spellEnd"/>
+      <w:r>
+        <w:rPr>
+          <w:rFonts w:ascii="Consolas" w:hAnsi="Consolas" w:cs="Consolas"/>
+          <w:color w:val="000000"/>
+          <w:sz w:val="19"/>
+          <w:szCs w:val="19"/>
+          <w:lang w:val="en-CA"/>
+        </w:rPr>
+        <w:t xml:space="preserve">(result, </w:t>
+      </w:r>
+      <w:proofErr w:type="spellStart"/>
+      <w:r>
+        <w:rPr>
+          <w:rFonts w:ascii="Consolas" w:hAnsi="Consolas" w:cs="Consolas"/>
+          <w:color w:val="000000"/>
+          <w:sz w:val="19"/>
+          <w:szCs w:val="19"/>
+          <w:lang w:val="en-CA"/>
+        </w:rPr>
+        <w:t>Is.Not.Empty</w:t>
+      </w:r>
+      <w:proofErr w:type="spellEnd"/>
+      <w:proofErr w:type="gramStart"/>
+      <w:r>
+        <w:rPr>
+          <w:rFonts w:ascii="Consolas" w:hAnsi="Consolas" w:cs="Consolas"/>
+          <w:color w:val="000000"/>
+          <w:sz w:val="19"/>
+          <w:szCs w:val="19"/>
+          <w:lang w:val="en-CA"/>
+        </w:rPr>
+        <w:t>);</w:t>
+      </w:r>
+      <w:proofErr w:type="gramEnd"/>
     </w:p>
     <w:p>
       <w:pPr>
@@ -5954,7 +7151,27 @@
           <w:sz w:val="19"/>
           <w:szCs w:val="19"/>
         </w:rPr>
-        <w:t>// plus specifique mais ne valide pas le contenu</w:t>
+        <w:t xml:space="preserve">// plus </w:t>
+      </w:r>
+      <w:proofErr w:type="spellStart"/>
+      <w:r>
+        <w:rPr>
+          <w:rFonts w:ascii="Consolas" w:hAnsi="Consolas" w:cs="Consolas"/>
+          <w:color w:val="008000"/>
+          <w:sz w:val="19"/>
+          <w:szCs w:val="19"/>
+        </w:rPr>
+        <w:t>specifique</w:t>
+      </w:r>
+      <w:proofErr w:type="spellEnd"/>
+      <w:r>
+        <w:rPr>
+          <w:rFonts w:ascii="Consolas" w:hAnsi="Consolas" w:cs="Consolas"/>
+          <w:color w:val="008000"/>
+          <w:sz w:val="19"/>
+          <w:szCs w:val="19"/>
+        </w:rPr>
+        <w:t xml:space="preserve"> mais ne valide pas le contenu</w:t>
       </w:r>
     </w:p>
     <w:p>
@@ -5988,16 +7205,84 @@
         </w:rPr>
         <w:t xml:space="preserve">      </w:t>
       </w:r>
-      <w:r>
-        <w:rPr>
-          <w:rFonts w:ascii="Consolas" w:hAnsi="Consolas" w:cs="Consolas"/>
-          <w:color w:val="000000"/>
-          <w:sz w:val="19"/>
-          <w:szCs w:val="19"/>
-          <w:lang w:val="en-CA"/>
-        </w:rPr>
-        <w:t>Assert.That(result.Count(), Is.EqualTo(4));</w:t>
-      </w:r>
+      <w:proofErr w:type="spellStart"/>
+      <w:r>
+        <w:rPr>
+          <w:rFonts w:ascii="Consolas" w:hAnsi="Consolas" w:cs="Consolas"/>
+          <w:color w:val="000000"/>
+          <w:sz w:val="19"/>
+          <w:szCs w:val="19"/>
+          <w:lang w:val="en-CA"/>
+        </w:rPr>
+        <w:t>Assert.That</w:t>
+      </w:r>
+      <w:proofErr w:type="spellEnd"/>
+      <w:r>
+        <w:rPr>
+          <w:rFonts w:ascii="Consolas" w:hAnsi="Consolas" w:cs="Consolas"/>
+          <w:color w:val="000000"/>
+          <w:sz w:val="19"/>
+          <w:szCs w:val="19"/>
+          <w:lang w:val="en-CA"/>
+        </w:rPr>
+        <w:t>(</w:t>
+      </w:r>
+      <w:proofErr w:type="spellStart"/>
+      <w:r>
+        <w:rPr>
+          <w:rFonts w:ascii="Consolas" w:hAnsi="Consolas" w:cs="Consolas"/>
+          <w:color w:val="000000"/>
+          <w:sz w:val="19"/>
+          <w:szCs w:val="19"/>
+          <w:lang w:val="en-CA"/>
+        </w:rPr>
+        <w:t>result.Count</w:t>
+      </w:r>
+      <w:proofErr w:type="spellEnd"/>
+      <w:r>
+        <w:rPr>
+          <w:rFonts w:ascii="Consolas" w:hAnsi="Consolas" w:cs="Consolas"/>
+          <w:color w:val="000000"/>
+          <w:sz w:val="19"/>
+          <w:szCs w:val="19"/>
+          <w:lang w:val="en-CA"/>
+        </w:rPr>
+        <w:t xml:space="preserve">(), </w:t>
+      </w:r>
+      <w:proofErr w:type="spellStart"/>
+      <w:r>
+        <w:rPr>
+          <w:rFonts w:ascii="Consolas" w:hAnsi="Consolas" w:cs="Consolas"/>
+          <w:color w:val="000000"/>
+          <w:sz w:val="19"/>
+          <w:szCs w:val="19"/>
+          <w:lang w:val="en-CA"/>
+        </w:rPr>
+        <w:t>Is.EqualTo</w:t>
+      </w:r>
+      <w:proofErr w:type="spellEnd"/>
+      <w:r>
+        <w:rPr>
+          <w:rFonts w:ascii="Consolas" w:hAnsi="Consolas" w:cs="Consolas"/>
+          <w:color w:val="000000"/>
+          <w:sz w:val="19"/>
+          <w:szCs w:val="19"/>
+          <w:lang w:val="en-CA"/>
+        </w:rPr>
+        <w:t>(4)</w:t>
+      </w:r>
+      <w:proofErr w:type="gramStart"/>
+      <w:r>
+        <w:rPr>
+          <w:rFonts w:ascii="Consolas" w:hAnsi="Consolas" w:cs="Consolas"/>
+          <w:color w:val="000000"/>
+          <w:sz w:val="19"/>
+          <w:szCs w:val="19"/>
+          <w:lang w:val="en-CA"/>
+        </w:rPr>
+        <w:t>);</w:t>
+      </w:r>
+      <w:proofErr w:type="gramEnd"/>
     </w:p>
     <w:p>
       <w:pPr>
@@ -6060,7 +7345,58 @@
           <w:sz w:val="19"/>
           <w:szCs w:val="19"/>
         </w:rPr>
-        <w:t>// Plus specifique et valide le contenu  methode longue</w:t>
+        <w:t xml:space="preserve">// Plus </w:t>
+      </w:r>
+      <w:proofErr w:type="spellStart"/>
+      <w:r>
+        <w:rPr>
+          <w:rFonts w:ascii="Consolas" w:hAnsi="Consolas" w:cs="Consolas"/>
+          <w:color w:val="008000"/>
+          <w:sz w:val="19"/>
+          <w:szCs w:val="19"/>
+        </w:rPr>
+        <w:t>specifique</w:t>
+      </w:r>
+      <w:proofErr w:type="spellEnd"/>
+      <w:r>
+        <w:rPr>
+          <w:rFonts w:ascii="Consolas" w:hAnsi="Consolas" w:cs="Consolas"/>
+          <w:color w:val="008000"/>
+          <w:sz w:val="19"/>
+          <w:szCs w:val="19"/>
+        </w:rPr>
+        <w:t xml:space="preserve"> et valide le </w:t>
+      </w:r>
+      <w:proofErr w:type="gramStart"/>
+      <w:r>
+        <w:rPr>
+          <w:rFonts w:ascii="Consolas" w:hAnsi="Consolas" w:cs="Consolas"/>
+          <w:color w:val="008000"/>
+          <w:sz w:val="19"/>
+          <w:szCs w:val="19"/>
+        </w:rPr>
+        <w:t xml:space="preserve">contenu  </w:t>
+      </w:r>
+      <w:proofErr w:type="spellStart"/>
+      <w:r>
+        <w:rPr>
+          <w:rFonts w:ascii="Consolas" w:hAnsi="Consolas" w:cs="Consolas"/>
+          <w:color w:val="008000"/>
+          <w:sz w:val="19"/>
+          <w:szCs w:val="19"/>
+        </w:rPr>
+        <w:t>methode</w:t>
+      </w:r>
+      <w:proofErr w:type="spellEnd"/>
+      <w:proofErr w:type="gramEnd"/>
+      <w:r>
+        <w:rPr>
+          <w:rFonts w:ascii="Consolas" w:hAnsi="Consolas" w:cs="Consolas"/>
+          <w:color w:val="008000"/>
+          <w:sz w:val="19"/>
+          <w:szCs w:val="19"/>
+        </w:rPr>
+        <w:t xml:space="preserve"> longue</w:t>
       </w:r>
     </w:p>
     <w:p>
@@ -6094,15 +7430,61 @@
         </w:rPr>
         <w:t xml:space="preserve">      </w:t>
       </w:r>
-      <w:r>
-        <w:rPr>
-          <w:rFonts w:ascii="Consolas" w:hAnsi="Consolas" w:cs="Consolas"/>
-          <w:color w:val="000000"/>
-          <w:sz w:val="19"/>
-          <w:szCs w:val="19"/>
-          <w:lang w:val="en-CA"/>
-        </w:rPr>
-        <w:t>Assert.That(result, Does.Contain(0));</w:t>
+      <w:proofErr w:type="spellStart"/>
+      <w:r>
+        <w:rPr>
+          <w:rFonts w:ascii="Consolas" w:hAnsi="Consolas" w:cs="Consolas"/>
+          <w:color w:val="000000"/>
+          <w:sz w:val="19"/>
+          <w:szCs w:val="19"/>
+          <w:lang w:val="en-CA"/>
+        </w:rPr>
+        <w:t>Assert.That</w:t>
+      </w:r>
+      <w:proofErr w:type="spellEnd"/>
+      <w:r>
+        <w:rPr>
+          <w:rFonts w:ascii="Consolas" w:hAnsi="Consolas" w:cs="Consolas"/>
+          <w:color w:val="000000"/>
+          <w:sz w:val="19"/>
+          <w:szCs w:val="19"/>
+          <w:lang w:val="en-CA"/>
+        </w:rPr>
+        <w:t xml:space="preserve">(result, </w:t>
+      </w:r>
+      <w:proofErr w:type="spellStart"/>
+      <w:proofErr w:type="gramStart"/>
+      <w:r>
+        <w:rPr>
+          <w:rFonts w:ascii="Consolas" w:hAnsi="Consolas" w:cs="Consolas"/>
+          <w:color w:val="000000"/>
+          <w:sz w:val="19"/>
+          <w:szCs w:val="19"/>
+          <w:lang w:val="en-CA"/>
+        </w:rPr>
+        <w:t>Does</w:t>
+      </w:r>
+      <w:proofErr w:type="gramEnd"/>
+      <w:r>
+        <w:rPr>
+          <w:rFonts w:ascii="Consolas" w:hAnsi="Consolas" w:cs="Consolas"/>
+          <w:color w:val="000000"/>
+          <w:sz w:val="19"/>
+          <w:szCs w:val="19"/>
+          <w:lang w:val="en-CA"/>
+        </w:rPr>
+        <w:t>.Contain</w:t>
+      </w:r>
+      <w:proofErr w:type="spellEnd"/>
+      <w:r>
+        <w:rPr>
+          <w:rFonts w:ascii="Consolas" w:hAnsi="Consolas" w:cs="Consolas"/>
+          <w:color w:val="000000"/>
+          <w:sz w:val="19"/>
+          <w:szCs w:val="19"/>
+          <w:lang w:val="en-CA"/>
+        </w:rPr>
+        <w:t>(0));</w:t>
       </w:r>
     </w:p>
     <w:p>
@@ -6135,7 +7517,63 @@
           <w:szCs w:val="19"/>
           <w:lang w:val="en-CA"/>
         </w:rPr>
-        <w:t xml:space="preserve">      Assert.That(result, Does.Contain(2));</w:t>
+        <w:t xml:space="preserve">      </w:t>
+      </w:r>
+      <w:proofErr w:type="spellStart"/>
+      <w:r>
+        <w:rPr>
+          <w:rFonts w:ascii="Consolas" w:hAnsi="Consolas" w:cs="Consolas"/>
+          <w:color w:val="000000"/>
+          <w:sz w:val="19"/>
+          <w:szCs w:val="19"/>
+          <w:lang w:val="en-CA"/>
+        </w:rPr>
+        <w:t>Assert.That</w:t>
+      </w:r>
+      <w:proofErr w:type="spellEnd"/>
+      <w:r>
+        <w:rPr>
+          <w:rFonts w:ascii="Consolas" w:hAnsi="Consolas" w:cs="Consolas"/>
+          <w:color w:val="000000"/>
+          <w:sz w:val="19"/>
+          <w:szCs w:val="19"/>
+          <w:lang w:val="en-CA"/>
+        </w:rPr>
+        <w:t xml:space="preserve">(result, </w:t>
+      </w:r>
+      <w:proofErr w:type="spellStart"/>
+      <w:proofErr w:type="gramStart"/>
+      <w:r>
+        <w:rPr>
+          <w:rFonts w:ascii="Consolas" w:hAnsi="Consolas" w:cs="Consolas"/>
+          <w:color w:val="000000"/>
+          <w:sz w:val="19"/>
+          <w:szCs w:val="19"/>
+          <w:lang w:val="en-CA"/>
+        </w:rPr>
+        <w:t>Does</w:t>
+      </w:r>
+      <w:proofErr w:type="gramEnd"/>
+      <w:r>
+        <w:rPr>
+          <w:rFonts w:ascii="Consolas" w:hAnsi="Consolas" w:cs="Consolas"/>
+          <w:color w:val="000000"/>
+          <w:sz w:val="19"/>
+          <w:szCs w:val="19"/>
+          <w:lang w:val="en-CA"/>
+        </w:rPr>
+        <w:t>.Contain</w:t>
+      </w:r>
+      <w:proofErr w:type="spellEnd"/>
+      <w:r>
+        <w:rPr>
+          <w:rFonts w:ascii="Consolas" w:hAnsi="Consolas" w:cs="Consolas"/>
+          <w:color w:val="000000"/>
+          <w:sz w:val="19"/>
+          <w:szCs w:val="19"/>
+          <w:lang w:val="en-CA"/>
+        </w:rPr>
+        <w:t>(2));</w:t>
       </w:r>
     </w:p>
     <w:p>
@@ -6168,7 +7606,63 @@
           <w:szCs w:val="19"/>
           <w:lang w:val="en-CA"/>
         </w:rPr>
-        <w:t xml:space="preserve">      Assert.That(result, Does.Contain(4));</w:t>
+        <w:t xml:space="preserve">      </w:t>
+      </w:r>
+      <w:proofErr w:type="spellStart"/>
+      <w:r>
+        <w:rPr>
+          <w:rFonts w:ascii="Consolas" w:hAnsi="Consolas" w:cs="Consolas"/>
+          <w:color w:val="000000"/>
+          <w:sz w:val="19"/>
+          <w:szCs w:val="19"/>
+          <w:lang w:val="en-CA"/>
+        </w:rPr>
+        <w:t>Assert.That</w:t>
+      </w:r>
+      <w:proofErr w:type="spellEnd"/>
+      <w:r>
+        <w:rPr>
+          <w:rFonts w:ascii="Consolas" w:hAnsi="Consolas" w:cs="Consolas"/>
+          <w:color w:val="000000"/>
+          <w:sz w:val="19"/>
+          <w:szCs w:val="19"/>
+          <w:lang w:val="en-CA"/>
+        </w:rPr>
+        <w:t xml:space="preserve">(result, </w:t>
+      </w:r>
+      <w:proofErr w:type="spellStart"/>
+      <w:proofErr w:type="gramStart"/>
+      <w:r>
+        <w:rPr>
+          <w:rFonts w:ascii="Consolas" w:hAnsi="Consolas" w:cs="Consolas"/>
+          <w:color w:val="000000"/>
+          <w:sz w:val="19"/>
+          <w:szCs w:val="19"/>
+          <w:lang w:val="en-CA"/>
+        </w:rPr>
+        <w:t>Does</w:t>
+      </w:r>
+      <w:proofErr w:type="gramEnd"/>
+      <w:r>
+        <w:rPr>
+          <w:rFonts w:ascii="Consolas" w:hAnsi="Consolas" w:cs="Consolas"/>
+          <w:color w:val="000000"/>
+          <w:sz w:val="19"/>
+          <w:szCs w:val="19"/>
+          <w:lang w:val="en-CA"/>
+        </w:rPr>
+        <w:t>.Contain</w:t>
+      </w:r>
+      <w:proofErr w:type="spellEnd"/>
+      <w:r>
+        <w:rPr>
+          <w:rFonts w:ascii="Consolas" w:hAnsi="Consolas" w:cs="Consolas"/>
+          <w:color w:val="000000"/>
+          <w:sz w:val="19"/>
+          <w:szCs w:val="19"/>
+          <w:lang w:val="en-CA"/>
+        </w:rPr>
+        <w:t>(4));</w:t>
       </w:r>
     </w:p>
     <w:p>
@@ -6201,7 +7695,63 @@
           <w:szCs w:val="19"/>
           <w:lang w:val="en-CA"/>
         </w:rPr>
-        <w:t xml:space="preserve">      Assert.That(result, Does.Contain(6));</w:t>
+        <w:t xml:space="preserve">      </w:t>
+      </w:r>
+      <w:proofErr w:type="spellStart"/>
+      <w:r>
+        <w:rPr>
+          <w:rFonts w:ascii="Consolas" w:hAnsi="Consolas" w:cs="Consolas"/>
+          <w:color w:val="000000"/>
+          <w:sz w:val="19"/>
+          <w:szCs w:val="19"/>
+          <w:lang w:val="en-CA"/>
+        </w:rPr>
+        <w:t>Assert.That</w:t>
+      </w:r>
+      <w:proofErr w:type="spellEnd"/>
+      <w:r>
+        <w:rPr>
+          <w:rFonts w:ascii="Consolas" w:hAnsi="Consolas" w:cs="Consolas"/>
+          <w:color w:val="000000"/>
+          <w:sz w:val="19"/>
+          <w:szCs w:val="19"/>
+          <w:lang w:val="en-CA"/>
+        </w:rPr>
+        <w:t xml:space="preserve">(result, </w:t>
+      </w:r>
+      <w:proofErr w:type="spellStart"/>
+      <w:proofErr w:type="gramStart"/>
+      <w:r>
+        <w:rPr>
+          <w:rFonts w:ascii="Consolas" w:hAnsi="Consolas" w:cs="Consolas"/>
+          <w:color w:val="000000"/>
+          <w:sz w:val="19"/>
+          <w:szCs w:val="19"/>
+          <w:lang w:val="en-CA"/>
+        </w:rPr>
+        <w:t>Does</w:t>
+      </w:r>
+      <w:proofErr w:type="gramEnd"/>
+      <w:r>
+        <w:rPr>
+          <w:rFonts w:ascii="Consolas" w:hAnsi="Consolas" w:cs="Consolas"/>
+          <w:color w:val="000000"/>
+          <w:sz w:val="19"/>
+          <w:szCs w:val="19"/>
+          <w:lang w:val="en-CA"/>
+        </w:rPr>
+        <w:t>.Contain</w:t>
+      </w:r>
+      <w:proofErr w:type="spellEnd"/>
+      <w:r>
+        <w:rPr>
+          <w:rFonts w:ascii="Consolas" w:hAnsi="Consolas" w:cs="Consolas"/>
+          <w:color w:val="000000"/>
+          <w:sz w:val="19"/>
+          <w:szCs w:val="19"/>
+          <w:lang w:val="en-CA"/>
+        </w:rPr>
+        <w:t>(6));</w:t>
       </w:r>
     </w:p>
     <w:p>
@@ -6265,7 +7815,58 @@
           <w:sz w:val="19"/>
           <w:szCs w:val="19"/>
         </w:rPr>
-        <w:t>// Plus specifique et valide le contenu  methode courte</w:t>
+        <w:t xml:space="preserve">// Plus </w:t>
+      </w:r>
+      <w:proofErr w:type="spellStart"/>
+      <w:r>
+        <w:rPr>
+          <w:rFonts w:ascii="Consolas" w:hAnsi="Consolas" w:cs="Consolas"/>
+          <w:color w:val="008000"/>
+          <w:sz w:val="19"/>
+          <w:szCs w:val="19"/>
+        </w:rPr>
+        <w:t>specifique</w:t>
+      </w:r>
+      <w:proofErr w:type="spellEnd"/>
+      <w:r>
+        <w:rPr>
+          <w:rFonts w:ascii="Consolas" w:hAnsi="Consolas" w:cs="Consolas"/>
+          <w:color w:val="008000"/>
+          <w:sz w:val="19"/>
+          <w:szCs w:val="19"/>
+        </w:rPr>
+        <w:t xml:space="preserve"> et valide le </w:t>
+      </w:r>
+      <w:proofErr w:type="gramStart"/>
+      <w:r>
+        <w:rPr>
+          <w:rFonts w:ascii="Consolas" w:hAnsi="Consolas" w:cs="Consolas"/>
+          <w:color w:val="008000"/>
+          <w:sz w:val="19"/>
+          <w:szCs w:val="19"/>
+        </w:rPr>
+        <w:t xml:space="preserve">contenu  </w:t>
+      </w:r>
+      <w:proofErr w:type="spellStart"/>
+      <w:r>
+        <w:rPr>
+          <w:rFonts w:ascii="Consolas" w:hAnsi="Consolas" w:cs="Consolas"/>
+          <w:color w:val="008000"/>
+          <w:sz w:val="19"/>
+          <w:szCs w:val="19"/>
+        </w:rPr>
+        <w:t>methode</w:t>
+      </w:r>
+      <w:proofErr w:type="spellEnd"/>
+      <w:proofErr w:type="gramEnd"/>
+      <w:r>
+        <w:rPr>
+          <w:rFonts w:ascii="Consolas" w:hAnsi="Consolas" w:cs="Consolas"/>
+          <w:color w:val="008000"/>
+          <w:sz w:val="19"/>
+          <w:szCs w:val="19"/>
+        </w:rPr>
+        <w:t xml:space="preserve"> courte</w:t>
       </w:r>
     </w:p>
     <w:p>
@@ -6299,15 +7900,49 @@
         </w:rPr>
         <w:t xml:space="preserve">      </w:t>
       </w:r>
-      <w:r>
-        <w:rPr>
-          <w:rFonts w:ascii="Consolas" w:hAnsi="Consolas" w:cs="Consolas"/>
-          <w:color w:val="000000"/>
-          <w:sz w:val="19"/>
-          <w:szCs w:val="19"/>
-          <w:lang w:val="en-CA"/>
-        </w:rPr>
-        <w:t>Assert.That(result, Is.EquivalentTo(</w:t>
+      <w:proofErr w:type="spellStart"/>
+      <w:r>
+        <w:rPr>
+          <w:rFonts w:ascii="Consolas" w:hAnsi="Consolas" w:cs="Consolas"/>
+          <w:color w:val="000000"/>
+          <w:sz w:val="19"/>
+          <w:szCs w:val="19"/>
+          <w:lang w:val="en-CA"/>
+        </w:rPr>
+        <w:t>Assert.That</w:t>
+      </w:r>
+      <w:proofErr w:type="spellEnd"/>
+      <w:r>
+        <w:rPr>
+          <w:rFonts w:ascii="Consolas" w:hAnsi="Consolas" w:cs="Consolas"/>
+          <w:color w:val="000000"/>
+          <w:sz w:val="19"/>
+          <w:szCs w:val="19"/>
+          <w:lang w:val="en-CA"/>
+        </w:rPr>
+        <w:t xml:space="preserve">(result, </w:t>
+      </w:r>
+      <w:proofErr w:type="spellStart"/>
+      <w:r>
+        <w:rPr>
+          <w:rFonts w:ascii="Consolas" w:hAnsi="Consolas" w:cs="Consolas"/>
+          <w:color w:val="000000"/>
+          <w:sz w:val="19"/>
+          <w:szCs w:val="19"/>
+          <w:lang w:val="en-CA"/>
+        </w:rPr>
+        <w:t>Is.EquivalentTo</w:t>
+      </w:r>
+      <w:proofErr w:type="spellEnd"/>
+      <w:r>
+        <w:rPr>
+          <w:rFonts w:ascii="Consolas" w:hAnsi="Consolas" w:cs="Consolas"/>
+          <w:color w:val="000000"/>
+          <w:sz w:val="19"/>
+          <w:szCs w:val="19"/>
+          <w:lang w:val="en-CA"/>
+        </w:rPr>
+        <w:t>(</w:t>
       </w:r>
       <w:r>
         <w:rPr>
@@ -6327,8 +7962,20 @@
           <w:szCs w:val="19"/>
           <w:lang w:val="en-CA"/>
         </w:rPr>
-        <w:t>[] { 2, 0, 4, 6 }));</w:t>
-      </w:r>
+        <w:t>[] { 2, 0, 4, 6 })</w:t>
+      </w:r>
+      <w:proofErr w:type="gramStart"/>
+      <w:r>
+        <w:rPr>
+          <w:rFonts w:ascii="Consolas" w:hAnsi="Consolas" w:cs="Consolas"/>
+          <w:color w:val="000000"/>
+          <w:sz w:val="19"/>
+          <w:szCs w:val="19"/>
+          <w:lang w:val="en-CA"/>
+        </w:rPr>
+        <w:t>);</w:t>
+      </w:r>
+      <w:proofErr w:type="gramEnd"/>
     </w:p>
     <w:p>
       <w:pPr>
@@ -6393,8 +8040,64 @@
           <w:szCs w:val="19"/>
           <w:lang w:val="en-CA"/>
         </w:rPr>
-        <w:t>//// Methode qui valide l ordre</w:t>
-      </w:r>
+        <w:t xml:space="preserve">//// </w:t>
+      </w:r>
+      <w:proofErr w:type="spellStart"/>
+      <w:r>
+        <w:rPr>
+          <w:rFonts w:ascii="Consolas" w:hAnsi="Consolas" w:cs="Consolas"/>
+          <w:color w:val="008000"/>
+          <w:sz w:val="19"/>
+          <w:szCs w:val="19"/>
+          <w:lang w:val="en-CA"/>
+        </w:rPr>
+        <w:t>Methode</w:t>
+      </w:r>
+      <w:proofErr w:type="spellEnd"/>
+      <w:r>
+        <w:rPr>
+          <w:rFonts w:ascii="Consolas" w:hAnsi="Consolas" w:cs="Consolas"/>
+          <w:color w:val="008000"/>
+          <w:sz w:val="19"/>
+          <w:szCs w:val="19"/>
+          <w:lang w:val="en-CA"/>
+        </w:rPr>
+        <w:t xml:space="preserve"> qui </w:t>
+      </w:r>
+      <w:proofErr w:type="spellStart"/>
+      <w:r>
+        <w:rPr>
+          <w:rFonts w:ascii="Consolas" w:hAnsi="Consolas" w:cs="Consolas"/>
+          <w:color w:val="008000"/>
+          <w:sz w:val="19"/>
+          <w:szCs w:val="19"/>
+          <w:lang w:val="en-CA"/>
+        </w:rPr>
+        <w:t>valide</w:t>
+      </w:r>
+      <w:proofErr w:type="spellEnd"/>
+      <w:r>
+        <w:rPr>
+          <w:rFonts w:ascii="Consolas" w:hAnsi="Consolas" w:cs="Consolas"/>
+          <w:color w:val="008000"/>
+          <w:sz w:val="19"/>
+          <w:szCs w:val="19"/>
+          <w:lang w:val="en-CA"/>
+        </w:rPr>
+        <w:t xml:space="preserve"> l </w:t>
+      </w:r>
+      <w:proofErr w:type="spellStart"/>
+      <w:r>
+        <w:rPr>
+          <w:rFonts w:ascii="Consolas" w:hAnsi="Consolas" w:cs="Consolas"/>
+          <w:color w:val="008000"/>
+          <w:sz w:val="19"/>
+          <w:szCs w:val="19"/>
+          <w:lang w:val="en-CA"/>
+        </w:rPr>
+        <w:t>ordre</w:t>
+      </w:r>
+      <w:proofErr w:type="spellEnd"/>
     </w:p>
     <w:p>
       <w:pPr>
@@ -6426,7 +8129,63 @@
           <w:szCs w:val="19"/>
           <w:lang w:val="en-CA"/>
         </w:rPr>
-        <w:t xml:space="preserve">      Assert.That(result, Is.Ordered);</w:t>
+        <w:t xml:space="preserve">      </w:t>
+      </w:r>
+      <w:proofErr w:type="spellStart"/>
+      <w:r>
+        <w:rPr>
+          <w:rFonts w:ascii="Consolas" w:hAnsi="Consolas" w:cs="Consolas"/>
+          <w:color w:val="000000"/>
+          <w:sz w:val="19"/>
+          <w:szCs w:val="19"/>
+          <w:lang w:val="en-CA"/>
+        </w:rPr>
+        <w:t>Assert.That</w:t>
+      </w:r>
+      <w:proofErr w:type="spellEnd"/>
+      <w:r>
+        <w:rPr>
+          <w:rFonts w:ascii="Consolas" w:hAnsi="Consolas" w:cs="Consolas"/>
+          <w:color w:val="000000"/>
+          <w:sz w:val="19"/>
+          <w:szCs w:val="19"/>
+          <w:lang w:val="en-CA"/>
+        </w:rPr>
+        <w:t xml:space="preserve">(result, </w:t>
+      </w:r>
+      <w:proofErr w:type="spellStart"/>
+      <w:proofErr w:type="gramStart"/>
+      <w:r>
+        <w:rPr>
+          <w:rFonts w:ascii="Consolas" w:hAnsi="Consolas" w:cs="Consolas"/>
+          <w:color w:val="000000"/>
+          <w:sz w:val="19"/>
+          <w:szCs w:val="19"/>
+          <w:lang w:val="en-CA"/>
+        </w:rPr>
+        <w:t>Is</w:t>
+      </w:r>
+      <w:proofErr w:type="gramEnd"/>
+      <w:r>
+        <w:rPr>
+          <w:rFonts w:ascii="Consolas" w:hAnsi="Consolas" w:cs="Consolas"/>
+          <w:color w:val="000000"/>
+          <w:sz w:val="19"/>
+          <w:szCs w:val="19"/>
+          <w:lang w:val="en-CA"/>
+        </w:rPr>
+        <w:t>.Ordered</w:t>
+      </w:r>
+      <w:proofErr w:type="spellEnd"/>
+      <w:r>
+        <w:rPr>
+          <w:rFonts w:ascii="Consolas" w:hAnsi="Consolas" w:cs="Consolas"/>
+          <w:color w:val="000000"/>
+          <w:sz w:val="19"/>
+          <w:szCs w:val="19"/>
+          <w:lang w:val="en-CA"/>
+        </w:rPr>
+        <w:t>);</w:t>
       </w:r>
     </w:p>
     <w:p>
@@ -6451,8 +8210,54 @@
           <w:szCs w:val="19"/>
           <w:lang w:val="en-CA"/>
         </w:rPr>
-        <w:t xml:space="preserve">      Assert.That(result, Is.Unique);</w:t>
-      </w:r>
+        <w:t xml:space="preserve">      </w:t>
+      </w:r>
+      <w:proofErr w:type="spellStart"/>
+      <w:r>
+        <w:rPr>
+          <w:rFonts w:ascii="Consolas" w:hAnsi="Consolas" w:cs="Consolas"/>
+          <w:color w:val="000000"/>
+          <w:sz w:val="19"/>
+          <w:szCs w:val="19"/>
+          <w:lang w:val="en-CA"/>
+        </w:rPr>
+        <w:t>Assert.That</w:t>
+      </w:r>
+      <w:proofErr w:type="spellEnd"/>
+      <w:r>
+        <w:rPr>
+          <w:rFonts w:ascii="Consolas" w:hAnsi="Consolas" w:cs="Consolas"/>
+          <w:color w:val="000000"/>
+          <w:sz w:val="19"/>
+          <w:szCs w:val="19"/>
+          <w:lang w:val="en-CA"/>
+        </w:rPr>
+        <w:t xml:space="preserve">(result, </w:t>
+      </w:r>
+      <w:proofErr w:type="spellStart"/>
+      <w:r>
+        <w:rPr>
+          <w:rFonts w:ascii="Consolas" w:hAnsi="Consolas" w:cs="Consolas"/>
+          <w:color w:val="000000"/>
+          <w:sz w:val="19"/>
+          <w:szCs w:val="19"/>
+          <w:lang w:val="en-CA"/>
+        </w:rPr>
+        <w:t>Is.Unique</w:t>
+      </w:r>
+      <w:proofErr w:type="spellEnd"/>
+      <w:proofErr w:type="gramStart"/>
+      <w:r>
+        <w:rPr>
+          <w:rFonts w:ascii="Consolas" w:hAnsi="Consolas" w:cs="Consolas"/>
+          <w:color w:val="000000"/>
+          <w:sz w:val="19"/>
+          <w:szCs w:val="19"/>
+          <w:lang w:val="en-CA"/>
+        </w:rPr>
+        <w:t>);</w:t>
+      </w:r>
+      <w:proofErr w:type="gramEnd"/>
     </w:p>
     <w:p>
       <w:pPr>
@@ -6491,7 +8296,15 @@
         <w:spacing w:before="0" w:after="160" w:line="259" w:lineRule="auto"/>
       </w:pPr>
       <w:r>
-        <w:t>Dans Gitkraken, assurez-vous d'être dans le bon dossier/repo et sur la bonne branche</w:t>
+        <w:t xml:space="preserve">Dans </w:t>
+      </w:r>
+      <w:proofErr w:type="spellStart"/>
+      <w:r>
+        <w:t>Gitkraken</w:t>
+      </w:r>
+      <w:proofErr w:type="spellEnd"/>
+      <w:r>
+        <w:t>, assurez-vous d'être dans le bon dossier/repo et sur la bonne branche</w:t>
       </w:r>
     </w:p>
     <w:p>
@@ -6506,12 +8319,21 @@
       <w:r>
         <w:t xml:space="preserve">Cliquez sur </w:t>
       </w:r>
+      <w:proofErr w:type="spellStart"/>
       <w:r>
         <w:rPr>
           <w:b/>
           <w:bCs/>
         </w:rPr>
-        <w:t>View changes</w:t>
+        <w:t>View</w:t>
+      </w:r>
+      <w:proofErr w:type="spellEnd"/>
+      <w:r>
+        <w:rPr>
+          <w:b/>
+          <w:bCs/>
+        </w:rPr>
+        <w:t xml:space="preserve"> changes</w:t>
       </w:r>
     </w:p>
     <w:p>
@@ -6562,6 +8384,7 @@
         </w:numPr>
         <w:spacing w:before="0" w:after="160" w:line="259" w:lineRule="auto"/>
       </w:pPr>
+      <w:proofErr w:type="spellStart"/>
       <w:r>
         <w:rPr>
           <w:b/>
@@ -6569,15 +8392,18 @@
         </w:rPr>
         <w:t>Summary</w:t>
       </w:r>
+      <w:proofErr w:type="spellEnd"/>
       <w:r>
         <w:t xml:space="preserve"> </w:t>
       </w:r>
       <w:r>
         <w:t xml:space="preserve">FCT Tests </w:t>
       </w:r>
+      <w:proofErr w:type="spellStart"/>
       <w:r>
         <w:t>EnvenNumbers</w:t>
       </w:r>
+      <w:proofErr w:type="spellEnd"/>
     </w:p>
     <w:p>
       <w:pPr>
@@ -6607,9 +8433,11 @@
       <w:r>
         <w:t xml:space="preserve"> </w:t>
       </w:r>
+      <w:proofErr w:type="spellStart"/>
       <w:r>
         <w:t>EnvenNumbers</w:t>
       </w:r>
+      <w:proofErr w:type="spellEnd"/>
       <w:r>
         <w:t xml:space="preserve"> un scénario</w:t>
       </w:r>
@@ -6656,6 +8484,7 @@
       <w:r>
         <w:t xml:space="preserve"> les modifications sur le repo en ligne </w:t>
       </w:r>
+      <w:proofErr w:type="spellStart"/>
       <w:r>
         <w:rPr>
           <w:b/>
@@ -6663,6 +8492,7 @@
         </w:rPr>
         <w:t>Remote</w:t>
       </w:r>
+      <w:proofErr w:type="spellEnd"/>
       <w:r>
         <w:t xml:space="preserve">: cliquez sur </w:t>
       </w:r>
@@ -6740,6 +8570,7 @@
       <w:r>
         <w:t xml:space="preserve">Examinez la méthode à tester: </w:t>
       </w:r>
+      <w:proofErr w:type="spellStart"/>
       <w:r>
         <w:rPr>
           <w:b/>
@@ -6747,6 +8578,7 @@
         </w:rPr>
         <w:t>CalculateAttackPoints</w:t>
       </w:r>
+      <w:proofErr w:type="spellEnd"/>
     </w:p>
     <w:p>
       <w:pPr>
@@ -6771,7 +8603,15 @@
         <w:t>.</w:t>
       </w:r>
       <w:r>
-        <w:t xml:space="preserve"> Si le nombre d’attaque porté est inférieur à 0 ou supérieur au maximum, une exception OutOfRange est levée.</w:t>
+        <w:t xml:space="preserve"> Si le nombre d’attaque porté est inférieur à 0 ou supérieur au maximum, une exception </w:t>
+      </w:r>
+      <w:proofErr w:type="spellStart"/>
+      <w:r>
+        <w:t>OutOfRange</w:t>
+      </w:r>
+      <w:proofErr w:type="spellEnd"/>
+      <w:r>
+        <w:t xml:space="preserve"> est levée.</w:t>
       </w:r>
       <w:r>
         <w:t xml:space="preserve"> </w:t>
@@ -6862,13 +8702,7 @@
         <w:spacing w:before="0" w:after="160" w:line="259" w:lineRule="auto"/>
       </w:pPr>
       <w:r>
-        <w:t xml:space="preserve">Nombre d’attaque </w:t>
-      </w:r>
-      <w:r>
-        <w:t>6</w:t>
-      </w:r>
-      <w:r>
-        <w:t xml:space="preserve"> :  </w:t>
+        <w:t xml:space="preserve">Nombre d’attaque 6 :  </w:t>
       </w:r>
       <w:r>
         <w:rPr>
@@ -6924,16 +8758,10 @@
         <w:spacing w:before="0" w:after="160" w:line="259" w:lineRule="auto"/>
       </w:pPr>
       <w:r>
-        <w:t>É</w:t>
-      </w:r>
-      <w:r>
-        <w:t>gal à la limite minimum</w:t>
-      </w:r>
-      <w:r>
-        <w:t xml:space="preserve"> </w:t>
-      </w:r>
-      <w:r>
-        <w:t>et inférieur au maximum</w:t>
+        <w:t>Égal à la limite minimum</w:t>
+      </w:r>
+      <w:r>
+        <w:t xml:space="preserve"> et inférieur au maximum</w:t>
       </w:r>
       <w:r>
         <w:t> :</w:t>
@@ -6980,16 +8808,10 @@
         <w:spacing w:before="0" w:after="160" w:line="259" w:lineRule="auto"/>
       </w:pPr>
       <w:r>
-        <w:t>Supérieur</w:t>
-      </w:r>
-      <w:r>
-        <w:t xml:space="preserve"> à la limite minimum</w:t>
-      </w:r>
-      <w:r>
-        <w:t xml:space="preserve"> </w:t>
-      </w:r>
-      <w:r>
-        <w:t>et inférieur au maximum</w:t>
+        <w:t>Supérieur à la limite minimum</w:t>
+      </w:r>
+      <w:r>
+        <w:t xml:space="preserve"> et inférieur au maximum</w:t>
       </w:r>
       <w:r>
         <w:t> :</w:t>
@@ -7138,12 +8960,14 @@
       <w:r>
         <w:t xml:space="preserve"> : </w:t>
       </w:r>
+      <w:proofErr w:type="spellStart"/>
       <w:r>
         <w:rPr>
           <w:color w:val="FF0000"/>
         </w:rPr>
         <w:t>ExceptionOutOfRange</w:t>
       </w:r>
+      <w:proofErr w:type="spellEnd"/>
       <w:r>
         <w:rPr>
           <w:color w:val="FF0000"/>
@@ -7161,16 +8985,7 @@
         <w:spacing w:before="0" w:after="160" w:line="259" w:lineRule="auto"/>
       </w:pPr>
       <w:r>
-        <w:t>Supérieur</w:t>
-      </w:r>
-      <w:r>
-        <w:t xml:space="preserve"> au m</w:t>
-      </w:r>
-      <w:r>
-        <w:t>axi</w:t>
-      </w:r>
-      <w:r>
-        <w:t>mum</w:t>
+        <w:t>Supérieur au maximum</w:t>
       </w:r>
     </w:p>
     <w:p>
@@ -7183,19 +8998,21 @@
         <w:spacing w:before="0" w:after="160" w:line="259" w:lineRule="auto"/>
       </w:pPr>
       <w:r>
-        <w:t xml:space="preserve">Nombre d’attaque </w:t>
-      </w:r>
-      <w:r>
-        <w:t>205</w:t>
-      </w:r>
-      <w:r>
-        <w:t xml:space="preserve"> : </w:t>
-      </w:r>
+        <w:t xml:space="preserve">Nombre d’attaque 205 : </w:t>
+      </w:r>
+      <w:proofErr w:type="spellStart"/>
       <w:r>
         <w:rPr>
           <w:color w:val="FF0000"/>
         </w:rPr>
-        <w:t xml:space="preserve">ExceptionOutOfRange </w:t>
+        <w:t>ExceptionOutOfRange</w:t>
+      </w:r>
+      <w:proofErr w:type="spellEnd"/>
+      <w:r>
+        <w:rPr>
+          <w:color w:val="FF0000"/>
+        </w:rPr>
+        <w:t xml:space="preserve"> </w:t>
       </w:r>
     </w:p>
     <w:p>
@@ -7280,14 +9097,50 @@
           <w:sz w:val="19"/>
           <w:szCs w:val="19"/>
         </w:rPr>
-        <w:t xml:space="preserve">[TestFixture] </w:t>
+        <w:t>[</w:t>
+      </w:r>
+      <w:proofErr w:type="spellStart"/>
+      <w:r>
+        <w:rPr>
+          <w:rFonts w:ascii="Consolas" w:hAnsi="Consolas" w:cs="Consolas"/>
+          <w:color w:val="000000"/>
+          <w:sz w:val="19"/>
+          <w:szCs w:val="19"/>
+        </w:rPr>
+        <w:t>TestFixture</w:t>
+      </w:r>
+      <w:proofErr w:type="spellEnd"/>
+      <w:r>
+        <w:rPr>
+          <w:rFonts w:ascii="Consolas" w:hAnsi="Consolas" w:cs="Consolas"/>
+          <w:color w:val="000000"/>
+          <w:sz w:val="19"/>
+          <w:szCs w:val="19"/>
+        </w:rPr>
+        <w:t>]</w:t>
+      </w:r>
+      <w:r>
+        <w:t xml:space="preserve"> </w:t>
       </w:r>
       <w:r>
         <w:t>à la classe</w:t>
       </w:r>
       <w:r>
-        <w:t xml:space="preserve"> et la référence au framework NUnit</w:t>
-      </w:r>
+        <w:t xml:space="preserve"> et la référence au </w:t>
+      </w:r>
+      <w:proofErr w:type="spellStart"/>
+      <w:r>
+        <w:t>framework</w:t>
+      </w:r>
+      <w:proofErr w:type="spellEnd"/>
+      <w:r>
+        <w:t xml:space="preserve"> </w:t>
+      </w:r>
+      <w:proofErr w:type="spellStart"/>
+      <w:r>
+        <w:t>NUnit</w:t>
+      </w:r>
+      <w:proofErr w:type="spellEnd"/>
     </w:p>
     <w:p>
       <w:pPr>
@@ -7301,6 +9154,7 @@
       <w:r>
         <w:t xml:space="preserve">Ajoutez la méthode de tests </w:t>
       </w:r>
+      <w:proofErr w:type="spellStart"/>
       <w:r>
         <w:rPr>
           <w:rFonts w:ascii="Consolas" w:hAnsi="Consolas" w:cs="Consolas"/>
@@ -7310,13 +9164,8 @@
         </w:rPr>
         <w:t>AttackPointsCalculator_ReturnPoints</w:t>
       </w:r>
-      <w:r>
-        <w:rPr>
-          <w:rFonts w:ascii="Consolas" w:hAnsi="Consolas" w:cs="Consolas"/>
-          <w:color w:val="000000"/>
-          <w:sz w:val="19"/>
-          <w:szCs w:val="19"/>
-        </w:rPr>
+      <w:proofErr w:type="spellEnd"/>
+      <w:r>
         <w:t xml:space="preserve">, </w:t>
       </w:r>
       <w:r>
@@ -7360,6 +9209,7 @@
       <w:r>
         <w:t xml:space="preserve">une méthode de </w:t>
       </w:r>
+      <w:proofErr w:type="spellStart"/>
       <w:r>
         <w:rPr>
           <w:b/>
@@ -7367,6 +9217,7 @@
         </w:rPr>
         <w:t>SetUp</w:t>
       </w:r>
+      <w:proofErr w:type="spellEnd"/>
       <w:r>
         <w:rPr>
           <w:b/>
@@ -7375,8 +9226,13 @@
         <w:t xml:space="preserve">, </w:t>
       </w:r>
       <w:r>
-        <w:t>avec la décoration SetUp</w:t>
-      </w:r>
+        <w:t xml:space="preserve">avec la décoration </w:t>
+      </w:r>
+      <w:proofErr w:type="spellStart"/>
+      <w:r>
+        <w:t>SetUp</w:t>
+      </w:r>
+      <w:proofErr w:type="spellEnd"/>
     </w:p>
     <w:p>
       <w:pPr>
@@ -7388,15 +9244,14 @@
         <w:spacing w:before="0" w:after="160" w:line="259" w:lineRule="auto"/>
       </w:pPr>
       <w:r>
-        <w:t>Instancier la classe dans une varable</w:t>
-      </w:r>
-      <w:r>
-        <w:rPr>
-          <w:rFonts w:ascii="Consolas" w:hAnsi="Consolas" w:cs="Consolas"/>
-          <w:color w:val="000000"/>
-          <w:sz w:val="19"/>
-          <w:szCs w:val="19"/>
-        </w:rPr>
+        <w:t xml:space="preserve">Instancier la classe dans une </w:t>
+      </w:r>
+      <w:proofErr w:type="spellStart"/>
+      <w:r>
+        <w:t>varable</w:t>
+      </w:r>
+      <w:proofErr w:type="spellEnd"/>
+      <w:r>
         <w:t xml:space="preserve"> </w:t>
       </w:r>
       <w:r>
@@ -7406,8 +9261,19 @@
           <w:sz w:val="19"/>
           <w:szCs w:val="19"/>
         </w:rPr>
-        <w:t>_zombieAttack</w:t>
-      </w:r>
+        <w:t>_</w:t>
+      </w:r>
+      <w:proofErr w:type="spellStart"/>
+      <w:r>
+        <w:rPr>
+          <w:rFonts w:ascii="Consolas" w:hAnsi="Consolas" w:cs="Consolas"/>
+          <w:color w:val="000000"/>
+          <w:sz w:val="19"/>
+          <w:szCs w:val="19"/>
+        </w:rPr>
+        <w:t>zombieAttack</w:t>
+      </w:r>
+      <w:proofErr w:type="spellEnd"/>
     </w:p>
     <w:p>
       <w:pPr>
@@ -7439,7 +9305,29 @@
           <w:szCs w:val="19"/>
           <w:lang w:val="en-CA"/>
         </w:rPr>
-        <w:t>[SetUp]</w:t>
+        <w:t>[</w:t>
+      </w:r>
+      <w:proofErr w:type="spellStart"/>
+      <w:r>
+        <w:rPr>
+          <w:rFonts w:ascii="Consolas" w:hAnsi="Consolas" w:cs="Consolas"/>
+          <w:color w:val="000000"/>
+          <w:sz w:val="19"/>
+          <w:szCs w:val="19"/>
+          <w:lang w:val="en-CA"/>
+        </w:rPr>
+        <w:t>SetUp</w:t>
+      </w:r>
+      <w:proofErr w:type="spellEnd"/>
+      <w:r>
+        <w:rPr>
+          <w:rFonts w:ascii="Consolas" w:hAnsi="Consolas" w:cs="Consolas"/>
+          <w:color w:val="000000"/>
+          <w:sz w:val="19"/>
+          <w:szCs w:val="19"/>
+          <w:lang w:val="en-CA"/>
+        </w:rPr>
+        <w:t>]</w:t>
       </w:r>
     </w:p>
     <w:p>
@@ -7512,7 +9400,29 @@
           <w:szCs w:val="19"/>
           <w:lang w:val="en-CA"/>
         </w:rPr>
-        <w:t xml:space="preserve"> SetUp()</w:t>
+        <w:t xml:space="preserve"> </w:t>
+      </w:r>
+      <w:proofErr w:type="spellStart"/>
+      <w:r>
+        <w:rPr>
+          <w:rFonts w:ascii="Consolas" w:hAnsi="Consolas" w:cs="Consolas"/>
+          <w:color w:val="000000"/>
+          <w:sz w:val="19"/>
+          <w:szCs w:val="19"/>
+          <w:lang w:val="en-CA"/>
+        </w:rPr>
+        <w:t>SetUp</w:t>
+      </w:r>
+      <w:proofErr w:type="spellEnd"/>
+      <w:r>
+        <w:rPr>
+          <w:rFonts w:ascii="Consolas" w:hAnsi="Consolas" w:cs="Consolas"/>
+          <w:color w:val="000000"/>
+          <w:sz w:val="19"/>
+          <w:szCs w:val="19"/>
+          <w:lang w:val="en-CA"/>
+        </w:rPr>
+        <w:t>()</w:t>
       </w:r>
     </w:p>
     <w:p>
@@ -7575,7 +9485,29 @@
           <w:szCs w:val="19"/>
           <w:lang w:val="en-CA"/>
         </w:rPr>
-        <w:t xml:space="preserve">_zombieAttack = </w:t>
+        <w:t>_</w:t>
+      </w:r>
+      <w:proofErr w:type="spellStart"/>
+      <w:r>
+        <w:rPr>
+          <w:rFonts w:ascii="Consolas" w:hAnsi="Consolas" w:cs="Consolas"/>
+          <w:color w:val="000000"/>
+          <w:sz w:val="19"/>
+          <w:szCs w:val="19"/>
+          <w:lang w:val="en-CA"/>
+        </w:rPr>
+        <w:t>zombieAttack</w:t>
+      </w:r>
+      <w:proofErr w:type="spellEnd"/>
+      <w:r>
+        <w:rPr>
+          <w:rFonts w:ascii="Consolas" w:hAnsi="Consolas" w:cs="Consolas"/>
+          <w:color w:val="000000"/>
+          <w:sz w:val="19"/>
+          <w:szCs w:val="19"/>
+          <w:lang w:val="en-CA"/>
+        </w:rPr>
+        <w:t xml:space="preserve"> = </w:t>
       </w:r>
       <w:r>
         <w:rPr>
@@ -7595,8 +9527,20 @@
           <w:szCs w:val="19"/>
           <w:lang w:val="en-CA"/>
         </w:rPr>
-        <w:t xml:space="preserve"> E3_AttackPointsCalculator();</w:t>
-      </w:r>
+        <w:t xml:space="preserve"> E3_AttackPointsCalculator(</w:t>
+      </w:r>
+      <w:proofErr w:type="gramStart"/>
+      <w:r>
+        <w:rPr>
+          <w:rFonts w:ascii="Consolas" w:hAnsi="Consolas" w:cs="Consolas"/>
+          <w:color w:val="000000"/>
+          <w:sz w:val="19"/>
+          <w:szCs w:val="19"/>
+          <w:lang w:val="en-CA"/>
+        </w:rPr>
+        <w:t>);</w:t>
+      </w:r>
+      <w:proofErr w:type="gramEnd"/>
     </w:p>
     <w:p>
       <w:pPr>
@@ -7640,8 +9584,13 @@
         <w:t xml:space="preserve">Listez les scénarios qui </w:t>
       </w:r>
       <w:r>
-        <w:t>effectuent le calcul. Avec TestCase</w:t>
-      </w:r>
+        <w:t xml:space="preserve">effectuent le calcul. Avec </w:t>
+      </w:r>
+      <w:proofErr w:type="spellStart"/>
+      <w:r>
+        <w:t>TestCase</w:t>
+      </w:r>
+      <w:proofErr w:type="spellEnd"/>
       <w:r>
         <w:t xml:space="preserve"> en identifiant le nombre d’attaque portée et le résultat attendu.</w:t>
       </w:r>
@@ -7721,7 +9670,31 @@
           <w:highlight w:val="green"/>
           <w:lang w:val="en-CA"/>
         </w:rPr>
-        <w:t>[TestCase(0, 0)]</w:t>
+        <w:t>[</w:t>
+      </w:r>
+      <w:proofErr w:type="spellStart"/>
+      <w:r>
+        <w:rPr>
+          <w:rFonts w:ascii="Consolas" w:hAnsi="Consolas" w:cs="Consolas"/>
+          <w:color w:val="000000"/>
+          <w:sz w:val="19"/>
+          <w:szCs w:val="19"/>
+          <w:highlight w:val="green"/>
+          <w:lang w:val="en-CA"/>
+        </w:rPr>
+        <w:t>TestCase</w:t>
+      </w:r>
+      <w:proofErr w:type="spellEnd"/>
+      <w:r>
+        <w:rPr>
+          <w:rFonts w:ascii="Consolas" w:hAnsi="Consolas" w:cs="Consolas"/>
+          <w:color w:val="000000"/>
+          <w:sz w:val="19"/>
+          <w:szCs w:val="19"/>
+          <w:highlight w:val="green"/>
+          <w:lang w:val="en-CA"/>
+        </w:rPr>
+        <w:t>(0, 0)]</w:t>
       </w:r>
     </w:p>
     <w:p>
@@ -7756,7 +9729,31 @@
           <w:highlight w:val="green"/>
           <w:lang w:val="en-CA"/>
         </w:rPr>
-        <w:t xml:space="preserve">    [TestCase(6, 0)]</w:t>
+        <w:t xml:space="preserve">    [</w:t>
+      </w:r>
+      <w:proofErr w:type="spellStart"/>
+      <w:r>
+        <w:rPr>
+          <w:rFonts w:ascii="Consolas" w:hAnsi="Consolas" w:cs="Consolas"/>
+          <w:color w:val="000000"/>
+          <w:sz w:val="19"/>
+          <w:szCs w:val="19"/>
+          <w:highlight w:val="green"/>
+          <w:lang w:val="en-CA"/>
+        </w:rPr>
+        <w:t>TestCase</w:t>
+      </w:r>
+      <w:proofErr w:type="spellEnd"/>
+      <w:r>
+        <w:rPr>
+          <w:rFonts w:ascii="Consolas" w:hAnsi="Consolas" w:cs="Consolas"/>
+          <w:color w:val="000000"/>
+          <w:sz w:val="19"/>
+          <w:szCs w:val="19"/>
+          <w:highlight w:val="green"/>
+          <w:lang w:val="en-CA"/>
+        </w:rPr>
+        <w:t>(6, 0)]</w:t>
       </w:r>
     </w:p>
     <w:p>
@@ -7791,7 +9788,31 @@
           <w:highlight w:val="green"/>
           <w:lang w:val="en-CA"/>
         </w:rPr>
-        <w:t xml:space="preserve">    [TestCase(19, 0)]</w:t>
+        <w:t xml:space="preserve">    [</w:t>
+      </w:r>
+      <w:proofErr w:type="spellStart"/>
+      <w:r>
+        <w:rPr>
+          <w:rFonts w:ascii="Consolas" w:hAnsi="Consolas" w:cs="Consolas"/>
+          <w:color w:val="000000"/>
+          <w:sz w:val="19"/>
+          <w:szCs w:val="19"/>
+          <w:highlight w:val="green"/>
+          <w:lang w:val="en-CA"/>
+        </w:rPr>
+        <w:t>TestCase</w:t>
+      </w:r>
+      <w:proofErr w:type="spellEnd"/>
+      <w:r>
+        <w:rPr>
+          <w:rFonts w:ascii="Consolas" w:hAnsi="Consolas" w:cs="Consolas"/>
+          <w:color w:val="000000"/>
+          <w:sz w:val="19"/>
+          <w:szCs w:val="19"/>
+          <w:highlight w:val="green"/>
+          <w:lang w:val="en-CA"/>
+        </w:rPr>
+        <w:t>(19, 0)]</w:t>
       </w:r>
     </w:p>
     <w:p>
@@ -7826,7 +9847,31 @@
           <w:highlight w:val="green"/>
           <w:lang w:val="en-CA"/>
         </w:rPr>
-        <w:t xml:space="preserve">    [TestCase(20, 0)]</w:t>
+        <w:t xml:space="preserve">    [</w:t>
+      </w:r>
+      <w:proofErr w:type="spellStart"/>
+      <w:r>
+        <w:rPr>
+          <w:rFonts w:ascii="Consolas" w:hAnsi="Consolas" w:cs="Consolas"/>
+          <w:color w:val="000000"/>
+          <w:sz w:val="19"/>
+          <w:szCs w:val="19"/>
+          <w:highlight w:val="green"/>
+          <w:lang w:val="en-CA"/>
+        </w:rPr>
+        <w:t>TestCase</w:t>
+      </w:r>
+      <w:proofErr w:type="spellEnd"/>
+      <w:r>
+        <w:rPr>
+          <w:rFonts w:ascii="Consolas" w:hAnsi="Consolas" w:cs="Consolas"/>
+          <w:color w:val="000000"/>
+          <w:sz w:val="19"/>
+          <w:szCs w:val="19"/>
+          <w:highlight w:val="green"/>
+          <w:lang w:val="en-CA"/>
+        </w:rPr>
+        <w:t>(20, 0)]</w:t>
       </w:r>
     </w:p>
     <w:p>
@@ -7861,7 +9906,31 @@
           <w:highlight w:val="green"/>
           <w:lang w:val="en-CA"/>
         </w:rPr>
-        <w:t xml:space="preserve">    [TestCase(21, 0)]</w:t>
+        <w:t xml:space="preserve">    [</w:t>
+      </w:r>
+      <w:proofErr w:type="spellStart"/>
+      <w:r>
+        <w:rPr>
+          <w:rFonts w:ascii="Consolas" w:hAnsi="Consolas" w:cs="Consolas"/>
+          <w:color w:val="000000"/>
+          <w:sz w:val="19"/>
+          <w:szCs w:val="19"/>
+          <w:highlight w:val="green"/>
+          <w:lang w:val="en-CA"/>
+        </w:rPr>
+        <w:t>TestCase</w:t>
+      </w:r>
+      <w:proofErr w:type="spellEnd"/>
+      <w:r>
+        <w:rPr>
+          <w:rFonts w:ascii="Consolas" w:hAnsi="Consolas" w:cs="Consolas"/>
+          <w:color w:val="000000"/>
+          <w:sz w:val="19"/>
+          <w:szCs w:val="19"/>
+          <w:highlight w:val="green"/>
+          <w:lang w:val="en-CA"/>
+        </w:rPr>
+        <w:t>(21, 0)]</w:t>
       </w:r>
     </w:p>
     <w:p>
@@ -7896,7 +9965,31 @@
           <w:highlight w:val="green"/>
           <w:lang w:val="en-CA"/>
         </w:rPr>
-        <w:t xml:space="preserve">    [TestCase(25, 1)]</w:t>
+        <w:t xml:space="preserve">    [</w:t>
+      </w:r>
+      <w:proofErr w:type="spellStart"/>
+      <w:r>
+        <w:rPr>
+          <w:rFonts w:ascii="Consolas" w:hAnsi="Consolas" w:cs="Consolas"/>
+          <w:color w:val="000000"/>
+          <w:sz w:val="19"/>
+          <w:szCs w:val="19"/>
+          <w:highlight w:val="green"/>
+          <w:lang w:val="en-CA"/>
+        </w:rPr>
+        <w:t>TestCase</w:t>
+      </w:r>
+      <w:proofErr w:type="spellEnd"/>
+      <w:r>
+        <w:rPr>
+          <w:rFonts w:ascii="Consolas" w:hAnsi="Consolas" w:cs="Consolas"/>
+          <w:color w:val="000000"/>
+          <w:sz w:val="19"/>
+          <w:szCs w:val="19"/>
+          <w:highlight w:val="green"/>
+          <w:lang w:val="en-CA"/>
+        </w:rPr>
+        <w:t>(25, 1)]</w:t>
       </w:r>
     </w:p>
     <w:p>
@@ -7931,7 +10024,31 @@
           <w:highlight w:val="green"/>
           <w:lang w:val="en-CA"/>
         </w:rPr>
-        <w:t xml:space="preserve">    [TestCase(30, 2)]</w:t>
+        <w:t xml:space="preserve">    [</w:t>
+      </w:r>
+      <w:proofErr w:type="spellStart"/>
+      <w:r>
+        <w:rPr>
+          <w:rFonts w:ascii="Consolas" w:hAnsi="Consolas" w:cs="Consolas"/>
+          <w:color w:val="000000"/>
+          <w:sz w:val="19"/>
+          <w:szCs w:val="19"/>
+          <w:highlight w:val="green"/>
+          <w:lang w:val="en-CA"/>
+        </w:rPr>
+        <w:t>TestCase</w:t>
+      </w:r>
+      <w:proofErr w:type="spellEnd"/>
+      <w:r>
+        <w:rPr>
+          <w:rFonts w:ascii="Consolas" w:hAnsi="Consolas" w:cs="Consolas"/>
+          <w:color w:val="000000"/>
+          <w:sz w:val="19"/>
+          <w:szCs w:val="19"/>
+          <w:highlight w:val="green"/>
+          <w:lang w:val="en-CA"/>
+        </w:rPr>
+        <w:t>(30, 2)]</w:t>
       </w:r>
     </w:p>
     <w:p>
@@ -7965,7 +10082,31 @@
           <w:highlight w:val="green"/>
           <w:lang w:val="en-CA"/>
         </w:rPr>
-        <w:t xml:space="preserve">    [TestCase(85, 13)]</w:t>
+        <w:t xml:space="preserve">    [</w:t>
+      </w:r>
+      <w:proofErr w:type="spellStart"/>
+      <w:r>
+        <w:rPr>
+          <w:rFonts w:ascii="Consolas" w:hAnsi="Consolas" w:cs="Consolas"/>
+          <w:color w:val="000000"/>
+          <w:sz w:val="19"/>
+          <w:szCs w:val="19"/>
+          <w:highlight w:val="green"/>
+          <w:lang w:val="en-CA"/>
+        </w:rPr>
+        <w:t>TestCase</w:t>
+      </w:r>
+      <w:proofErr w:type="spellEnd"/>
+      <w:r>
+        <w:rPr>
+          <w:rFonts w:ascii="Consolas" w:hAnsi="Consolas" w:cs="Consolas"/>
+          <w:color w:val="000000"/>
+          <w:sz w:val="19"/>
+          <w:szCs w:val="19"/>
+          <w:highlight w:val="green"/>
+          <w:lang w:val="en-CA"/>
+        </w:rPr>
+        <w:t>(85, 13)]</w:t>
       </w:r>
     </w:p>
     <w:p>
@@ -8038,7 +10179,29 @@
           <w:szCs w:val="19"/>
           <w:lang w:val="en-CA"/>
         </w:rPr>
-        <w:t xml:space="preserve"> AttackPointsCalculator_ReturnPoints(</w:t>
+        <w:t xml:space="preserve"> </w:t>
+      </w:r>
+      <w:proofErr w:type="spellStart"/>
+      <w:r>
+        <w:rPr>
+          <w:rFonts w:ascii="Consolas" w:hAnsi="Consolas" w:cs="Consolas"/>
+          <w:color w:val="000000"/>
+          <w:sz w:val="19"/>
+          <w:szCs w:val="19"/>
+          <w:lang w:val="en-CA"/>
+        </w:rPr>
+        <w:t>AttackPointsCalculator_ReturnPoints</w:t>
+      </w:r>
+      <w:proofErr w:type="spellEnd"/>
+      <w:r>
+        <w:rPr>
+          <w:rFonts w:ascii="Consolas" w:hAnsi="Consolas" w:cs="Consolas"/>
+          <w:color w:val="000000"/>
+          <w:sz w:val="19"/>
+          <w:szCs w:val="19"/>
+          <w:lang w:val="en-CA"/>
+        </w:rPr>
+        <w:t>(</w:t>
       </w:r>
       <w:r>
         <w:rPr>
@@ -8058,7 +10221,29 @@
           <w:szCs w:val="19"/>
           <w:lang w:val="en-CA"/>
         </w:rPr>
-        <w:t xml:space="preserve"> nbrAttack, </w:t>
+        <w:t xml:space="preserve"> </w:t>
+      </w:r>
+      <w:proofErr w:type="spellStart"/>
+      <w:r>
+        <w:rPr>
+          <w:rFonts w:ascii="Consolas" w:hAnsi="Consolas" w:cs="Consolas"/>
+          <w:color w:val="000000"/>
+          <w:sz w:val="19"/>
+          <w:szCs w:val="19"/>
+          <w:lang w:val="en-CA"/>
+        </w:rPr>
+        <w:t>nbrAttack</w:t>
+      </w:r>
+      <w:proofErr w:type="spellEnd"/>
+      <w:r>
+        <w:rPr>
+          <w:rFonts w:ascii="Consolas" w:hAnsi="Consolas" w:cs="Consolas"/>
+          <w:color w:val="000000"/>
+          <w:sz w:val="19"/>
+          <w:szCs w:val="19"/>
+          <w:lang w:val="en-CA"/>
+        </w:rPr>
+        <w:t xml:space="preserve">, </w:t>
       </w:r>
       <w:r>
         <w:rPr>
@@ -8078,7 +10263,29 @@
           <w:szCs w:val="19"/>
           <w:lang w:val="en-CA"/>
         </w:rPr>
-        <w:t xml:space="preserve"> expectedResult)</w:t>
+        <w:t xml:space="preserve"> </w:t>
+      </w:r>
+      <w:proofErr w:type="spellStart"/>
+      <w:r>
+        <w:rPr>
+          <w:rFonts w:ascii="Consolas" w:hAnsi="Consolas" w:cs="Consolas"/>
+          <w:color w:val="000000"/>
+          <w:sz w:val="19"/>
+          <w:szCs w:val="19"/>
+          <w:lang w:val="en-CA"/>
+        </w:rPr>
+        <w:t>expectedResult</w:t>
+      </w:r>
+      <w:proofErr w:type="spellEnd"/>
+      <w:r>
+        <w:rPr>
+          <w:rFonts w:ascii="Consolas" w:hAnsi="Consolas" w:cs="Consolas"/>
+          <w:color w:val="000000"/>
+          <w:sz w:val="19"/>
+          <w:szCs w:val="19"/>
+          <w:lang w:val="en-CA"/>
+        </w:rPr>
+        <w:t>)</w:t>
       </w:r>
     </w:p>
     <w:p>
@@ -8196,8 +10403,54 @@
           <w:szCs w:val="19"/>
           <w:lang w:val="en-CA"/>
         </w:rPr>
-        <w:t xml:space="preserve"> result = _zombieAttack.CalculateAttackPoints(nbrAttack);</w:t>
-      </w:r>
+        <w:t xml:space="preserve"> result = _</w:t>
+      </w:r>
+      <w:proofErr w:type="spellStart"/>
+      <w:r>
+        <w:rPr>
+          <w:rFonts w:ascii="Consolas" w:hAnsi="Consolas" w:cs="Consolas"/>
+          <w:color w:val="000000"/>
+          <w:sz w:val="19"/>
+          <w:szCs w:val="19"/>
+          <w:lang w:val="en-CA"/>
+        </w:rPr>
+        <w:t>zombieAttack.CalculateAttackPoints</w:t>
+      </w:r>
+      <w:proofErr w:type="spellEnd"/>
+      <w:r>
+        <w:rPr>
+          <w:rFonts w:ascii="Consolas" w:hAnsi="Consolas" w:cs="Consolas"/>
+          <w:color w:val="000000"/>
+          <w:sz w:val="19"/>
+          <w:szCs w:val="19"/>
+          <w:lang w:val="en-CA"/>
+        </w:rPr>
+        <w:t>(</w:t>
+      </w:r>
+      <w:proofErr w:type="spellStart"/>
+      <w:r>
+        <w:rPr>
+          <w:rFonts w:ascii="Consolas" w:hAnsi="Consolas" w:cs="Consolas"/>
+          <w:color w:val="000000"/>
+          <w:sz w:val="19"/>
+          <w:szCs w:val="19"/>
+          <w:lang w:val="en-CA"/>
+        </w:rPr>
+        <w:t>nbrAttack</w:t>
+      </w:r>
+      <w:proofErr w:type="spellEnd"/>
+      <w:proofErr w:type="gramStart"/>
+      <w:r>
+        <w:rPr>
+          <w:rFonts w:ascii="Consolas" w:hAnsi="Consolas" w:cs="Consolas"/>
+          <w:color w:val="000000"/>
+          <w:sz w:val="19"/>
+          <w:szCs w:val="19"/>
+          <w:lang w:val="en-CA"/>
+        </w:rPr>
+        <w:t>);</w:t>
+      </w:r>
+      <w:proofErr w:type="gramEnd"/>
     </w:p>
     <w:p>
       <w:pPr>
@@ -8275,8 +10528,86 @@
           <w:szCs w:val="19"/>
           <w:lang w:val="en-CA"/>
         </w:rPr>
-        <w:t xml:space="preserve">      Assert.That(result, Is.EqualTo(expectedResult));</w:t>
-      </w:r>
+        <w:t xml:space="preserve">      </w:t>
+      </w:r>
+      <w:proofErr w:type="spellStart"/>
+      <w:r>
+        <w:rPr>
+          <w:rFonts w:ascii="Consolas" w:hAnsi="Consolas" w:cs="Consolas"/>
+          <w:color w:val="000000"/>
+          <w:sz w:val="19"/>
+          <w:szCs w:val="19"/>
+          <w:lang w:val="en-CA"/>
+        </w:rPr>
+        <w:t>Assert.That</w:t>
+      </w:r>
+      <w:proofErr w:type="spellEnd"/>
+      <w:r>
+        <w:rPr>
+          <w:rFonts w:ascii="Consolas" w:hAnsi="Consolas" w:cs="Consolas"/>
+          <w:color w:val="000000"/>
+          <w:sz w:val="19"/>
+          <w:szCs w:val="19"/>
+          <w:lang w:val="en-CA"/>
+        </w:rPr>
+        <w:t xml:space="preserve">(result, </w:t>
+      </w:r>
+      <w:proofErr w:type="spellStart"/>
+      <w:r>
+        <w:rPr>
+          <w:rFonts w:ascii="Consolas" w:hAnsi="Consolas" w:cs="Consolas"/>
+          <w:color w:val="000000"/>
+          <w:sz w:val="19"/>
+          <w:szCs w:val="19"/>
+          <w:lang w:val="en-CA"/>
+        </w:rPr>
+        <w:t>Is.EqualTo</w:t>
+      </w:r>
+      <w:proofErr w:type="spellEnd"/>
+      <w:r>
+        <w:rPr>
+          <w:rFonts w:ascii="Consolas" w:hAnsi="Consolas" w:cs="Consolas"/>
+          <w:color w:val="000000"/>
+          <w:sz w:val="19"/>
+          <w:szCs w:val="19"/>
+          <w:lang w:val="en-CA"/>
+        </w:rPr>
+        <w:t>(</w:t>
+      </w:r>
+      <w:proofErr w:type="spellStart"/>
+      <w:r>
+        <w:rPr>
+          <w:rFonts w:ascii="Consolas" w:hAnsi="Consolas" w:cs="Consolas"/>
+          <w:color w:val="000000"/>
+          <w:sz w:val="19"/>
+          <w:szCs w:val="19"/>
+          <w:lang w:val="en-CA"/>
+        </w:rPr>
+        <w:t>expectedResult</w:t>
+      </w:r>
+      <w:proofErr w:type="spellEnd"/>
+      <w:r>
+        <w:rPr>
+          <w:rFonts w:ascii="Consolas" w:hAnsi="Consolas" w:cs="Consolas"/>
+          <w:color w:val="000000"/>
+          <w:sz w:val="19"/>
+          <w:szCs w:val="19"/>
+          <w:lang w:val="en-CA"/>
+        </w:rPr>
+        <w:t>)</w:t>
+      </w:r>
+      <w:proofErr w:type="gramStart"/>
+      <w:r>
+        <w:rPr>
+          <w:rFonts w:ascii="Consolas" w:hAnsi="Consolas" w:cs="Consolas"/>
+          <w:color w:val="000000"/>
+          <w:sz w:val="19"/>
+          <w:szCs w:val="19"/>
+          <w:lang w:val="en-CA"/>
+        </w:rPr>
+        <w:t>);</w:t>
+      </w:r>
+      <w:proofErr w:type="gramEnd"/>
     </w:p>
     <w:p>
       <w:pPr>
@@ -8342,14 +10673,50 @@
           <w:sz w:val="19"/>
           <w:szCs w:val="19"/>
         </w:rPr>
-        <w:t xml:space="preserve">[TestFixture] </w:t>
+        <w:t>[</w:t>
+      </w:r>
+      <w:proofErr w:type="spellStart"/>
+      <w:r>
+        <w:rPr>
+          <w:rFonts w:ascii="Consolas" w:hAnsi="Consolas" w:cs="Consolas"/>
+          <w:color w:val="000000"/>
+          <w:sz w:val="19"/>
+          <w:szCs w:val="19"/>
+        </w:rPr>
+        <w:t>TestFixture</w:t>
+      </w:r>
+      <w:proofErr w:type="spellEnd"/>
+      <w:r>
+        <w:rPr>
+          <w:rFonts w:ascii="Consolas" w:hAnsi="Consolas" w:cs="Consolas"/>
+          <w:color w:val="000000"/>
+          <w:sz w:val="19"/>
+          <w:szCs w:val="19"/>
+        </w:rPr>
+        <w:t>]</w:t>
+      </w:r>
+      <w:r>
+        <w:t xml:space="preserve"> </w:t>
       </w:r>
       <w:r>
         <w:t>à la classe</w:t>
       </w:r>
       <w:r>
-        <w:t xml:space="preserve"> et la référence au framework NUnit</w:t>
-      </w:r>
+        <w:t xml:space="preserve"> et la référence au </w:t>
+      </w:r>
+      <w:proofErr w:type="spellStart"/>
+      <w:r>
+        <w:t>framework</w:t>
+      </w:r>
+      <w:proofErr w:type="spellEnd"/>
+      <w:r>
+        <w:t xml:space="preserve"> </w:t>
+      </w:r>
+      <w:proofErr w:type="spellStart"/>
+      <w:r>
+        <w:t>NUnit</w:t>
+      </w:r>
+      <w:proofErr w:type="spellEnd"/>
     </w:p>
     <w:p>
       <w:pPr>
@@ -8363,6 +10730,7 @@
       <w:r>
         <w:t xml:space="preserve">Ajoutez la méthode de tests </w:t>
       </w:r>
+      <w:proofErr w:type="spellStart"/>
       <w:r>
         <w:rPr>
           <w:rFonts w:ascii="Consolas" w:hAnsi="Consolas" w:cs="Consolas"/>
@@ -8372,26 +10740,24 @@
         </w:rPr>
         <w:t>AttackPointsCalculator_ThrowArgumentOutOfRangeException</w:t>
       </w:r>
-      <w:r>
-        <w:rPr>
-          <w:rFonts w:ascii="Consolas" w:hAnsi="Consolas" w:cs="Consolas"/>
-          <w:color w:val="000000"/>
-          <w:sz w:val="19"/>
-          <w:szCs w:val="19"/>
-        </w:rPr>
+      <w:proofErr w:type="spellEnd"/>
+      <w:r>
         <w:t xml:space="preserve">, </w:t>
       </w:r>
       <w:r>
         <w:t>avec la décoration (annotation)</w:t>
       </w:r>
       <w:r>
-        <w:rPr>
-          <w:rFonts w:ascii="Consolas" w:hAnsi="Consolas" w:cs="Consolas"/>
-          <w:color w:val="000000"/>
-          <w:sz w:val="19"/>
-          <w:szCs w:val="19"/>
-        </w:rPr>
-        <w:t xml:space="preserve"> [Test]</w:t>
+        <w:t xml:space="preserve"> </w:t>
+      </w:r>
+      <w:r>
+        <w:rPr>
+          <w:rFonts w:ascii="Consolas" w:hAnsi="Consolas" w:cs="Consolas"/>
+          <w:color w:val="000000"/>
+          <w:sz w:val="19"/>
+          <w:szCs w:val="19"/>
+        </w:rPr>
+        <w:t>[Test]</w:t>
       </w:r>
     </w:p>
     <w:p>
@@ -8423,8 +10789,13 @@
       </w:pPr>
       <w:r>
         <w:lastRenderedPageBreak/>
-        <w:t>Listez les scénarios qui effectuent le calcul. Avec TestCase</w:t>
-      </w:r>
+        <w:t xml:space="preserve">Listez les scénarios qui effectuent le calcul. Avec </w:t>
+      </w:r>
+      <w:proofErr w:type="spellStart"/>
+      <w:r>
+        <w:t>TestCase</w:t>
+      </w:r>
+      <w:proofErr w:type="spellEnd"/>
     </w:p>
     <w:p>
       <w:pPr>
@@ -8489,7 +10860,29 @@
           <w:szCs w:val="19"/>
           <w:lang w:val="en-CA"/>
         </w:rPr>
-        <w:t xml:space="preserve">    [TestCase(-1)]</w:t>
+        <w:t xml:space="preserve">    [</w:t>
+      </w:r>
+      <w:proofErr w:type="spellStart"/>
+      <w:r>
+        <w:rPr>
+          <w:rFonts w:ascii="Consolas" w:hAnsi="Consolas" w:cs="Consolas"/>
+          <w:color w:val="000000"/>
+          <w:sz w:val="19"/>
+          <w:szCs w:val="19"/>
+          <w:lang w:val="en-CA"/>
+        </w:rPr>
+        <w:t>TestCase</w:t>
+      </w:r>
+      <w:proofErr w:type="spellEnd"/>
+      <w:r>
+        <w:rPr>
+          <w:rFonts w:ascii="Consolas" w:hAnsi="Consolas" w:cs="Consolas"/>
+          <w:color w:val="000000"/>
+          <w:sz w:val="19"/>
+          <w:szCs w:val="19"/>
+          <w:lang w:val="en-CA"/>
+        </w:rPr>
+        <w:t>(-1)]</w:t>
       </w:r>
     </w:p>
     <w:p>
@@ -8522,7 +10915,29 @@
           <w:szCs w:val="19"/>
           <w:lang w:val="en-CA"/>
         </w:rPr>
-        <w:t xml:space="preserve">    [TestCase(205)]</w:t>
+        <w:t xml:space="preserve">    [</w:t>
+      </w:r>
+      <w:proofErr w:type="spellStart"/>
+      <w:r>
+        <w:rPr>
+          <w:rFonts w:ascii="Consolas" w:hAnsi="Consolas" w:cs="Consolas"/>
+          <w:color w:val="000000"/>
+          <w:sz w:val="19"/>
+          <w:szCs w:val="19"/>
+          <w:lang w:val="en-CA"/>
+        </w:rPr>
+        <w:t>TestCase</w:t>
+      </w:r>
+      <w:proofErr w:type="spellEnd"/>
+      <w:r>
+        <w:rPr>
+          <w:rFonts w:ascii="Consolas" w:hAnsi="Consolas" w:cs="Consolas"/>
+          <w:color w:val="000000"/>
+          <w:sz w:val="19"/>
+          <w:szCs w:val="19"/>
+          <w:lang w:val="en-CA"/>
+        </w:rPr>
+        <w:t>(205)]</w:t>
       </w:r>
     </w:p>
     <w:p>
@@ -8587,7 +11002,29 @@
           <w:szCs w:val="19"/>
           <w:lang w:val="en-CA"/>
         </w:rPr>
-        <w:t xml:space="preserve"> AttackPointsCalculator_ThrowArgumentOutOfRangeException(</w:t>
+        <w:t xml:space="preserve"> </w:t>
+      </w:r>
+      <w:proofErr w:type="spellStart"/>
+      <w:r>
+        <w:rPr>
+          <w:rFonts w:ascii="Consolas" w:hAnsi="Consolas" w:cs="Consolas"/>
+          <w:color w:val="000000"/>
+          <w:sz w:val="19"/>
+          <w:szCs w:val="19"/>
+          <w:lang w:val="en-CA"/>
+        </w:rPr>
+        <w:t>AttackPointsCalculator_ThrowArgumentOutOfRangeException</w:t>
+      </w:r>
+      <w:proofErr w:type="spellEnd"/>
+      <w:r>
+        <w:rPr>
+          <w:rFonts w:ascii="Consolas" w:hAnsi="Consolas" w:cs="Consolas"/>
+          <w:color w:val="000000"/>
+          <w:sz w:val="19"/>
+          <w:szCs w:val="19"/>
+          <w:lang w:val="en-CA"/>
+        </w:rPr>
+        <w:t>(</w:t>
       </w:r>
       <w:r>
         <w:rPr>
@@ -8607,7 +11044,29 @@
           <w:szCs w:val="19"/>
           <w:lang w:val="en-CA"/>
         </w:rPr>
-        <w:t xml:space="preserve"> nbrAttack)</w:t>
+        <w:t xml:space="preserve"> </w:t>
+      </w:r>
+      <w:proofErr w:type="spellStart"/>
+      <w:r>
+        <w:rPr>
+          <w:rFonts w:ascii="Consolas" w:hAnsi="Consolas" w:cs="Consolas"/>
+          <w:color w:val="000000"/>
+          <w:sz w:val="19"/>
+          <w:szCs w:val="19"/>
+          <w:lang w:val="en-CA"/>
+        </w:rPr>
+        <w:t>nbrAttack</w:t>
+      </w:r>
+      <w:proofErr w:type="spellEnd"/>
+      <w:r>
+        <w:rPr>
+          <w:rFonts w:ascii="Consolas" w:hAnsi="Consolas" w:cs="Consolas"/>
+          <w:color w:val="000000"/>
+          <w:sz w:val="19"/>
+          <w:szCs w:val="19"/>
+          <w:lang w:val="en-CA"/>
+        </w:rPr>
+        <w:t>)</w:t>
       </w:r>
     </w:p>
     <w:p>
@@ -8632,7 +11091,13 @@
         <w:t>SSERT dans la même ligne de code qui</w:t>
       </w:r>
       <w:r>
-        <w:t xml:space="preserve"> lève une exeption</w:t>
+        <w:t xml:space="preserve"> lève une ex</w:t>
+      </w:r>
+      <w:r>
+        <w:t>c</w:t>
+      </w:r>
+      <w:r>
+        <w:t>eption</w:t>
       </w:r>
     </w:p>
     <w:p>
@@ -8690,8 +11155,130 @@
           <w:szCs w:val="19"/>
           <w:lang w:val="en-CA"/>
         </w:rPr>
-        <w:t xml:space="preserve"> Assert.That(() =&gt; _zombieAttack.CalculateAttackPoints(nbrAttack), Throws.Exception.TypeOf&lt;ArgumentOutOfRangeException&gt;());</w:t>
-      </w:r>
+        <w:t xml:space="preserve"> </w:t>
+      </w:r>
+      <w:proofErr w:type="spellStart"/>
+      <w:r>
+        <w:rPr>
+          <w:rFonts w:ascii="Consolas" w:hAnsi="Consolas" w:cs="Consolas"/>
+          <w:color w:val="000000"/>
+          <w:sz w:val="19"/>
+          <w:szCs w:val="19"/>
+          <w:lang w:val="en-CA"/>
+        </w:rPr>
+        <w:t>Assert.That</w:t>
+      </w:r>
+      <w:proofErr w:type="spellEnd"/>
+      <w:r>
+        <w:rPr>
+          <w:rFonts w:ascii="Consolas" w:hAnsi="Consolas" w:cs="Consolas"/>
+          <w:color w:val="000000"/>
+          <w:sz w:val="19"/>
+          <w:szCs w:val="19"/>
+          <w:lang w:val="en-CA"/>
+        </w:rPr>
+        <w:t>(() =&gt; _</w:t>
+      </w:r>
+      <w:proofErr w:type="spellStart"/>
+      <w:r>
+        <w:rPr>
+          <w:rFonts w:ascii="Consolas" w:hAnsi="Consolas" w:cs="Consolas"/>
+          <w:color w:val="000000"/>
+          <w:sz w:val="19"/>
+          <w:szCs w:val="19"/>
+          <w:lang w:val="en-CA"/>
+        </w:rPr>
+        <w:t>zombieAttack.CalculateAttackPoints</w:t>
+      </w:r>
+      <w:proofErr w:type="spellEnd"/>
+      <w:r>
+        <w:rPr>
+          <w:rFonts w:ascii="Consolas" w:hAnsi="Consolas" w:cs="Consolas"/>
+          <w:color w:val="000000"/>
+          <w:sz w:val="19"/>
+          <w:szCs w:val="19"/>
+          <w:lang w:val="en-CA"/>
+        </w:rPr>
+        <w:t>(</w:t>
+      </w:r>
+      <w:proofErr w:type="spellStart"/>
+      <w:r>
+        <w:rPr>
+          <w:rFonts w:ascii="Consolas" w:hAnsi="Consolas" w:cs="Consolas"/>
+          <w:color w:val="000000"/>
+          <w:sz w:val="19"/>
+          <w:szCs w:val="19"/>
+          <w:lang w:val="en-CA"/>
+        </w:rPr>
+        <w:t>nbrAttack</w:t>
+      </w:r>
+      <w:proofErr w:type="spellEnd"/>
+      <w:r>
+        <w:rPr>
+          <w:rFonts w:ascii="Consolas" w:hAnsi="Consolas" w:cs="Consolas"/>
+          <w:color w:val="000000"/>
+          <w:sz w:val="19"/>
+          <w:szCs w:val="19"/>
+          <w:lang w:val="en-CA"/>
+        </w:rPr>
+        <w:t xml:space="preserve">), </w:t>
+      </w:r>
+      <w:proofErr w:type="spellStart"/>
+      <w:r>
+        <w:rPr>
+          <w:rFonts w:ascii="Consolas" w:hAnsi="Consolas" w:cs="Consolas"/>
+          <w:color w:val="000000"/>
+          <w:sz w:val="19"/>
+          <w:szCs w:val="19"/>
+          <w:lang w:val="en-CA"/>
+        </w:rPr>
+        <w:t>Throws.Exception.TypeOf</w:t>
+      </w:r>
+      <w:proofErr w:type="spellEnd"/>
+      <w:r>
+        <w:rPr>
+          <w:rFonts w:ascii="Consolas" w:hAnsi="Consolas" w:cs="Consolas"/>
+          <w:color w:val="000000"/>
+          <w:sz w:val="19"/>
+          <w:szCs w:val="19"/>
+          <w:lang w:val="en-CA"/>
+        </w:rPr>
+        <w:t>&lt;</w:t>
+      </w:r>
+      <w:proofErr w:type="spellStart"/>
+      <w:r>
+        <w:rPr>
+          <w:rFonts w:ascii="Consolas" w:hAnsi="Consolas" w:cs="Consolas"/>
+          <w:color w:val="000000"/>
+          <w:sz w:val="19"/>
+          <w:szCs w:val="19"/>
+          <w:lang w:val="en-CA"/>
+        </w:rPr>
+        <w:t>ArgumentOutOfRangeException</w:t>
+      </w:r>
+      <w:proofErr w:type="spellEnd"/>
+      <w:r>
+        <w:rPr>
+          <w:rFonts w:ascii="Consolas" w:hAnsi="Consolas" w:cs="Consolas"/>
+          <w:color w:val="000000"/>
+          <w:sz w:val="19"/>
+          <w:szCs w:val="19"/>
+          <w:lang w:val="en-CA"/>
+        </w:rPr>
+        <w:t>&gt;()</w:t>
+      </w:r>
+      <w:proofErr w:type="gramStart"/>
+      <w:r>
+        <w:rPr>
+          <w:rFonts w:ascii="Consolas" w:hAnsi="Consolas" w:cs="Consolas"/>
+          <w:color w:val="000000"/>
+          <w:sz w:val="19"/>
+          <w:szCs w:val="19"/>
+          <w:lang w:val="en-CA"/>
+        </w:rPr>
+        <w:t>);</w:t>
+      </w:r>
+      <w:proofErr w:type="gramEnd"/>
     </w:p>
     <w:p>
       <w:pPr>
@@ -8718,7 +11305,15 @@
         <w:spacing w:before="0" w:after="160" w:line="259" w:lineRule="auto"/>
       </w:pPr>
       <w:r>
-        <w:t>Dans Gitkraken, assurez-vous d'être dans le bon dossier/repo et sur la bonne branche</w:t>
+        <w:t xml:space="preserve">Dans </w:t>
+      </w:r>
+      <w:proofErr w:type="spellStart"/>
+      <w:r>
+        <w:t>Gitkraken</w:t>
+      </w:r>
+      <w:proofErr w:type="spellEnd"/>
+      <w:r>
+        <w:t>, assurez-vous d'être dans le bon dossier/repo et sur la bonne branche</w:t>
       </w:r>
     </w:p>
     <w:p>
@@ -8733,12 +11328,21 @@
       <w:r>
         <w:t xml:space="preserve">Cliquez sur </w:t>
       </w:r>
+      <w:proofErr w:type="spellStart"/>
       <w:r>
         <w:rPr>
           <w:b/>
           <w:bCs/>
         </w:rPr>
-        <w:t>View changes</w:t>
+        <w:t>View</w:t>
+      </w:r>
+      <w:proofErr w:type="spellEnd"/>
+      <w:r>
+        <w:rPr>
+          <w:b/>
+          <w:bCs/>
+        </w:rPr>
+        <w:t xml:space="preserve"> changes</w:t>
       </w:r>
     </w:p>
     <w:p>
@@ -8789,6 +11393,7 @@
         </w:numPr>
         <w:spacing w:before="0" w:after="160" w:line="259" w:lineRule="auto"/>
       </w:pPr>
+      <w:proofErr w:type="spellStart"/>
       <w:r>
         <w:rPr>
           <w:b/>
@@ -8796,18 +11401,21 @@
         </w:rPr>
         <w:t>Summary</w:t>
       </w:r>
+      <w:proofErr w:type="spellEnd"/>
       <w:r>
         <w:t xml:space="preserve"> </w:t>
       </w:r>
       <w:r>
         <w:t xml:space="preserve">FCT Tests </w:t>
       </w:r>
+      <w:proofErr w:type="spellStart"/>
       <w:r>
         <w:t>Attack</w:t>
       </w:r>
       <w:r>
         <w:t>PointsCalculator</w:t>
       </w:r>
+      <w:proofErr w:type="spellEnd"/>
     </w:p>
     <w:p>
       <w:pPr>
@@ -8831,9 +11439,11 @@
       <w:r>
         <w:t xml:space="preserve">Tests </w:t>
       </w:r>
+      <w:proofErr w:type="spellStart"/>
       <w:r>
         <w:t>AttackPointsCalculator</w:t>
       </w:r>
+      <w:proofErr w:type="spellEnd"/>
       <w:r>
         <w:t xml:space="preserve">, tous les scénarios et </w:t>
       </w:r>
@@ -8883,6 +11493,7 @@
       <w:r>
         <w:t xml:space="preserve"> les modifications sur le repo en ligne </w:t>
       </w:r>
+      <w:proofErr w:type="spellStart"/>
       <w:r>
         <w:rPr>
           <w:b/>
@@ -8890,6 +11501,7 @@
         </w:rPr>
         <w:t>Remote</w:t>
       </w:r>
+      <w:proofErr w:type="spellEnd"/>
       <w:r>
         <w:t xml:space="preserve">: cliquez sur </w:t>
       </w:r>
@@ -8945,6 +11557,7 @@
           <w:szCs w:val="44"/>
         </w:rPr>
       </w:pPr>
+      <w:proofErr w:type="spellStart"/>
       <w:r>
         <w:rPr>
           <w:b/>
@@ -8955,16 +11568,14 @@
         </w:rPr>
         <w:t>XUnit</w:t>
       </w:r>
+      <w:proofErr w:type="spellEnd"/>
     </w:p>
     <w:p>
       <w:pPr>
         <w:pStyle w:val="Titre1"/>
       </w:pPr>
       <w:r>
-        <w:t xml:space="preserve">Créer un projet de tests </w:t>
-      </w:r>
-      <w:r>
-        <w:t>XUNIT</w:t>
+        <w:t>Créer un projet de tests XUNIT</w:t>
       </w:r>
     </w:p>
     <w:p>
@@ -8991,7 +11602,15 @@
         <w:spacing w:before="0" w:after="160" w:line="259" w:lineRule="auto"/>
       </w:pPr>
       <w:r>
-        <w:t xml:space="preserve">Créez un projet de type Tests NUnit </w:t>
+        <w:t xml:space="preserve">Créez un projet de type Tests </w:t>
+      </w:r>
+      <w:proofErr w:type="spellStart"/>
+      <w:r>
+        <w:t>NUnit</w:t>
+      </w:r>
+      <w:proofErr w:type="spellEnd"/>
+      <w:r>
+        <w:t xml:space="preserve"> </w:t>
       </w:r>
       <w:r>
         <w:rPr>
@@ -9009,8 +11628,23 @@
         <w:rPr>
           <w:color w:val="FF0000"/>
         </w:rPr>
-        <w:t xml:space="preserve"> Core </w:t>
-      </w:r>
+        <w:t xml:space="preserve"> </w:t>
+      </w:r>
+      <w:proofErr w:type="spellStart"/>
+      <w:r>
+        <w:rPr>
+          <w:color w:val="FF0000"/>
+        </w:rPr>
+        <w:t>Core</w:t>
+      </w:r>
+      <w:proofErr w:type="spellEnd"/>
+      <w:r>
+        <w:rPr>
+          <w:color w:val="FF0000"/>
+        </w:rPr>
+        <w:t xml:space="preserve"> </w:t>
+      </w:r>
+      <w:proofErr w:type="spellStart"/>
       <w:r>
         <w:rPr>
           <w:b/>
@@ -9032,6 +11666,7 @@
         </w:rPr>
         <w:t>U</w:t>
       </w:r>
+      <w:proofErr w:type="spellEnd"/>
     </w:p>
     <w:p>
       <w:pPr>
@@ -9045,6 +11680,7 @@
       <w:r>
         <w:t xml:space="preserve">À partir du projet </w:t>
       </w:r>
+      <w:proofErr w:type="spellStart"/>
       <w:r>
         <w:rPr>
           <w:b/>
@@ -9064,21 +11700,31 @@
           <w:b/>
           <w:bCs/>
         </w:rPr>
-        <w:t xml:space="preserve">U, </w:t>
-      </w:r>
-      <w:r>
-        <w:t>a</w:t>
-      </w:r>
-      <w:r>
-        <w:t xml:space="preserve">joutez une référence au projet: </w:t>
-      </w:r>
+        <w:t>U</w:t>
+      </w:r>
+      <w:proofErr w:type="spellEnd"/>
       <w:r>
         <w:rPr>
           <w:b/>
           <w:bCs/>
         </w:rPr>
+        <w:t xml:space="preserve">, </w:t>
+      </w:r>
+      <w:r>
+        <w:t>a</w:t>
+      </w:r>
+      <w:r>
+        <w:t xml:space="preserve">joutez une référence au projet: </w:t>
+      </w:r>
+      <w:proofErr w:type="spellStart"/>
+      <w:r>
+        <w:rPr>
+          <w:b/>
+          <w:bCs/>
+        </w:rPr>
         <w:t>Appl_TestsUnitaires</w:t>
       </w:r>
+      <w:proofErr w:type="spellEnd"/>
     </w:p>
     <w:p/>
     <w:p>
@@ -9098,21 +11744,28 @@
         </w:numPr>
       </w:pPr>
       <w:r>
-        <w:t xml:space="preserve">Créez une classe de test Xunit </w:t>
+        <w:t xml:space="preserve">Créez une classe de test </w:t>
+      </w:r>
+      <w:proofErr w:type="spellStart"/>
+      <w:r>
+        <w:t>X</w:t>
+      </w:r>
+      <w:r>
+        <w:t>U</w:t>
+      </w:r>
+      <w:r>
+        <w:t>nit</w:t>
+      </w:r>
+      <w:proofErr w:type="spellEnd"/>
+      <w:r>
+        <w:t xml:space="preserve"> </w:t>
       </w:r>
       <w:r>
         <w:rPr>
           <w:b/>
           <w:bCs/>
         </w:rPr>
-        <w:t>E1_FizzBuzz _Tests</w:t>
-      </w:r>
-      <w:r>
-        <w:rPr>
-          <w:b/>
-          <w:bCs/>
-        </w:rPr>
-        <w:t>_V2</w:t>
+        <w:t>E1_FizzBuzz _Tests_V2</w:t>
       </w:r>
     </w:p>
     <w:p>
@@ -9124,7 +11777,21 @@
         </w:numPr>
       </w:pPr>
       <w:r>
-        <w:t xml:space="preserve">Créez une classe de test Xunit </w:t>
+        <w:t xml:space="preserve">Créez une classe de test </w:t>
+      </w:r>
+      <w:proofErr w:type="spellStart"/>
+      <w:r>
+        <w:t>X</w:t>
+      </w:r>
+      <w:r>
+        <w:t>U</w:t>
+      </w:r>
+      <w:r>
+        <w:t>nit</w:t>
+      </w:r>
+      <w:proofErr w:type="spellEnd"/>
+      <w:r>
+        <w:t xml:space="preserve"> </w:t>
       </w:r>
       <w:r>
         <w:rPr>
@@ -9165,7 +11832,15 @@
         <w:spacing w:before="0" w:after="160" w:line="259" w:lineRule="auto"/>
       </w:pPr>
       <w:r>
-        <w:t>Dans Gitkraken, assurez-vous d'être dans le bon dossier/repo et sur la bonne branche</w:t>
+        <w:t xml:space="preserve">Dans </w:t>
+      </w:r>
+      <w:proofErr w:type="spellStart"/>
+      <w:r>
+        <w:t>Gitkraken</w:t>
+      </w:r>
+      <w:proofErr w:type="spellEnd"/>
+      <w:r>
+        <w:t>, assurez-vous d'être dans le bon dossier/repo et sur la bonne branche</w:t>
       </w:r>
     </w:p>
     <w:p>
@@ -9180,12 +11855,21 @@
       <w:r>
         <w:t xml:space="preserve">Cliquez sur </w:t>
       </w:r>
+      <w:proofErr w:type="spellStart"/>
       <w:r>
         <w:rPr>
           <w:b/>
           <w:bCs/>
         </w:rPr>
-        <w:t>View changes</w:t>
+        <w:t>View</w:t>
+      </w:r>
+      <w:proofErr w:type="spellEnd"/>
+      <w:r>
+        <w:rPr>
+          <w:b/>
+          <w:bCs/>
+        </w:rPr>
+        <w:t xml:space="preserve"> changes</w:t>
       </w:r>
     </w:p>
     <w:p>
@@ -9251,13 +11935,14 @@
         <w:rPr>
           <w:lang w:val="en-CA"/>
         </w:rPr>
-        <w:t xml:space="preserve"> FCT Tests </w:t>
-      </w:r>
-      <w:r>
-        <w:rPr>
-          <w:lang w:val="en-CA"/>
-        </w:rPr>
-        <w:t>en X</w:t>
+        <w:t xml:space="preserve"> FCT Tests en </w:t>
+      </w:r>
+      <w:proofErr w:type="spellStart"/>
+      <w:r>
+        <w:rPr>
+          <w:lang w:val="en-CA"/>
+        </w:rPr>
+        <w:t>X</w:t>
       </w:r>
       <w:r>
         <w:rPr>
@@ -9265,6 +11950,7 @@
         </w:rPr>
         <w:t>Unit</w:t>
       </w:r>
+      <w:proofErr w:type="spellEnd"/>
     </w:p>
     <w:p>
       <w:pPr>
@@ -9286,11 +11972,13 @@
         <w:t xml:space="preserve">: </w:t>
       </w:r>
       <w:r>
-        <w:t xml:space="preserve">Tests </w:t>
-      </w:r>
-      <w:r>
-        <w:t>en XUnit</w:t>
-      </w:r>
+        <w:t xml:space="preserve">Tests en </w:t>
+      </w:r>
+      <w:proofErr w:type="spellStart"/>
+      <w:r>
+        <w:t>XUnit</w:t>
+      </w:r>
+      <w:proofErr w:type="spellEnd"/>
     </w:p>
     <w:p>
       <w:pPr>
@@ -9334,6 +12022,7 @@
       <w:r>
         <w:t xml:space="preserve"> les modifications sur le repo en ligne </w:t>
       </w:r>
+      <w:proofErr w:type="spellStart"/>
       <w:r>
         <w:rPr>
           <w:b/>
@@ -9341,6 +12030,7 @@
         </w:rPr>
         <w:t>Remote</w:t>
       </w:r>
+      <w:proofErr w:type="spellEnd"/>
       <w:r>
         <w:t xml:space="preserve">: cliquez sur </w:t>
       </w:r>
@@ -9500,7 +12190,19 @@
       </w:tabs>
     </w:pPr>
     <w:r>
-      <w:t>420-3W6 Programmation Web transactionnelle</w:t>
+      <w:t>420-</w:t>
+    </w:r>
+    <w:r>
+      <w:t>5</w:t>
+    </w:r>
+    <w:r>
+      <w:t>W</w:t>
+    </w:r>
+    <w:r>
+      <w:t>5</w:t>
+    </w:r>
+    <w:r>
+      <w:t xml:space="preserve"> Programmation Web transactionnelle</w:t>
     </w:r>
     <w:r>
       <w:tab/>
@@ -13802,18 +16504,18 @@
 </file>
 
 <file path=customXml/item2.xml><?xml version="1.0" encoding="utf-8"?>
-<p:properties xmlns:p="http://schemas.microsoft.com/office/2006/metadata/properties" xmlns:xsi="http://www.w3.org/2001/XMLSchema-instance" xmlns:pc="http://schemas.microsoft.com/office/infopath/2007/PartnerControls">
-  <documentManagement/>
-</p:properties>
-</file>
-
-<file path=customXml/item3.xml><?xml version="1.0" encoding="utf-8"?>
 <?mso-contentType ?>
 <FormTemplates xmlns="http://schemas.microsoft.com/sharepoint/v3/contenttype/forms">
   <Display>DocumentLibraryForm</Display>
   <Edit>DocumentLibraryForm</Edit>
   <New>DocumentLibraryForm</New>
 </FormTemplates>
+</file>
+
+<file path=customXml/item3.xml><?xml version="1.0" encoding="utf-8"?>
+<p:properties xmlns:p="http://schemas.microsoft.com/office/2006/metadata/properties" xmlns:xsi="http://www.w3.org/2001/XMLSchema-instance" xmlns:pc="http://schemas.microsoft.com/office/infopath/2007/PartnerControls">
+  <documentManagement/>
+</p:properties>
 </file>
 
 <file path=customXml/itemProps1.xml><?xml version="1.0" encoding="utf-8"?>
@@ -13835,18 +16537,18 @@
 </file>
 
 <file path=customXml/itemProps2.xml><?xml version="1.0" encoding="utf-8"?>
+<ds:datastoreItem xmlns:ds="http://schemas.openxmlformats.org/officeDocument/2006/customXml" ds:itemID="{F6194C16-5FE5-4670-BEC8-3D6DD9380312}">
+  <ds:schemaRefs>
+    <ds:schemaRef ds:uri="http://schemas.microsoft.com/sharepoint/v3/contenttype/forms"/>
+  </ds:schemaRefs>
+</ds:datastoreItem>
+</file>
+
+<file path=customXml/itemProps3.xml><?xml version="1.0" encoding="utf-8"?>
 <ds:datastoreItem xmlns:ds="http://schemas.openxmlformats.org/officeDocument/2006/customXml" ds:itemID="{2C36E056-BA2C-4A1F-9580-242C9B36FE70}">
   <ds:schemaRefs>
     <ds:schemaRef ds:uri="http://schemas.microsoft.com/office/2006/metadata/properties"/>
     <ds:schemaRef ds:uri="http://schemas.microsoft.com/office/infopath/2007/PartnerControls"/>
   </ds:schemaRefs>
 </ds:datastoreItem>
-</file>
-
-<file path=customXml/itemProps3.xml><?xml version="1.0" encoding="utf-8"?>
-<ds:datastoreItem xmlns:ds="http://schemas.openxmlformats.org/officeDocument/2006/customXml" ds:itemID="{F6194C16-5FE5-4670-BEC8-3D6DD9380312}">
-  <ds:schemaRefs>
-    <ds:schemaRef ds:uri="http://schemas.microsoft.com/sharepoint/v3/contenttype/forms"/>
-  </ds:schemaRefs>
-</ds:datastoreItem>
 </file>
</xml_diff>

<commit_message>
Orthographe et mise en page
</commit_message>
<xml_diff>
--- a/S06_Lab_Instructions.docx
+++ b/S06_Lab_Instructions.docx
@@ -123,7 +123,13 @@
         <w:t xml:space="preserve">Dans </w:t>
       </w:r>
       <w:r>
-        <w:t>Gitkraken</w:t>
+        <w:t>Git</w:t>
+      </w:r>
+      <w:r>
+        <w:t>K</w:t>
+      </w:r>
+      <w:r>
+        <w:t>raken</w:t>
       </w:r>
       <w:r>
         <w:t xml:space="preserve">, </w:t>
@@ -316,9 +322,11 @@
         <w:ind w:left="360"/>
         <w:rPr>
           <w:rFonts w:ascii="Consolas" w:hAnsi="Consolas" w:cs="Consolas"/>
-          <w:color w:val="000000"/>
-          <w:sz w:val="19"/>
-          <w:szCs w:val="19"/>
+          <w:noProof/>
+          <w:color w:val="000000"/>
+          <w:sz w:val="19"/>
+          <w:szCs w:val="19"/>
+          <w:lang w:val="en-CA"/>
         </w:rPr>
       </w:pPr>
       <w:r>
@@ -333,47 +341,57 @@
       <w:r>
         <w:rPr>
           <w:rFonts w:ascii="Consolas" w:hAnsi="Consolas" w:cs="Consolas"/>
+          <w:noProof/>
           <w:color w:val="0000FF"/>
           <w:sz w:val="19"/>
           <w:szCs w:val="19"/>
+          <w:lang w:val="en-CA"/>
         </w:rPr>
         <w:t>public</w:t>
       </w:r>
       <w:r>
         <w:rPr>
           <w:rFonts w:ascii="Consolas" w:hAnsi="Consolas" w:cs="Consolas"/>
-          <w:color w:val="000000"/>
-          <w:sz w:val="19"/>
-          <w:szCs w:val="19"/>
+          <w:noProof/>
+          <w:color w:val="000000"/>
+          <w:sz w:val="19"/>
+          <w:szCs w:val="19"/>
+          <w:lang w:val="en-CA"/>
         </w:rPr>
         <w:t xml:space="preserve"> </w:t>
       </w:r>
       <w:r>
         <w:rPr>
           <w:rFonts w:ascii="Consolas" w:hAnsi="Consolas" w:cs="Consolas"/>
+          <w:noProof/>
           <w:color w:val="0000FF"/>
           <w:sz w:val="19"/>
           <w:szCs w:val="19"/>
           <w:highlight w:val="green"/>
+          <w:lang w:val="en-CA"/>
         </w:rPr>
         <w:t>async</w:t>
       </w:r>
       <w:r>
         <w:rPr>
           <w:rFonts w:ascii="Consolas" w:hAnsi="Consolas" w:cs="Consolas"/>
+          <w:noProof/>
           <w:color w:val="000000"/>
           <w:sz w:val="19"/>
           <w:szCs w:val="19"/>
           <w:highlight w:val="green"/>
+          <w:lang w:val="en-CA"/>
         </w:rPr>
         <w:t xml:space="preserve"> Task</w:t>
       </w:r>
       <w:r>
         <w:rPr>
           <w:rFonts w:ascii="Consolas" w:hAnsi="Consolas" w:cs="Consolas"/>
-          <w:color w:val="000000"/>
-          <w:sz w:val="19"/>
-          <w:szCs w:val="19"/>
+          <w:noProof/>
+          <w:color w:val="000000"/>
+          <w:sz w:val="19"/>
+          <w:szCs w:val="19"/>
+          <w:lang w:val="en-CA"/>
         </w:rPr>
         <w:t xml:space="preserve"> AddAsync(T entity)</w:t>
       </w:r>
@@ -394,17 +412,21 @@
         <w:ind w:left="360"/>
         <w:rPr>
           <w:rFonts w:ascii="Consolas" w:hAnsi="Consolas" w:cs="Consolas"/>
-          <w:color w:val="000000"/>
-          <w:sz w:val="19"/>
-          <w:szCs w:val="19"/>
-        </w:rPr>
-      </w:pPr>
-      <w:r>
-        <w:rPr>
-          <w:rFonts w:ascii="Consolas" w:hAnsi="Consolas" w:cs="Consolas"/>
-          <w:color w:val="000000"/>
-          <w:sz w:val="19"/>
-          <w:szCs w:val="19"/>
+          <w:noProof/>
+          <w:color w:val="000000"/>
+          <w:sz w:val="19"/>
+          <w:szCs w:val="19"/>
+          <w:lang w:val="en-CA"/>
+        </w:rPr>
+      </w:pPr>
+      <w:r>
+        <w:rPr>
+          <w:rFonts w:ascii="Consolas" w:hAnsi="Consolas" w:cs="Consolas"/>
+          <w:noProof/>
+          <w:color w:val="000000"/>
+          <w:sz w:val="19"/>
+          <w:szCs w:val="19"/>
+          <w:lang w:val="en-CA"/>
         </w:rPr>
         <w:t xml:space="preserve">    {</w:t>
       </w:r>
@@ -425,55 +447,67 @@
         <w:ind w:left="360"/>
         <w:rPr>
           <w:rFonts w:ascii="Consolas" w:hAnsi="Consolas" w:cs="Consolas"/>
-          <w:color w:val="000000"/>
-          <w:sz w:val="19"/>
-          <w:szCs w:val="19"/>
-        </w:rPr>
-      </w:pPr>
-      <w:r>
-        <w:rPr>
-          <w:rFonts w:ascii="Consolas" w:hAnsi="Consolas" w:cs="Consolas"/>
-          <w:color w:val="000000"/>
-          <w:sz w:val="19"/>
-          <w:szCs w:val="19"/>
+          <w:noProof/>
+          <w:color w:val="000000"/>
+          <w:sz w:val="19"/>
+          <w:szCs w:val="19"/>
+          <w:lang w:val="en-CA"/>
+        </w:rPr>
+      </w:pPr>
+      <w:r>
+        <w:rPr>
+          <w:rFonts w:ascii="Consolas" w:hAnsi="Consolas" w:cs="Consolas"/>
+          <w:noProof/>
+          <w:color w:val="000000"/>
+          <w:sz w:val="19"/>
+          <w:szCs w:val="19"/>
+          <w:lang w:val="en-CA"/>
         </w:rPr>
         <w:t xml:space="preserve">      </w:t>
       </w:r>
       <w:r>
         <w:rPr>
           <w:rFonts w:ascii="Consolas" w:hAnsi="Consolas" w:cs="Consolas"/>
+          <w:noProof/>
           <w:color w:val="0000FF"/>
           <w:sz w:val="19"/>
           <w:szCs w:val="19"/>
           <w:highlight w:val="green"/>
+          <w:lang w:val="en-CA"/>
         </w:rPr>
         <w:t>await</w:t>
       </w:r>
       <w:r>
         <w:rPr>
           <w:rFonts w:ascii="Consolas" w:hAnsi="Consolas" w:cs="Consolas"/>
-          <w:color w:val="000000"/>
-          <w:sz w:val="19"/>
-          <w:szCs w:val="19"/>
+          <w:noProof/>
+          <w:color w:val="000000"/>
+          <w:sz w:val="19"/>
+          <w:szCs w:val="19"/>
+          <w:lang w:val="en-CA"/>
         </w:rPr>
         <w:t xml:space="preserve"> dbSet.</w:t>
       </w:r>
       <w:r>
         <w:rPr>
           <w:rFonts w:ascii="Consolas" w:hAnsi="Consolas" w:cs="Consolas"/>
+          <w:noProof/>
           <w:color w:val="000000"/>
           <w:sz w:val="19"/>
           <w:szCs w:val="19"/>
           <w:highlight w:val="green"/>
+          <w:lang w:val="en-CA"/>
         </w:rPr>
         <w:t>AddAsync</w:t>
       </w:r>
       <w:r>
         <w:rPr>
           <w:rFonts w:ascii="Consolas" w:hAnsi="Consolas" w:cs="Consolas"/>
-          <w:color w:val="000000"/>
-          <w:sz w:val="19"/>
-          <w:szCs w:val="19"/>
+          <w:noProof/>
+          <w:color w:val="000000"/>
+          <w:sz w:val="19"/>
+          <w:szCs w:val="19"/>
+          <w:lang w:val="en-CA"/>
         </w:rPr>
         <w:t>(entity);</w:t>
       </w:r>
@@ -494,17 +528,21 @@
         <w:ind w:left="360"/>
         <w:rPr>
           <w:rFonts w:ascii="Consolas" w:hAnsi="Consolas" w:cs="Consolas"/>
-          <w:color w:val="000000"/>
-          <w:sz w:val="19"/>
-          <w:szCs w:val="19"/>
-        </w:rPr>
-      </w:pPr>
-      <w:r>
-        <w:rPr>
-          <w:rFonts w:ascii="Consolas" w:hAnsi="Consolas" w:cs="Consolas"/>
-          <w:color w:val="000000"/>
-          <w:sz w:val="19"/>
-          <w:szCs w:val="19"/>
+          <w:noProof/>
+          <w:color w:val="000000"/>
+          <w:sz w:val="19"/>
+          <w:szCs w:val="19"/>
+          <w:lang w:val="en-CA"/>
+        </w:rPr>
+      </w:pPr>
+      <w:r>
+        <w:rPr>
+          <w:rFonts w:ascii="Consolas" w:hAnsi="Consolas" w:cs="Consolas"/>
+          <w:noProof/>
+          <w:color w:val="000000"/>
+          <w:sz w:val="19"/>
+          <w:szCs w:val="19"/>
+          <w:lang w:val="en-CA"/>
         </w:rPr>
         <w:t xml:space="preserve">    }</w:t>
       </w:r>
@@ -525,9 +563,11 @@
         <w:ind w:left="360"/>
         <w:rPr>
           <w:rFonts w:ascii="Consolas" w:hAnsi="Consolas" w:cs="Consolas"/>
-          <w:color w:val="000000"/>
-          <w:sz w:val="19"/>
-          <w:szCs w:val="19"/>
+          <w:noProof/>
+          <w:color w:val="000000"/>
+          <w:sz w:val="19"/>
+          <w:szCs w:val="19"/>
+          <w:lang w:val="en-CA"/>
         </w:rPr>
       </w:pPr>
     </w:p>
@@ -547,82 +587,100 @@
         <w:ind w:left="360"/>
         <w:rPr>
           <w:rFonts w:ascii="Consolas" w:hAnsi="Consolas" w:cs="Consolas"/>
-          <w:color w:val="000000"/>
-          <w:sz w:val="19"/>
-          <w:szCs w:val="19"/>
-        </w:rPr>
-      </w:pPr>
-      <w:r>
-        <w:rPr>
-          <w:rFonts w:ascii="Consolas" w:hAnsi="Consolas" w:cs="Consolas"/>
-          <w:color w:val="000000"/>
-          <w:sz w:val="19"/>
-          <w:szCs w:val="19"/>
+          <w:noProof/>
+          <w:color w:val="000000"/>
+          <w:sz w:val="19"/>
+          <w:szCs w:val="19"/>
+          <w:lang w:val="en-CA"/>
+        </w:rPr>
+      </w:pPr>
+      <w:r>
+        <w:rPr>
+          <w:rFonts w:ascii="Consolas" w:hAnsi="Consolas" w:cs="Consolas"/>
+          <w:noProof/>
+          <w:color w:val="000000"/>
+          <w:sz w:val="19"/>
+          <w:szCs w:val="19"/>
+          <w:lang w:val="en-CA"/>
         </w:rPr>
         <w:t xml:space="preserve">    </w:t>
       </w:r>
       <w:r>
         <w:rPr>
           <w:rFonts w:ascii="Consolas" w:hAnsi="Consolas" w:cs="Consolas"/>
+          <w:noProof/>
           <w:color w:val="0000FF"/>
           <w:sz w:val="19"/>
           <w:szCs w:val="19"/>
+          <w:lang w:val="en-CA"/>
         </w:rPr>
         <w:t>public</w:t>
       </w:r>
       <w:r>
         <w:rPr>
           <w:rFonts w:ascii="Consolas" w:hAnsi="Consolas" w:cs="Consolas"/>
-          <w:color w:val="000000"/>
-          <w:sz w:val="19"/>
-          <w:szCs w:val="19"/>
+          <w:noProof/>
+          <w:color w:val="000000"/>
+          <w:sz w:val="19"/>
+          <w:szCs w:val="19"/>
+          <w:lang w:val="en-CA"/>
         </w:rPr>
         <w:t xml:space="preserve"> </w:t>
       </w:r>
       <w:r>
         <w:rPr>
           <w:rFonts w:ascii="Consolas" w:hAnsi="Consolas" w:cs="Consolas"/>
+          <w:noProof/>
           <w:color w:val="0000FF"/>
           <w:sz w:val="19"/>
           <w:szCs w:val="19"/>
           <w:highlight w:val="green"/>
+          <w:lang w:val="en-CA"/>
         </w:rPr>
         <w:t>async</w:t>
       </w:r>
       <w:r>
         <w:rPr>
           <w:rFonts w:ascii="Consolas" w:hAnsi="Consolas" w:cs="Consolas"/>
+          <w:noProof/>
           <w:color w:val="000000"/>
           <w:sz w:val="19"/>
           <w:szCs w:val="19"/>
           <w:highlight w:val="green"/>
+          <w:lang w:val="en-CA"/>
         </w:rPr>
         <w:t xml:space="preserve"> Task&lt;T&gt;</w:t>
       </w:r>
       <w:r>
         <w:rPr>
           <w:rFonts w:ascii="Consolas" w:hAnsi="Consolas" w:cs="Consolas"/>
-          <w:color w:val="000000"/>
-          <w:sz w:val="19"/>
-          <w:szCs w:val="19"/>
+          <w:noProof/>
+          <w:color w:val="000000"/>
+          <w:sz w:val="19"/>
+          <w:szCs w:val="19"/>
+          <w:lang w:val="en-CA"/>
         </w:rPr>
         <w:t xml:space="preserve"> GetAsync(</w:t>
       </w:r>
       <w:r>
         <w:rPr>
           <w:rFonts w:ascii="Consolas" w:hAnsi="Consolas" w:cs="Consolas"/>
+          <w:noProof/>
           <w:color w:val="0000FF"/>
           <w:sz w:val="19"/>
           <w:szCs w:val="19"/>
+          <w:lang w:val="en-CA"/>
         </w:rPr>
         <w:t>int</w:t>
       </w:r>
       <w:r>
         <w:rPr>
           <w:rFonts w:ascii="Consolas" w:hAnsi="Consolas" w:cs="Consolas"/>
-          <w:color w:val="000000"/>
-          <w:sz w:val="19"/>
-          <w:szCs w:val="19"/>
+          <w:noProof/>
+          <w:color w:val="000000"/>
+          <w:sz w:val="19"/>
+          <w:szCs w:val="19"/>
+          <w:lang w:val="en-CA"/>
         </w:rPr>
         <w:t xml:space="preserve"> id)</w:t>
       </w:r>
@@ -643,30 +701,23 @@
         <w:ind w:left="360"/>
         <w:rPr>
           <w:rFonts w:ascii="Consolas" w:hAnsi="Consolas" w:cs="Consolas"/>
-          <w:color w:val="000000"/>
-          <w:sz w:val="19"/>
-          <w:szCs w:val="19"/>
-          <w:lang w:val="en-US"/>
-        </w:rPr>
-      </w:pPr>
-      <w:r>
-        <w:rPr>
-          <w:rFonts w:ascii="Consolas" w:hAnsi="Consolas" w:cs="Consolas"/>
-          <w:color w:val="000000"/>
-          <w:sz w:val="19"/>
-          <w:szCs w:val="19"/>
-        </w:rPr>
-        <w:t xml:space="preserve">    </w:t>
-      </w:r>
-      <w:r>
-        <w:rPr>
-          <w:rFonts w:ascii="Consolas" w:hAnsi="Consolas" w:cs="Consolas"/>
-          <w:color w:val="000000"/>
-          <w:sz w:val="19"/>
-          <w:szCs w:val="19"/>
-          <w:lang w:val="en-US"/>
-        </w:rPr>
-        <w:t>{</w:t>
+          <w:noProof/>
+          <w:color w:val="000000"/>
+          <w:sz w:val="19"/>
+          <w:szCs w:val="19"/>
+          <w:lang w:val="en-CA"/>
+        </w:rPr>
+      </w:pPr>
+      <w:r>
+        <w:rPr>
+          <w:rFonts w:ascii="Consolas" w:hAnsi="Consolas" w:cs="Consolas"/>
+          <w:noProof/>
+          <w:color w:val="000000"/>
+          <w:sz w:val="19"/>
+          <w:szCs w:val="19"/>
+          <w:lang w:val="en-CA"/>
+        </w:rPr>
+        <w:t xml:space="preserve">    {</w:t>
       </w:r>
     </w:p>
     <w:p>
@@ -685,25 +736,28 @@
         <w:ind w:left="360"/>
         <w:rPr>
           <w:rFonts w:ascii="Consolas" w:hAnsi="Consolas" w:cs="Consolas"/>
-          <w:color w:val="000000"/>
-          <w:sz w:val="19"/>
-          <w:szCs w:val="19"/>
-          <w:lang w:val="en-CA"/>
-        </w:rPr>
-      </w:pPr>
-      <w:r>
-        <w:rPr>
-          <w:rFonts w:ascii="Consolas" w:hAnsi="Consolas" w:cs="Consolas"/>
-          <w:color w:val="000000"/>
-          <w:sz w:val="19"/>
-          <w:szCs w:val="19"/>
-          <w:lang w:val="en-US"/>
+          <w:noProof/>
+          <w:color w:val="000000"/>
+          <w:sz w:val="19"/>
+          <w:szCs w:val="19"/>
+          <w:lang w:val="en-CA"/>
+        </w:rPr>
+      </w:pPr>
+      <w:r>
+        <w:rPr>
+          <w:rFonts w:ascii="Consolas" w:hAnsi="Consolas" w:cs="Consolas"/>
+          <w:noProof/>
+          <w:color w:val="000000"/>
+          <w:sz w:val="19"/>
+          <w:szCs w:val="19"/>
+          <w:lang w:val="en-CA"/>
         </w:rPr>
         <w:t xml:space="preserve">      </w:t>
       </w:r>
       <w:r>
         <w:rPr>
           <w:rFonts w:ascii="Consolas" w:hAnsi="Consolas" w:cs="Consolas"/>
+          <w:noProof/>
           <w:color w:val="0000FF"/>
           <w:sz w:val="19"/>
           <w:szCs w:val="19"/>
@@ -714,6 +768,7 @@
       <w:r>
         <w:rPr>
           <w:rFonts w:ascii="Consolas" w:hAnsi="Consolas" w:cs="Consolas"/>
+          <w:noProof/>
           <w:color w:val="000000"/>
           <w:sz w:val="19"/>
           <w:szCs w:val="19"/>
@@ -724,6 +779,7 @@
       <w:r>
         <w:rPr>
           <w:rFonts w:ascii="Consolas" w:hAnsi="Consolas" w:cs="Consolas"/>
+          <w:noProof/>
           <w:color w:val="0000FF"/>
           <w:sz w:val="19"/>
           <w:szCs w:val="19"/>
@@ -735,6 +791,7 @@
       <w:r>
         <w:rPr>
           <w:rFonts w:ascii="Consolas" w:hAnsi="Consolas" w:cs="Consolas"/>
+          <w:noProof/>
           <w:color w:val="000000"/>
           <w:sz w:val="19"/>
           <w:szCs w:val="19"/>
@@ -754,10 +811,15 @@
         <w:shd w:val="clear" w:color="auto" w:fill="FFF2CC" w:themeFill="accent4" w:themeFillTint="33"/>
         <w:spacing w:before="0" w:after="160" w:line="259" w:lineRule="auto"/>
         <w:ind w:left="360"/>
-      </w:pPr>
-      <w:r>
-        <w:rPr>
-          <w:rFonts w:ascii="Consolas" w:hAnsi="Consolas" w:cs="Consolas"/>
+        <w:rPr>
+          <w:noProof/>
+          <w:lang w:val="en-CA"/>
+        </w:rPr>
+      </w:pPr>
+      <w:r>
+        <w:rPr>
+          <w:rFonts w:ascii="Consolas" w:hAnsi="Consolas" w:cs="Consolas"/>
+          <w:noProof/>
           <w:color w:val="000000"/>
           <w:sz w:val="19"/>
           <w:szCs w:val="19"/>
@@ -776,7 +838,13 @@
         <w:spacing w:before="0" w:after="160" w:line="259" w:lineRule="auto"/>
       </w:pPr>
       <w:r>
-        <w:t>Coipez</w:t>
+        <w:t>Co</w:t>
+      </w:r>
+      <w:r>
+        <w:t>pi</w:t>
+      </w:r>
+      <w:r>
+        <w:t>ez</w:t>
       </w:r>
       <w:r>
         <w:t xml:space="preserve"> les Interfaces et les classes des Repositories spécifiques afin que les méthodes soient async</w:t>
@@ -838,14 +906,12 @@
         <w:rPr>
           <w:b/>
           <w:bCs/>
-          <w:lang w:val="en-US"/>
         </w:rPr>
       </w:pPr>
       <w:r>
         <w:rPr>
           <w:b/>
           <w:bCs/>
-          <w:lang w:val="en-US"/>
         </w:rPr>
         <w:t>Exemple :</w:t>
       </w:r>
@@ -866,15 +932,17 @@
         <w:ind w:left="360"/>
         <w:rPr>
           <w:rFonts w:ascii="Consolas" w:hAnsi="Consolas" w:cs="Consolas"/>
-          <w:color w:val="000000"/>
-          <w:sz w:val="19"/>
-          <w:szCs w:val="19"/>
-          <w:lang w:val="en-CA"/>
-        </w:rPr>
-      </w:pPr>
-      <w:r>
-        <w:rPr>
-          <w:rFonts w:ascii="Consolas" w:hAnsi="Consolas" w:cs="Consolas"/>
+          <w:noProof/>
+          <w:color w:val="000000"/>
+          <w:sz w:val="19"/>
+          <w:szCs w:val="19"/>
+          <w:lang w:val="en-CA"/>
+        </w:rPr>
+      </w:pPr>
+      <w:r>
+        <w:rPr>
+          <w:rFonts w:ascii="Consolas" w:hAnsi="Consolas" w:cs="Consolas"/>
+          <w:noProof/>
           <w:color w:val="0000FF"/>
           <w:sz w:val="19"/>
           <w:szCs w:val="19"/>
@@ -885,6 +953,7 @@
       <w:r>
         <w:rPr>
           <w:rFonts w:ascii="Consolas" w:hAnsi="Consolas" w:cs="Consolas"/>
+          <w:noProof/>
           <w:color w:val="000000"/>
           <w:sz w:val="19"/>
           <w:szCs w:val="19"/>
@@ -895,6 +964,7 @@
       <w:r>
         <w:rPr>
           <w:rFonts w:ascii="Consolas" w:hAnsi="Consolas" w:cs="Consolas"/>
+          <w:noProof/>
           <w:color w:val="0000FF"/>
           <w:sz w:val="19"/>
           <w:szCs w:val="19"/>
@@ -906,6 +976,7 @@
       <w:r>
         <w:rPr>
           <w:rFonts w:ascii="Consolas" w:hAnsi="Consolas" w:cs="Consolas"/>
+          <w:noProof/>
           <w:color w:val="000000"/>
           <w:sz w:val="19"/>
           <w:szCs w:val="19"/>
@@ -917,6 +988,7 @@
       <w:r>
         <w:rPr>
           <w:rFonts w:ascii="Consolas" w:hAnsi="Consolas" w:cs="Consolas"/>
+          <w:noProof/>
           <w:color w:val="000000"/>
           <w:sz w:val="19"/>
           <w:szCs w:val="19"/>
@@ -941,15 +1013,17 @@
         <w:ind w:left="360"/>
         <w:rPr>
           <w:rFonts w:ascii="Consolas" w:hAnsi="Consolas" w:cs="Consolas"/>
-          <w:color w:val="000000"/>
-          <w:sz w:val="19"/>
-          <w:szCs w:val="19"/>
-          <w:lang w:val="en-CA"/>
-        </w:rPr>
-      </w:pPr>
-      <w:r>
-        <w:rPr>
-          <w:rFonts w:ascii="Consolas" w:hAnsi="Consolas" w:cs="Consolas"/>
+          <w:noProof/>
+          <w:color w:val="000000"/>
+          <w:sz w:val="19"/>
+          <w:szCs w:val="19"/>
+          <w:lang w:val="en-CA"/>
+        </w:rPr>
+      </w:pPr>
+      <w:r>
+        <w:rPr>
+          <w:rFonts w:ascii="Consolas" w:hAnsi="Consolas" w:cs="Consolas"/>
+          <w:noProof/>
           <w:color w:val="000000"/>
           <w:sz w:val="19"/>
           <w:szCs w:val="19"/>
@@ -974,15 +1048,17 @@
         <w:ind w:left="360"/>
         <w:rPr>
           <w:rFonts w:ascii="Consolas" w:hAnsi="Consolas" w:cs="Consolas"/>
-          <w:color w:val="000000"/>
-          <w:sz w:val="19"/>
-          <w:szCs w:val="19"/>
-          <w:lang w:val="en-CA"/>
-        </w:rPr>
-      </w:pPr>
-      <w:r>
-        <w:rPr>
-          <w:rFonts w:ascii="Consolas" w:hAnsi="Consolas" w:cs="Consolas"/>
+          <w:noProof/>
+          <w:color w:val="000000"/>
+          <w:sz w:val="19"/>
+          <w:szCs w:val="19"/>
+          <w:lang w:val="en-CA"/>
+        </w:rPr>
+      </w:pPr>
+      <w:r>
+        <w:rPr>
+          <w:rFonts w:ascii="Consolas" w:hAnsi="Consolas" w:cs="Consolas"/>
+          <w:noProof/>
           <w:color w:val="000000"/>
           <w:sz w:val="19"/>
           <w:szCs w:val="19"/>
@@ -993,6 +1069,7 @@
       <w:r>
         <w:rPr>
           <w:rFonts w:ascii="Consolas" w:hAnsi="Consolas" w:cs="Consolas"/>
+          <w:noProof/>
           <w:color w:val="0000FF"/>
           <w:sz w:val="19"/>
           <w:szCs w:val="19"/>
@@ -1004,6 +1081,7 @@
       <w:r>
         <w:rPr>
           <w:rFonts w:ascii="Consolas" w:hAnsi="Consolas" w:cs="Consolas"/>
+          <w:noProof/>
           <w:color w:val="000000"/>
           <w:sz w:val="19"/>
           <w:szCs w:val="19"/>
@@ -1014,6 +1092,7 @@
       <w:r>
         <w:rPr>
           <w:rFonts w:ascii="Consolas" w:hAnsi="Consolas" w:cs="Consolas"/>
+          <w:noProof/>
           <w:color w:val="000000"/>
           <w:sz w:val="19"/>
           <w:szCs w:val="19"/>
@@ -1025,6 +1104,7 @@
       <w:r>
         <w:rPr>
           <w:rFonts w:ascii="Consolas" w:hAnsi="Consolas" w:cs="Consolas"/>
+          <w:noProof/>
           <w:color w:val="000000"/>
           <w:sz w:val="19"/>
           <w:szCs w:val="19"/>
@@ -1035,6 +1115,7 @@
       <w:r>
         <w:rPr>
           <w:rFonts w:ascii="Consolas" w:hAnsi="Consolas" w:cs="Consolas"/>
+          <w:noProof/>
           <w:color w:val="A31515"/>
           <w:sz w:val="19"/>
           <w:szCs w:val="19"/>
@@ -1045,6 +1126,7 @@
       <w:r>
         <w:rPr>
           <w:rFonts w:ascii="Consolas" w:hAnsi="Consolas" w:cs="Consolas"/>
+          <w:noProof/>
           <w:color w:val="000000"/>
           <w:sz w:val="19"/>
           <w:szCs w:val="19"/>
@@ -1069,6 +1151,7 @@
         <w:ind w:left="360"/>
         <w:rPr>
           <w:rFonts w:ascii="Consolas" w:hAnsi="Consolas" w:cs="Consolas"/>
+          <w:noProof/>
           <w:color w:val="000000"/>
           <w:sz w:val="19"/>
           <w:szCs w:val="19"/>
@@ -1092,15 +1175,17 @@
         <w:ind w:left="360"/>
         <w:rPr>
           <w:rFonts w:ascii="Consolas" w:hAnsi="Consolas" w:cs="Consolas"/>
-          <w:color w:val="000000"/>
-          <w:sz w:val="19"/>
-          <w:szCs w:val="19"/>
-          <w:lang w:val="en-CA"/>
-        </w:rPr>
-      </w:pPr>
-      <w:r>
-        <w:rPr>
-          <w:rFonts w:ascii="Consolas" w:hAnsi="Consolas" w:cs="Consolas"/>
+          <w:noProof/>
+          <w:color w:val="000000"/>
+          <w:sz w:val="19"/>
+          <w:szCs w:val="19"/>
+          <w:lang w:val="en-CA"/>
+        </w:rPr>
+      </w:pPr>
+      <w:r>
+        <w:rPr>
+          <w:rFonts w:ascii="Consolas" w:hAnsi="Consolas" w:cs="Consolas"/>
+          <w:noProof/>
           <w:color w:val="000000"/>
           <w:sz w:val="19"/>
           <w:szCs w:val="19"/>
@@ -1111,6 +1196,7 @@
       <w:r>
         <w:rPr>
           <w:rFonts w:ascii="Consolas" w:hAnsi="Consolas" w:cs="Consolas"/>
+          <w:noProof/>
           <w:color w:val="0000FF"/>
           <w:sz w:val="19"/>
           <w:szCs w:val="19"/>
@@ -1121,6 +1207,7 @@
       <w:r>
         <w:rPr>
           <w:rFonts w:ascii="Consolas" w:hAnsi="Consolas" w:cs="Consolas"/>
+          <w:noProof/>
           <w:color w:val="000000"/>
           <w:sz w:val="19"/>
           <w:szCs w:val="19"/>
@@ -1140,10 +1227,14 @@
         <w:shd w:val="clear" w:color="auto" w:fill="FFF2CC" w:themeFill="accent4" w:themeFillTint="33"/>
         <w:spacing w:before="0" w:after="160" w:line="259" w:lineRule="auto"/>
         <w:ind w:left="360"/>
-      </w:pPr>
-      <w:r>
-        <w:rPr>
-          <w:rFonts w:ascii="Consolas" w:hAnsi="Consolas" w:cs="Consolas"/>
+        <w:rPr>
+          <w:noProof/>
+        </w:rPr>
+      </w:pPr>
+      <w:r>
+        <w:rPr>
+          <w:rFonts w:ascii="Consolas" w:hAnsi="Consolas" w:cs="Consolas"/>
+          <w:noProof/>
           <w:color w:val="000000"/>
           <w:sz w:val="19"/>
           <w:szCs w:val="19"/>
@@ -1163,7 +1254,13 @@
       </w:pPr>
       <w:r>
         <w:lastRenderedPageBreak/>
-        <w:t>Modifiez les procédures1Action des controllers qui appelent des ViewModels</w:t>
+        <w:t>Modifiez les procédures1Action des controllers qui appe</w:t>
+      </w:r>
+      <w:r>
+        <w:t>l</w:t>
+      </w:r>
+      <w:r>
+        <w:t>lent des ViewModels</w:t>
       </w:r>
     </w:p>
     <w:p>
@@ -1173,14 +1270,12 @@
         <w:rPr>
           <w:b/>
           <w:bCs/>
-          <w:lang w:val="en-CA"/>
         </w:rPr>
       </w:pPr>
       <w:r>
         <w:rPr>
           <w:b/>
           <w:bCs/>
-          <w:lang w:val="en-CA"/>
         </w:rPr>
         <w:t>Exemple :</w:t>
       </w:r>
@@ -1201,15 +1296,17 @@
         <w:ind w:left="360"/>
         <w:rPr>
           <w:rFonts w:ascii="Consolas" w:hAnsi="Consolas" w:cs="Consolas"/>
-          <w:color w:val="000000"/>
-          <w:sz w:val="19"/>
-          <w:szCs w:val="19"/>
-          <w:lang w:val="en-CA"/>
-        </w:rPr>
-      </w:pPr>
-      <w:r>
-        <w:rPr>
-          <w:rFonts w:ascii="Consolas" w:hAnsi="Consolas" w:cs="Consolas"/>
+          <w:noProof/>
+          <w:color w:val="000000"/>
+          <w:sz w:val="19"/>
+          <w:szCs w:val="19"/>
+          <w:lang w:val="en-CA"/>
+        </w:rPr>
+      </w:pPr>
+      <w:r>
+        <w:rPr>
+          <w:rFonts w:ascii="Consolas" w:hAnsi="Consolas" w:cs="Consolas"/>
+          <w:noProof/>
           <w:color w:val="008000"/>
           <w:sz w:val="19"/>
           <w:szCs w:val="19"/>
@@ -1234,15 +1331,17 @@
         <w:ind w:left="360"/>
         <w:rPr>
           <w:rFonts w:ascii="Consolas" w:hAnsi="Consolas" w:cs="Consolas"/>
-          <w:color w:val="000000"/>
-          <w:sz w:val="19"/>
-          <w:szCs w:val="19"/>
-          <w:lang w:val="en-CA"/>
-        </w:rPr>
-      </w:pPr>
-      <w:r>
-        <w:rPr>
-          <w:rFonts w:ascii="Consolas" w:hAnsi="Consolas" w:cs="Consolas"/>
+          <w:noProof/>
+          <w:color w:val="000000"/>
+          <w:sz w:val="19"/>
+          <w:szCs w:val="19"/>
+          <w:lang w:val="en-CA"/>
+        </w:rPr>
+      </w:pPr>
+      <w:r>
+        <w:rPr>
+          <w:rFonts w:ascii="Consolas" w:hAnsi="Consolas" w:cs="Consolas"/>
+          <w:noProof/>
           <w:color w:val="000000"/>
           <w:sz w:val="19"/>
           <w:szCs w:val="19"/>
@@ -1253,6 +1352,7 @@
       <w:r>
         <w:rPr>
           <w:rFonts w:ascii="Consolas" w:hAnsi="Consolas" w:cs="Consolas"/>
+          <w:noProof/>
           <w:color w:val="0000FF"/>
           <w:sz w:val="19"/>
           <w:szCs w:val="19"/>
@@ -1263,6 +1363,7 @@
       <w:r>
         <w:rPr>
           <w:rFonts w:ascii="Consolas" w:hAnsi="Consolas" w:cs="Consolas"/>
+          <w:noProof/>
           <w:color w:val="000000"/>
           <w:sz w:val="19"/>
           <w:szCs w:val="19"/>
@@ -1273,6 +1374,7 @@
       <w:r>
         <w:rPr>
           <w:rFonts w:ascii="Consolas" w:hAnsi="Consolas" w:cs="Consolas"/>
+          <w:noProof/>
           <w:color w:val="0000FF"/>
           <w:sz w:val="19"/>
           <w:szCs w:val="19"/>
@@ -1284,6 +1386,7 @@
       <w:r>
         <w:rPr>
           <w:rFonts w:ascii="Consolas" w:hAnsi="Consolas" w:cs="Consolas"/>
+          <w:noProof/>
           <w:color w:val="000000"/>
           <w:sz w:val="19"/>
           <w:szCs w:val="19"/>
@@ -1295,6 +1398,7 @@
       <w:r>
         <w:rPr>
           <w:rFonts w:ascii="Consolas" w:hAnsi="Consolas" w:cs="Consolas"/>
+          <w:noProof/>
           <w:color w:val="000000"/>
           <w:sz w:val="19"/>
           <w:szCs w:val="19"/>
@@ -1319,15 +1423,17 @@
         <w:ind w:left="360"/>
         <w:rPr>
           <w:rFonts w:ascii="Consolas" w:hAnsi="Consolas" w:cs="Consolas"/>
-          <w:color w:val="000000"/>
-          <w:sz w:val="19"/>
-          <w:szCs w:val="19"/>
-          <w:lang w:val="en-CA"/>
-        </w:rPr>
-      </w:pPr>
-      <w:r>
-        <w:rPr>
-          <w:rFonts w:ascii="Consolas" w:hAnsi="Consolas" w:cs="Consolas"/>
+          <w:noProof/>
+          <w:color w:val="000000"/>
+          <w:sz w:val="19"/>
+          <w:szCs w:val="19"/>
+          <w:lang w:val="en-CA"/>
+        </w:rPr>
+      </w:pPr>
+      <w:r>
+        <w:rPr>
+          <w:rFonts w:ascii="Consolas" w:hAnsi="Consolas" w:cs="Consolas"/>
+          <w:noProof/>
           <w:color w:val="000000"/>
           <w:sz w:val="19"/>
           <w:szCs w:val="19"/>
@@ -1352,15 +1458,17 @@
         <w:ind w:left="360"/>
         <w:rPr>
           <w:rFonts w:ascii="Consolas" w:hAnsi="Consolas" w:cs="Consolas"/>
-          <w:color w:val="000000"/>
-          <w:sz w:val="19"/>
-          <w:szCs w:val="19"/>
-          <w:lang w:val="en-CA"/>
-        </w:rPr>
-      </w:pPr>
-      <w:r>
-        <w:rPr>
-          <w:rFonts w:ascii="Consolas" w:hAnsi="Consolas" w:cs="Consolas"/>
+          <w:noProof/>
+          <w:color w:val="000000"/>
+          <w:sz w:val="19"/>
+          <w:szCs w:val="19"/>
+          <w:lang w:val="en-CA"/>
+        </w:rPr>
+      </w:pPr>
+      <w:r>
+        <w:rPr>
+          <w:rFonts w:ascii="Consolas" w:hAnsi="Consolas" w:cs="Consolas"/>
+          <w:noProof/>
           <w:color w:val="000000"/>
           <w:sz w:val="19"/>
           <w:szCs w:val="19"/>
@@ -1371,6 +1479,7 @@
       <w:r>
         <w:rPr>
           <w:rFonts w:ascii="Consolas" w:hAnsi="Consolas" w:cs="Consolas"/>
+          <w:noProof/>
           <w:color w:val="0000FF"/>
           <w:sz w:val="19"/>
           <w:szCs w:val="19"/>
@@ -1382,6 +1491,7 @@
       <w:r>
         <w:rPr>
           <w:rFonts w:ascii="Consolas" w:hAnsi="Consolas" w:cs="Consolas"/>
+          <w:noProof/>
           <w:color w:val="000000"/>
           <w:sz w:val="19"/>
           <w:szCs w:val="19"/>
@@ -1392,6 +1502,7 @@
       <w:r>
         <w:rPr>
           <w:rFonts w:ascii="Consolas" w:hAnsi="Consolas" w:cs="Consolas"/>
+          <w:noProof/>
           <w:color w:val="000000"/>
           <w:sz w:val="19"/>
           <w:szCs w:val="19"/>
@@ -1403,6 +1514,7 @@
       <w:r>
         <w:rPr>
           <w:rFonts w:ascii="Consolas" w:hAnsi="Consolas" w:cs="Consolas"/>
+          <w:noProof/>
           <w:color w:val="000000"/>
           <w:sz w:val="19"/>
           <w:szCs w:val="19"/>
@@ -1427,6 +1539,7 @@
         <w:ind w:left="360"/>
         <w:rPr>
           <w:rFonts w:ascii="Consolas" w:hAnsi="Consolas" w:cs="Consolas"/>
+          <w:noProof/>
           <w:color w:val="000000"/>
           <w:sz w:val="19"/>
           <w:szCs w:val="19"/>
@@ -1450,15 +1563,17 @@
         <w:ind w:left="360"/>
         <w:rPr>
           <w:rFonts w:ascii="Consolas" w:hAnsi="Consolas" w:cs="Consolas"/>
-          <w:color w:val="000000"/>
-          <w:sz w:val="19"/>
-          <w:szCs w:val="19"/>
-          <w:lang w:val="en-CA"/>
-        </w:rPr>
-      </w:pPr>
-      <w:r>
-        <w:rPr>
-          <w:rFonts w:ascii="Consolas" w:hAnsi="Consolas" w:cs="Consolas"/>
+          <w:noProof/>
+          <w:color w:val="000000"/>
+          <w:sz w:val="19"/>
+          <w:szCs w:val="19"/>
+          <w:lang w:val="en-CA"/>
+        </w:rPr>
+      </w:pPr>
+      <w:r>
+        <w:rPr>
+          <w:rFonts w:ascii="Consolas" w:hAnsi="Consolas" w:cs="Consolas"/>
+          <w:noProof/>
           <w:color w:val="000000"/>
           <w:sz w:val="19"/>
           <w:szCs w:val="19"/>
@@ -1469,6 +1584,7 @@
       <w:r>
         <w:rPr>
           <w:rFonts w:ascii="Consolas" w:hAnsi="Consolas" w:cs="Consolas"/>
+          <w:noProof/>
           <w:color w:val="0000FF"/>
           <w:sz w:val="19"/>
           <w:szCs w:val="19"/>
@@ -1480,6 +1596,7 @@
       <w:r>
         <w:rPr>
           <w:rFonts w:ascii="Consolas" w:hAnsi="Consolas" w:cs="Consolas"/>
+          <w:noProof/>
           <w:color w:val="000000"/>
           <w:sz w:val="19"/>
           <w:szCs w:val="19"/>
@@ -1490,6 +1607,7 @@
       <w:r>
         <w:rPr>
           <w:rFonts w:ascii="Consolas" w:hAnsi="Consolas" w:cs="Consolas"/>
+          <w:noProof/>
           <w:color w:val="000000"/>
           <w:sz w:val="19"/>
           <w:szCs w:val="19"/>
@@ -1501,6 +1619,7 @@
       <w:r>
         <w:rPr>
           <w:rFonts w:ascii="Consolas" w:hAnsi="Consolas" w:cs="Consolas"/>
+          <w:noProof/>
           <w:color w:val="000000"/>
           <w:sz w:val="19"/>
           <w:szCs w:val="19"/>
@@ -1525,6 +1644,7 @@
         <w:ind w:left="360"/>
         <w:rPr>
           <w:rFonts w:ascii="Consolas" w:hAnsi="Consolas" w:cs="Consolas"/>
+          <w:noProof/>
           <w:color w:val="000000"/>
           <w:sz w:val="19"/>
           <w:szCs w:val="19"/>
@@ -1548,15 +1668,17 @@
         <w:ind w:left="360"/>
         <w:rPr>
           <w:rFonts w:ascii="Consolas" w:hAnsi="Consolas" w:cs="Consolas"/>
-          <w:color w:val="000000"/>
-          <w:sz w:val="19"/>
-          <w:szCs w:val="19"/>
-          <w:lang w:val="en-CA"/>
-        </w:rPr>
-      </w:pPr>
-      <w:r>
-        <w:rPr>
-          <w:rFonts w:ascii="Consolas" w:hAnsi="Consolas" w:cs="Consolas"/>
+          <w:noProof/>
+          <w:color w:val="000000"/>
+          <w:sz w:val="19"/>
+          <w:szCs w:val="19"/>
+          <w:lang w:val="en-CA"/>
+        </w:rPr>
+      </w:pPr>
+      <w:r>
+        <w:rPr>
+          <w:rFonts w:ascii="Consolas" w:hAnsi="Consolas" w:cs="Consolas"/>
+          <w:noProof/>
           <w:color w:val="000000"/>
           <w:sz w:val="19"/>
           <w:szCs w:val="19"/>
@@ -1567,6 +1689,7 @@
       <w:r>
         <w:rPr>
           <w:rFonts w:ascii="Consolas" w:hAnsi="Consolas" w:cs="Consolas"/>
+          <w:noProof/>
           <w:color w:val="0000FF"/>
           <w:sz w:val="19"/>
           <w:szCs w:val="19"/>
@@ -1577,6 +1700,7 @@
       <w:r>
         <w:rPr>
           <w:rFonts w:ascii="Consolas" w:hAnsi="Consolas" w:cs="Consolas"/>
+          <w:noProof/>
           <w:color w:val="000000"/>
           <w:sz w:val="19"/>
           <w:szCs w:val="19"/>
@@ -1601,15 +1725,17 @@
         <w:ind w:left="360"/>
         <w:rPr>
           <w:rFonts w:ascii="Consolas" w:hAnsi="Consolas" w:cs="Consolas"/>
-          <w:color w:val="000000"/>
-          <w:sz w:val="19"/>
-          <w:szCs w:val="19"/>
-          <w:lang w:val="en-CA"/>
-        </w:rPr>
-      </w:pPr>
-      <w:r>
-        <w:rPr>
-          <w:rFonts w:ascii="Consolas" w:hAnsi="Consolas" w:cs="Consolas"/>
+          <w:noProof/>
+          <w:color w:val="000000"/>
+          <w:sz w:val="19"/>
+          <w:szCs w:val="19"/>
+          <w:lang w:val="en-CA"/>
+        </w:rPr>
+      </w:pPr>
+      <w:r>
+        <w:rPr>
+          <w:rFonts w:ascii="Consolas" w:hAnsi="Consolas" w:cs="Consolas"/>
+          <w:noProof/>
           <w:color w:val="000000"/>
           <w:sz w:val="19"/>
           <w:szCs w:val="19"/>
@@ -1634,15 +1760,17 @@
         <w:ind w:left="360"/>
         <w:rPr>
           <w:rFonts w:ascii="Consolas" w:hAnsi="Consolas" w:cs="Consolas"/>
-          <w:color w:val="000000"/>
-          <w:sz w:val="19"/>
-          <w:szCs w:val="19"/>
-          <w:lang w:val="en-CA"/>
-        </w:rPr>
-      </w:pPr>
-      <w:r>
-        <w:rPr>
-          <w:rFonts w:ascii="Consolas" w:hAnsi="Consolas" w:cs="Consolas"/>
+          <w:noProof/>
+          <w:color w:val="000000"/>
+          <w:sz w:val="19"/>
+          <w:szCs w:val="19"/>
+          <w:lang w:val="en-CA"/>
+        </w:rPr>
+      </w:pPr>
+      <w:r>
+        <w:rPr>
+          <w:rFonts w:ascii="Consolas" w:hAnsi="Consolas" w:cs="Consolas"/>
+          <w:noProof/>
           <w:color w:val="000000"/>
           <w:sz w:val="19"/>
           <w:szCs w:val="19"/>
@@ -1653,6 +1781,7 @@
       <w:r>
         <w:rPr>
           <w:rFonts w:ascii="Consolas" w:hAnsi="Consolas" w:cs="Consolas"/>
+          <w:noProof/>
           <w:color w:val="0000FF"/>
           <w:sz w:val="19"/>
           <w:szCs w:val="19"/>
@@ -1663,6 +1792,7 @@
       <w:r>
         <w:rPr>
           <w:rFonts w:ascii="Consolas" w:hAnsi="Consolas" w:cs="Consolas"/>
+          <w:noProof/>
           <w:color w:val="000000"/>
           <w:sz w:val="19"/>
           <w:szCs w:val="19"/>
@@ -1687,15 +1817,17 @@
         <w:ind w:left="360"/>
         <w:rPr>
           <w:rFonts w:ascii="Consolas" w:hAnsi="Consolas" w:cs="Consolas"/>
-          <w:color w:val="000000"/>
-          <w:sz w:val="19"/>
-          <w:szCs w:val="19"/>
-          <w:lang w:val="en-CA"/>
-        </w:rPr>
-      </w:pPr>
-      <w:r>
-        <w:rPr>
-          <w:rFonts w:ascii="Consolas" w:hAnsi="Consolas" w:cs="Consolas"/>
+          <w:noProof/>
+          <w:color w:val="000000"/>
+          <w:sz w:val="19"/>
+          <w:szCs w:val="19"/>
+          <w:lang w:val="en-CA"/>
+        </w:rPr>
+      </w:pPr>
+      <w:r>
+        <w:rPr>
+          <w:rFonts w:ascii="Consolas" w:hAnsi="Consolas" w:cs="Consolas"/>
+          <w:noProof/>
           <w:color w:val="000000"/>
           <w:sz w:val="19"/>
           <w:szCs w:val="19"/>
@@ -1706,6 +1838,7 @@
       <w:r>
         <w:rPr>
           <w:rFonts w:ascii="Consolas" w:hAnsi="Consolas" w:cs="Consolas"/>
+          <w:noProof/>
           <w:color w:val="0000FF"/>
           <w:sz w:val="19"/>
           <w:szCs w:val="19"/>
@@ -1716,6 +1849,7 @@
       <w:r>
         <w:rPr>
           <w:rFonts w:ascii="Consolas" w:hAnsi="Consolas" w:cs="Consolas"/>
+          <w:noProof/>
           <w:color w:val="000000"/>
           <w:sz w:val="19"/>
           <w:szCs w:val="19"/>
@@ -1740,15 +1874,17 @@
         <w:ind w:left="360"/>
         <w:rPr>
           <w:rFonts w:ascii="Consolas" w:hAnsi="Consolas" w:cs="Consolas"/>
-          <w:color w:val="000000"/>
-          <w:sz w:val="19"/>
-          <w:szCs w:val="19"/>
-          <w:lang w:val="en-CA"/>
-        </w:rPr>
-      </w:pPr>
-      <w:r>
-        <w:rPr>
-          <w:rFonts w:ascii="Consolas" w:hAnsi="Consolas" w:cs="Consolas"/>
+          <w:noProof/>
+          <w:color w:val="000000"/>
+          <w:sz w:val="19"/>
+          <w:szCs w:val="19"/>
+          <w:lang w:val="en-CA"/>
+        </w:rPr>
+      </w:pPr>
+      <w:r>
+        <w:rPr>
+          <w:rFonts w:ascii="Consolas" w:hAnsi="Consolas" w:cs="Consolas"/>
+          <w:noProof/>
           <w:color w:val="000000"/>
           <w:sz w:val="19"/>
           <w:szCs w:val="19"/>
@@ -1773,15 +1909,17 @@
         <w:ind w:left="360"/>
         <w:rPr>
           <w:rFonts w:ascii="Consolas" w:hAnsi="Consolas" w:cs="Consolas"/>
-          <w:color w:val="000000"/>
-          <w:sz w:val="19"/>
-          <w:szCs w:val="19"/>
-          <w:lang w:val="en-CA"/>
-        </w:rPr>
-      </w:pPr>
-      <w:r>
-        <w:rPr>
-          <w:rFonts w:ascii="Consolas" w:hAnsi="Consolas" w:cs="Consolas"/>
+          <w:noProof/>
+          <w:color w:val="000000"/>
+          <w:sz w:val="19"/>
+          <w:szCs w:val="19"/>
+          <w:lang w:val="en-CA"/>
+        </w:rPr>
+      </w:pPr>
+      <w:r>
+        <w:rPr>
+          <w:rFonts w:ascii="Consolas" w:hAnsi="Consolas" w:cs="Consolas"/>
+          <w:noProof/>
           <w:color w:val="000000"/>
           <w:sz w:val="19"/>
           <w:szCs w:val="19"/>
@@ -1806,15 +1944,17 @@
         <w:ind w:left="360"/>
         <w:rPr>
           <w:rFonts w:ascii="Consolas" w:hAnsi="Consolas" w:cs="Consolas"/>
-          <w:color w:val="000000"/>
-          <w:sz w:val="19"/>
-          <w:szCs w:val="19"/>
-          <w:lang w:val="en-CA"/>
-        </w:rPr>
-      </w:pPr>
-      <w:r>
-        <w:rPr>
-          <w:rFonts w:ascii="Consolas" w:hAnsi="Consolas" w:cs="Consolas"/>
+          <w:noProof/>
+          <w:color w:val="000000"/>
+          <w:sz w:val="19"/>
+          <w:szCs w:val="19"/>
+          <w:lang w:val="en-CA"/>
+        </w:rPr>
+      </w:pPr>
+      <w:r>
+        <w:rPr>
+          <w:rFonts w:ascii="Consolas" w:hAnsi="Consolas" w:cs="Consolas"/>
+          <w:noProof/>
           <w:color w:val="000000"/>
           <w:sz w:val="19"/>
           <w:szCs w:val="19"/>
@@ -1834,16 +1974,20 @@
         <w:shd w:val="clear" w:color="auto" w:fill="FFF2CC" w:themeFill="accent4" w:themeFillTint="33"/>
         <w:spacing w:before="0" w:after="160" w:line="259" w:lineRule="auto"/>
         <w:ind w:left="360"/>
-      </w:pPr>
-      <w:r>
-        <w:rPr>
-          <w:rFonts w:ascii="Consolas" w:hAnsi="Consolas" w:cs="Consolas"/>
-          <w:color w:val="000000"/>
-          <w:sz w:val="19"/>
-          <w:szCs w:val="19"/>
-          <w:lang w:val="en-CA"/>
-        </w:rPr>
-        <w:t>….</w:t>
+        <w:rPr>
+          <w:noProof/>
+        </w:rPr>
+      </w:pPr>
+      <w:r>
+        <w:rPr>
+          <w:rFonts w:ascii="Consolas" w:hAnsi="Consolas" w:cs="Consolas"/>
+          <w:noProof/>
+          <w:color w:val="000000"/>
+          <w:sz w:val="19"/>
+          <w:szCs w:val="19"/>
+          <w:lang w:val="en-CA"/>
+        </w:rPr>
+        <w:t>…</w:t>
       </w:r>
     </w:p>
     <w:p>
@@ -1932,17 +2076,21 @@
         <w:spacing w:before="0" w:after="160" w:line="259" w:lineRule="auto"/>
       </w:pPr>
       <w:r>
-        <w:t xml:space="preserve">Dans le projets MVC, ajoutez un dossier </w:t>
+        <w:t xml:space="preserve">Ajoutez un projet de tests de type Nunit appelé </w:t>
       </w:r>
       <w:r>
         <w:rPr>
           <w:b/>
           <w:bCs/>
         </w:rPr>
-        <w:t>Sercice</w:t>
-      </w:r>
-      <w:r>
-        <w:t xml:space="preserve"> et mettre une classe vide dedans (git n’aime pas les dossiers vides)</w:t>
+        <w:t>Jungle</w:t>
+      </w:r>
+      <w:r>
+        <w:rPr>
+          <w:b/>
+          <w:bCs/>
+        </w:rPr>
+        <w:t>_Models_Tests</w:t>
       </w:r>
     </w:p>
     <w:p>
@@ -1955,7 +2103,7 @@
         <w:spacing w:before="0" w:after="160" w:line="259" w:lineRule="auto"/>
       </w:pPr>
       <w:r>
-        <w:t xml:space="preserve">Ajoutez un projet de tests de type Nunit appelé </w:t>
+        <w:t xml:space="preserve">Modifiez le namespace par défaut du projet test pour </w:t>
       </w:r>
       <w:r>
         <w:rPr>
@@ -1969,7 +2117,7 @@
           <w:b/>
           <w:bCs/>
         </w:rPr>
-        <w:t>_Models_Tests</w:t>
+        <w:t>_Models</w:t>
       </w:r>
     </w:p>
     <w:p>
@@ -1982,21 +2130,16 @@
         <w:spacing w:before="0" w:after="160" w:line="259" w:lineRule="auto"/>
       </w:pPr>
       <w:r>
-        <w:t xml:space="preserve">Modifiez le namespace par défaut du projet test pour </w:t>
-      </w:r>
-      <w:r>
-        <w:rPr>
-          <w:b/>
-          <w:bCs/>
-        </w:rPr>
-        <w:t>Jungle</w:t>
-      </w:r>
-      <w:r>
-        <w:rPr>
-          <w:b/>
-          <w:bCs/>
-        </w:rPr>
-        <w:t>_Models</w:t>
+        <w:t xml:space="preserve">Ajoutez une référence de projet du projet </w:t>
+      </w:r>
+      <w:r>
+        <w:t>Models</w:t>
+      </w:r>
+      <w:r>
+        <w:t xml:space="preserve"> au </w:t>
+      </w:r>
+      <w:r>
+        <w:t>Projet de tests</w:t>
       </w:r>
     </w:p>
     <w:p>
@@ -2009,28 +2152,6 @@
         <w:spacing w:before="0" w:after="160" w:line="259" w:lineRule="auto"/>
       </w:pPr>
       <w:r>
-        <w:t xml:space="preserve">Ajoutez une référence de projet du projet </w:t>
-      </w:r>
-      <w:r>
-        <w:t>Models</w:t>
-      </w:r>
-      <w:r>
-        <w:t xml:space="preserve"> au </w:t>
-      </w:r>
-      <w:r>
-        <w:t>Projet de tests</w:t>
-      </w:r>
-    </w:p>
-    <w:p>
-      <w:pPr>
-        <w:pStyle w:val="Paragraphedeliste"/>
-        <w:numPr>
-          <w:ilvl w:val="0"/>
-          <w:numId w:val="31"/>
-        </w:numPr>
-        <w:spacing w:before="0" w:after="160" w:line="259" w:lineRule="auto"/>
-      </w:pPr>
-      <w:r>
         <w:t>Comment-Commit-Push</w:t>
       </w:r>
       <w:r>
@@ -2062,7 +2183,7 @@
           <w:bCs/>
           <w:color w:val="FF0000"/>
         </w:rPr>
-        <w:t xml:space="preserve">1 </w:t>
+        <w:t>Coéquipier 1</w:t>
       </w:r>
       <w:r>
         <w:rPr>
@@ -2070,15 +2191,7 @@
           <w:bCs/>
           <w:color w:val="FF0000"/>
         </w:rPr>
-        <w:t xml:space="preserve">Coéquipier </w:t>
-      </w:r>
-      <w:r>
-        <w:rPr>
-          <w:b/>
-          <w:bCs/>
-          <w:color w:val="FF0000"/>
-        </w:rPr>
-        <w:t>ou 2 en pair programming</w:t>
+        <w:t xml:space="preserve"> ou 1 et 2 en pair programming</w:t>
       </w:r>
     </w:p>
     <w:p>
@@ -2133,7 +2246,13 @@
         <w:ind w:left="360"/>
       </w:pPr>
       <w:r>
-        <w:t>Vous devez implémenter la nouvelle règle de validation en mode TDD: vous devez donc mettre votre code en commentaire (idéalement dans une région) pour le code de test ET le code dans la classe de validation afin de voir le REFACTOR si il y a lieu.</w:t>
+        <w:t>Vous devez implémenter la nouvelle règle de validation en mode TDD: vous devez donc mettre votre code en commentaire (idéalement dans une région) pour le code de test ET le code dans la classe de validation afin de voir le REFACTOR s</w:t>
+      </w:r>
+      <w:r>
+        <w:t>’</w:t>
+      </w:r>
+      <w:r>
+        <w:t>il y a lieu.</w:t>
       </w:r>
     </w:p>
     <w:p>
@@ -2183,7 +2302,7 @@
         <w:t>epartureDate</w:t>
       </w:r>
       <w:r>
-        <w:t xml:space="preserve">  doit être</w:t>
+        <w:t xml:space="preserve"> doit être</w:t>
       </w:r>
       <w:r>
         <w:t xml:space="preserve"> au minimum</w:t>
@@ -2237,7 +2356,13 @@
         <w:spacing w:before="0" w:after="160" w:line="259" w:lineRule="auto"/>
       </w:pPr>
       <w:r>
-        <w:t>Valide au dessus de la limite: Aujourd'hui + 20 jours</w:t>
+        <w:t>Valide au</w:t>
+      </w:r>
+      <w:r>
+        <w:t>-</w:t>
+      </w:r>
+      <w:r>
+        <w:t>dessus de la limite: Aujourd'hui + 20 jours</w:t>
       </w:r>
     </w:p>
     <w:p>
@@ -2266,7 +2391,16 @@
         <w:t xml:space="preserve">Non valide </w:t>
       </w:r>
       <w:r>
-        <w:t>date null</w:t>
+        <w:t xml:space="preserve">date </w:t>
+      </w:r>
+      <w:r>
+        <w:t>« </w:t>
+      </w:r>
+      <w:r>
+        <w:t>null</w:t>
+      </w:r>
+      <w:r>
+        <w:t> »</w:t>
       </w:r>
       <w:r>
         <w:t xml:space="preserve"> Throw Exception</w:t>
@@ -2355,10 +2489,7 @@
         <w:spacing w:before="0" w:after="160" w:line="259" w:lineRule="auto"/>
       </w:pPr>
       <w:r>
-        <w:t>Mettre le code précédent en commentaire (région) si il y a lieu, c</w:t>
-      </w:r>
-      <w:r>
-        <w:t>réez/Modifiez un Tests pour</w:t>
+        <w:t>Créez/Modifiez un Tests pour</w:t>
       </w:r>
       <w:r>
         <w:t xml:space="preserve"> ajouter</w:t>
@@ -2386,7 +2517,10 @@
         <w:spacing w:before="0" w:after="160" w:line="259" w:lineRule="auto"/>
       </w:pPr>
       <w:r>
-        <w:t>Exécutez le test: il devrait échoué</w:t>
+        <w:t>Exécutez le test: il devrait échou</w:t>
+      </w:r>
+      <w:r>
+        <w:t>er</w:t>
       </w:r>
     </w:p>
     <w:p>
@@ -2399,10 +2533,7 @@
         <w:spacing w:before="0" w:after="160" w:line="259" w:lineRule="auto"/>
       </w:pPr>
       <w:r>
-        <w:t>Mettre le code actuel en commentaire (région), a</w:t>
-      </w:r>
-      <w:r>
-        <w:t>joutez SEULEMENT le code nécessaire au passage du test</w:t>
+        <w:t>Ajoutez SEULEMENT le code nécessaire au passage du test</w:t>
       </w:r>
     </w:p>
     <w:p>
@@ -2444,7 +2575,25 @@
         <w:spacing w:before="0" w:after="160" w:line="259" w:lineRule="auto"/>
       </w:pPr>
       <w:r>
-        <w:t>Refactor le code si nécessaire</w:t>
+        <w:t>Si nécessaire, m</w:t>
+      </w:r>
+      <w:r>
+        <w:t>ettre le code actuel en commentaire (région)</w:t>
+      </w:r>
+      <w:r>
+        <w:t xml:space="preserve"> et </w:t>
+      </w:r>
+      <w:r>
+        <w:t>« </w:t>
+      </w:r>
+      <w:r>
+        <w:t>Refactor</w:t>
+      </w:r>
+      <w:r>
+        <w:t> »</w:t>
+      </w:r>
+      <w:r>
+        <w:t xml:space="preserve"> le code </w:t>
       </w:r>
     </w:p>
     <w:p>
@@ -2457,20 +2606,19 @@
         <w:spacing w:before="0" w:after="160" w:line="259" w:lineRule="auto"/>
       </w:pPr>
       <w:r>
-        <w:t>Ré-exécutez pour valider le refactor</w:t>
-      </w:r>
-    </w:p>
-    <w:p>
-      <w:pPr>
-        <w:pStyle w:val="Paragraphedeliste"/>
-        <w:numPr>
-          <w:ilvl w:val="1"/>
-          <w:numId w:val="34"/>
-        </w:numPr>
-        <w:spacing w:before="0" w:after="160" w:line="259" w:lineRule="auto"/>
-      </w:pPr>
-      <w:r>
-        <w:t>Passez au scénario suivant</w:t>
+        <w:t>Réexécutez</w:t>
+      </w:r>
+      <w:r>
+        <w:t xml:space="preserve"> pour valider le </w:t>
+      </w:r>
+      <w:r>
+        <w:t>« </w:t>
+      </w:r>
+      <w:r>
+        <w:t>refactor</w:t>
+      </w:r>
+      <w:r>
+        <w:t> »</w:t>
       </w:r>
     </w:p>
     <w:p>
@@ -2578,7 +2726,13 @@
         <w:t xml:space="preserve">Dans le projet Models, </w:t>
       </w:r>
       <w:r>
-        <w:t xml:space="preserve">créez une classe public </w:t>
+        <w:t>créez une classe publi</w:t>
+      </w:r>
+      <w:r>
+        <w:t>que</w:t>
+      </w:r>
+      <w:r>
+        <w:t xml:space="preserve"> </w:t>
       </w:r>
       <w:r>
         <w:rPr>
@@ -2633,69 +2787,76 @@
         <w:ind w:left="360"/>
         <w:rPr>
           <w:rFonts w:ascii="Consolas" w:hAnsi="Consolas" w:cs="Consolas"/>
-          <w:color w:val="000000"/>
-          <w:sz w:val="19"/>
-          <w:szCs w:val="19"/>
-          <w:lang w:val="en-US"/>
-        </w:rPr>
-      </w:pPr>
-      <w:r>
-        <w:rPr>
-          <w:rFonts w:ascii="Consolas" w:hAnsi="Consolas" w:cs="Consolas"/>
+          <w:noProof/>
+          <w:color w:val="000000"/>
+          <w:sz w:val="19"/>
+          <w:szCs w:val="19"/>
+          <w:lang w:val="en-CA"/>
+        </w:rPr>
+      </w:pPr>
+      <w:r>
+        <w:rPr>
+          <w:rFonts w:ascii="Consolas" w:hAnsi="Consolas" w:cs="Consolas"/>
+          <w:noProof/>
           <w:color w:val="0000FF"/>
           <w:sz w:val="19"/>
           <w:szCs w:val="19"/>
-          <w:lang w:val="en-US"/>
+          <w:lang w:val="en-CA"/>
         </w:rPr>
         <w:t>public</w:t>
       </w:r>
       <w:r>
         <w:rPr>
           <w:rFonts w:ascii="Consolas" w:hAnsi="Consolas" w:cs="Consolas"/>
-          <w:color w:val="000000"/>
-          <w:sz w:val="19"/>
-          <w:szCs w:val="19"/>
-          <w:lang w:val="en-US"/>
+          <w:noProof/>
+          <w:color w:val="000000"/>
+          <w:sz w:val="19"/>
+          <w:szCs w:val="19"/>
+          <w:lang w:val="en-CA"/>
         </w:rPr>
         <w:t xml:space="preserve"> </w:t>
       </w:r>
       <w:r>
         <w:rPr>
           <w:rFonts w:ascii="Consolas" w:hAnsi="Consolas" w:cs="Consolas"/>
+          <w:noProof/>
           <w:color w:val="0000FF"/>
           <w:sz w:val="19"/>
           <w:szCs w:val="19"/>
-          <w:lang w:val="en-US"/>
+          <w:lang w:val="en-CA"/>
         </w:rPr>
         <w:t>class</w:t>
       </w:r>
       <w:r>
         <w:rPr>
           <w:rFonts w:ascii="Consolas" w:hAnsi="Consolas" w:cs="Consolas"/>
-          <w:color w:val="000000"/>
-          <w:sz w:val="19"/>
-          <w:szCs w:val="19"/>
-          <w:lang w:val="en-US"/>
+          <w:noProof/>
+          <w:color w:val="000000"/>
+          <w:sz w:val="19"/>
+          <w:szCs w:val="19"/>
+          <w:lang w:val="en-CA"/>
         </w:rPr>
         <w:t xml:space="preserve"> </w:t>
       </w:r>
       <w:r>
         <w:rPr>
           <w:rFonts w:ascii="Consolas" w:hAnsi="Consolas" w:cs="Consolas"/>
+          <w:noProof/>
           <w:color w:val="2B91AF"/>
           <w:sz w:val="19"/>
           <w:szCs w:val="19"/>
-          <w:lang w:val="en-US"/>
+          <w:lang w:val="en-CA"/>
         </w:rPr>
         <w:t>ValidationDepartureDate</w:t>
       </w:r>
       <w:r>
         <w:rPr>
           <w:rFonts w:ascii="Consolas" w:hAnsi="Consolas" w:cs="Consolas"/>
-          <w:color w:val="000000"/>
-          <w:sz w:val="19"/>
-          <w:szCs w:val="19"/>
-          <w:lang w:val="en-US"/>
+          <w:noProof/>
+          <w:color w:val="000000"/>
+          <w:sz w:val="19"/>
+          <w:szCs w:val="19"/>
+          <w:lang w:val="en-CA"/>
         </w:rPr>
         <w:t>: ValidationAttribute</w:t>
       </w:r>
@@ -2716,19 +2877,21 @@
         <w:ind w:left="360"/>
         <w:rPr>
           <w:rFonts w:ascii="Consolas" w:hAnsi="Consolas" w:cs="Consolas"/>
-          <w:color w:val="000000"/>
-          <w:sz w:val="19"/>
-          <w:szCs w:val="19"/>
-          <w:lang w:val="en-US"/>
-        </w:rPr>
-      </w:pPr>
-      <w:r>
-        <w:rPr>
-          <w:rFonts w:ascii="Consolas" w:hAnsi="Consolas" w:cs="Consolas"/>
-          <w:color w:val="000000"/>
-          <w:sz w:val="19"/>
-          <w:szCs w:val="19"/>
-          <w:lang w:val="en-US"/>
+          <w:noProof/>
+          <w:color w:val="000000"/>
+          <w:sz w:val="19"/>
+          <w:szCs w:val="19"/>
+          <w:lang w:val="en-CA"/>
+        </w:rPr>
+      </w:pPr>
+      <w:r>
+        <w:rPr>
+          <w:rFonts w:ascii="Consolas" w:hAnsi="Consolas" w:cs="Consolas"/>
+          <w:noProof/>
+          <w:color w:val="000000"/>
+          <w:sz w:val="19"/>
+          <w:szCs w:val="19"/>
+          <w:lang w:val="en-CA"/>
         </w:rPr>
         <w:t xml:space="preserve">    {</w:t>
       </w:r>
@@ -2749,79 +2912,87 @@
         <w:ind w:left="360"/>
         <w:rPr>
           <w:rFonts w:ascii="Consolas" w:hAnsi="Consolas" w:cs="Consolas"/>
-          <w:color w:val="000000"/>
-          <w:sz w:val="19"/>
-          <w:szCs w:val="19"/>
-          <w:lang w:val="en-US"/>
-        </w:rPr>
-      </w:pPr>
-      <w:r>
-        <w:rPr>
-          <w:rFonts w:ascii="Consolas" w:hAnsi="Consolas" w:cs="Consolas"/>
-          <w:color w:val="000000"/>
-          <w:sz w:val="19"/>
-          <w:szCs w:val="19"/>
-          <w:lang w:val="en-US"/>
+          <w:noProof/>
+          <w:color w:val="000000"/>
+          <w:sz w:val="19"/>
+          <w:szCs w:val="19"/>
+          <w:lang w:val="en-CA"/>
+        </w:rPr>
+      </w:pPr>
+      <w:r>
+        <w:rPr>
+          <w:rFonts w:ascii="Consolas" w:hAnsi="Consolas" w:cs="Consolas"/>
+          <w:noProof/>
+          <w:color w:val="000000"/>
+          <w:sz w:val="19"/>
+          <w:szCs w:val="19"/>
+          <w:lang w:val="en-CA"/>
         </w:rPr>
         <w:t xml:space="preserve">        </w:t>
       </w:r>
       <w:r>
         <w:rPr>
           <w:rFonts w:ascii="Consolas" w:hAnsi="Consolas" w:cs="Consolas"/>
+          <w:noProof/>
           <w:color w:val="0000FF"/>
           <w:sz w:val="19"/>
           <w:szCs w:val="19"/>
-          <w:lang w:val="en-US"/>
+          <w:lang w:val="en-CA"/>
         </w:rPr>
         <w:t>private</w:t>
       </w:r>
       <w:r>
         <w:rPr>
           <w:rFonts w:ascii="Consolas" w:hAnsi="Consolas" w:cs="Consolas"/>
-          <w:color w:val="000000"/>
-          <w:sz w:val="19"/>
-          <w:szCs w:val="19"/>
-          <w:lang w:val="en-US"/>
+          <w:noProof/>
+          <w:color w:val="000000"/>
+          <w:sz w:val="19"/>
+          <w:szCs w:val="19"/>
+          <w:lang w:val="en-CA"/>
         </w:rPr>
         <w:t xml:space="preserve"> </w:t>
       </w:r>
       <w:r>
         <w:rPr>
           <w:rFonts w:ascii="Consolas" w:hAnsi="Consolas" w:cs="Consolas"/>
+          <w:noProof/>
           <w:color w:val="0000FF"/>
           <w:sz w:val="19"/>
           <w:szCs w:val="19"/>
-          <w:lang w:val="en-US"/>
+          <w:lang w:val="en-CA"/>
         </w:rPr>
         <w:t>readonly</w:t>
       </w:r>
       <w:r>
         <w:rPr>
           <w:rFonts w:ascii="Consolas" w:hAnsi="Consolas" w:cs="Consolas"/>
-          <w:color w:val="000000"/>
-          <w:sz w:val="19"/>
-          <w:szCs w:val="19"/>
-          <w:lang w:val="en-US"/>
+          <w:noProof/>
+          <w:color w:val="000000"/>
+          <w:sz w:val="19"/>
+          <w:szCs w:val="19"/>
+          <w:lang w:val="en-CA"/>
         </w:rPr>
         <w:t xml:space="preserve"> Func&lt;DateTime&gt; _dateTime</w:t>
       </w:r>
       <w:r>
         <w:rPr>
           <w:rFonts w:ascii="Consolas" w:hAnsi="Consolas" w:cs="Consolas"/>
-          <w:color w:val="000000"/>
-          <w:sz w:val="19"/>
-          <w:szCs w:val="19"/>
-          <w:lang w:val="en-US"/>
+          <w:noProof/>
+          <w:color w:val="000000"/>
+          <w:sz w:val="19"/>
+          <w:szCs w:val="19"/>
+          <w:lang w:val="en-CA"/>
         </w:rPr>
         <w:t>MinProvider</w:t>
       </w:r>
       <w:r>
         <w:rPr>
           <w:rFonts w:ascii="Consolas" w:hAnsi="Consolas" w:cs="Consolas"/>
-          <w:color w:val="000000"/>
-          <w:sz w:val="19"/>
-          <w:szCs w:val="19"/>
-          <w:lang w:val="en-US"/>
+          <w:noProof/>
+          <w:color w:val="000000"/>
+          <w:sz w:val="19"/>
+          <w:szCs w:val="19"/>
+          <w:lang w:val="en-CA"/>
         </w:rPr>
         <w:t>;</w:t>
       </w:r>
@@ -2842,10 +3013,11 @@
         <w:ind w:left="360"/>
         <w:rPr>
           <w:rFonts w:ascii="Consolas" w:hAnsi="Consolas" w:cs="Consolas"/>
-          <w:color w:val="000000"/>
-          <w:sz w:val="19"/>
-          <w:szCs w:val="19"/>
-          <w:lang w:val="en-US"/>
+          <w:noProof/>
+          <w:color w:val="000000"/>
+          <w:sz w:val="19"/>
+          <w:szCs w:val="19"/>
+          <w:lang w:val="en-CA"/>
         </w:rPr>
       </w:pPr>
     </w:p>
@@ -2865,39 +3037,43 @@
         <w:ind w:left="360"/>
         <w:rPr>
           <w:rFonts w:ascii="Consolas" w:hAnsi="Consolas" w:cs="Consolas"/>
-          <w:color w:val="000000"/>
-          <w:sz w:val="19"/>
-          <w:szCs w:val="19"/>
-          <w:lang w:val="en-US"/>
-        </w:rPr>
-      </w:pPr>
-      <w:r>
-        <w:rPr>
-          <w:rFonts w:ascii="Consolas" w:hAnsi="Consolas" w:cs="Consolas"/>
-          <w:color w:val="000000"/>
-          <w:sz w:val="19"/>
-          <w:szCs w:val="19"/>
-          <w:lang w:val="en-US"/>
+          <w:noProof/>
+          <w:color w:val="000000"/>
+          <w:sz w:val="19"/>
+          <w:szCs w:val="19"/>
+          <w:lang w:val="en-CA"/>
+        </w:rPr>
+      </w:pPr>
+      <w:r>
+        <w:rPr>
+          <w:rFonts w:ascii="Consolas" w:hAnsi="Consolas" w:cs="Consolas"/>
+          <w:noProof/>
+          <w:color w:val="000000"/>
+          <w:sz w:val="19"/>
+          <w:szCs w:val="19"/>
+          <w:lang w:val="en-CA"/>
         </w:rPr>
         <w:t xml:space="preserve">        </w:t>
       </w:r>
       <w:r>
         <w:rPr>
           <w:rFonts w:ascii="Consolas" w:hAnsi="Consolas" w:cs="Consolas"/>
+          <w:noProof/>
           <w:color w:val="0000FF"/>
           <w:sz w:val="19"/>
           <w:szCs w:val="19"/>
-          <w:lang w:val="en-US"/>
+          <w:lang w:val="en-CA"/>
         </w:rPr>
         <w:t>public</w:t>
       </w:r>
       <w:r>
         <w:rPr>
           <w:rFonts w:ascii="Consolas" w:hAnsi="Consolas" w:cs="Consolas"/>
-          <w:color w:val="000000"/>
-          <w:sz w:val="19"/>
-          <w:szCs w:val="19"/>
-          <w:lang w:val="en-US"/>
+          <w:noProof/>
+          <w:color w:val="000000"/>
+          <w:sz w:val="19"/>
+          <w:szCs w:val="19"/>
+          <w:lang w:val="en-CA"/>
         </w:rPr>
         <w:t xml:space="preserve"> </w:t>
       </w:r>
@@ -2905,27 +3081,30 @@
         <w:rPr>
           <w:b/>
           <w:bCs/>
-          <w:lang w:val="en-US"/>
+          <w:noProof/>
+          <w:lang w:val="en-CA"/>
         </w:rPr>
         <w:t>ValidationDepartureDate</w:t>
       </w:r>
       <w:r>
         <w:rPr>
           <w:rFonts w:ascii="Consolas" w:hAnsi="Consolas" w:cs="Consolas"/>
-          <w:color w:val="000000"/>
-          <w:sz w:val="19"/>
-          <w:szCs w:val="19"/>
-          <w:lang w:val="en-US"/>
+          <w:noProof/>
+          <w:color w:val="000000"/>
+          <w:sz w:val="19"/>
+          <w:szCs w:val="19"/>
+          <w:lang w:val="en-CA"/>
         </w:rPr>
         <w:t xml:space="preserve"> </w:t>
       </w:r>
       <w:r>
         <w:rPr>
           <w:rFonts w:ascii="Consolas" w:hAnsi="Consolas" w:cs="Consolas"/>
-          <w:color w:val="000000"/>
-          <w:sz w:val="19"/>
-          <w:szCs w:val="19"/>
-          <w:lang w:val="en-US"/>
+          <w:noProof/>
+          <w:color w:val="000000"/>
+          <w:sz w:val="19"/>
+          <w:szCs w:val="19"/>
+          <w:lang w:val="en-CA"/>
         </w:rPr>
         <w:t>()</w:t>
       </w:r>
@@ -2946,59 +3125,65 @@
         <w:ind w:left="360"/>
         <w:rPr>
           <w:rFonts w:ascii="Consolas" w:hAnsi="Consolas" w:cs="Consolas"/>
-          <w:color w:val="000000"/>
-          <w:sz w:val="19"/>
-          <w:szCs w:val="19"/>
-          <w:lang w:val="en-US"/>
-        </w:rPr>
-      </w:pPr>
-      <w:r>
-        <w:rPr>
-          <w:rFonts w:ascii="Consolas" w:hAnsi="Consolas" w:cs="Consolas"/>
-          <w:color w:val="000000"/>
-          <w:sz w:val="19"/>
-          <w:szCs w:val="19"/>
-          <w:lang w:val="en-US"/>
+          <w:noProof/>
+          <w:color w:val="000000"/>
+          <w:sz w:val="19"/>
+          <w:szCs w:val="19"/>
+          <w:lang w:val="en-CA"/>
+        </w:rPr>
+      </w:pPr>
+      <w:r>
+        <w:rPr>
+          <w:rFonts w:ascii="Consolas" w:hAnsi="Consolas" w:cs="Consolas"/>
+          <w:noProof/>
+          <w:color w:val="000000"/>
+          <w:sz w:val="19"/>
+          <w:szCs w:val="19"/>
+          <w:lang w:val="en-CA"/>
         </w:rPr>
         <w:t xml:space="preserve">          : </w:t>
       </w:r>
       <w:r>
         <w:rPr>
           <w:rFonts w:ascii="Consolas" w:hAnsi="Consolas" w:cs="Consolas"/>
+          <w:noProof/>
           <w:color w:val="0000FF"/>
           <w:sz w:val="19"/>
           <w:szCs w:val="19"/>
-          <w:lang w:val="en-US"/>
+          <w:lang w:val="en-CA"/>
         </w:rPr>
         <w:t>this</w:t>
       </w:r>
       <w:r>
         <w:rPr>
           <w:rFonts w:ascii="Consolas" w:hAnsi="Consolas" w:cs="Consolas"/>
-          <w:color w:val="000000"/>
-          <w:sz w:val="19"/>
-          <w:szCs w:val="19"/>
-          <w:lang w:val="en-US"/>
+          <w:noProof/>
+          <w:color w:val="000000"/>
+          <w:sz w:val="19"/>
+          <w:szCs w:val="19"/>
+          <w:lang w:val="en-CA"/>
         </w:rPr>
         <w:t>(() =&gt; DateTime.Now</w:t>
       </w:r>
       <w:r>
         <w:rPr>
           <w:rFonts w:ascii="Consolas" w:hAnsi="Consolas" w:cs="Consolas"/>
-          <w:color w:val="000000"/>
-          <w:sz w:val="19"/>
-          <w:szCs w:val="19"/>
-          <w:lang w:val="en-US"/>
+          <w:noProof/>
+          <w:color w:val="000000"/>
+          <w:sz w:val="19"/>
+          <w:szCs w:val="19"/>
+          <w:lang w:val="en-CA"/>
         </w:rPr>
         <w:t>.AddDays(10)</w:t>
       </w:r>
       <w:r>
         <w:rPr>
           <w:rFonts w:ascii="Consolas" w:hAnsi="Consolas" w:cs="Consolas"/>
-          <w:color w:val="000000"/>
-          <w:sz w:val="19"/>
-          <w:szCs w:val="19"/>
-          <w:lang w:val="en-US"/>
+          <w:noProof/>
+          <w:color w:val="000000"/>
+          <w:sz w:val="19"/>
+          <w:szCs w:val="19"/>
+          <w:lang w:val="en-CA"/>
         </w:rPr>
         <w:t>)</w:t>
       </w:r>
@@ -3019,19 +3204,21 @@
         <w:ind w:left="360"/>
         <w:rPr>
           <w:rFonts w:ascii="Consolas" w:hAnsi="Consolas" w:cs="Consolas"/>
-          <w:color w:val="000000"/>
-          <w:sz w:val="19"/>
-          <w:szCs w:val="19"/>
-          <w:lang w:val="en-US"/>
-        </w:rPr>
-      </w:pPr>
-      <w:r>
-        <w:rPr>
-          <w:rFonts w:ascii="Consolas" w:hAnsi="Consolas" w:cs="Consolas"/>
-          <w:color w:val="000000"/>
-          <w:sz w:val="19"/>
-          <w:szCs w:val="19"/>
-          <w:lang w:val="en-US"/>
+          <w:noProof/>
+          <w:color w:val="000000"/>
+          <w:sz w:val="19"/>
+          <w:szCs w:val="19"/>
+          <w:lang w:val="en-CA"/>
+        </w:rPr>
+      </w:pPr>
+      <w:r>
+        <w:rPr>
+          <w:rFonts w:ascii="Consolas" w:hAnsi="Consolas" w:cs="Consolas"/>
+          <w:noProof/>
+          <w:color w:val="000000"/>
+          <w:sz w:val="19"/>
+          <w:szCs w:val="19"/>
+          <w:lang w:val="en-CA"/>
         </w:rPr>
         <w:t xml:space="preserve">        {</w:t>
       </w:r>
@@ -3052,19 +3239,21 @@
         <w:ind w:left="360"/>
         <w:rPr>
           <w:rFonts w:ascii="Consolas" w:hAnsi="Consolas" w:cs="Consolas"/>
-          <w:color w:val="000000"/>
-          <w:sz w:val="19"/>
-          <w:szCs w:val="19"/>
-          <w:lang w:val="en-US"/>
-        </w:rPr>
-      </w:pPr>
-      <w:r>
-        <w:rPr>
-          <w:rFonts w:ascii="Consolas" w:hAnsi="Consolas" w:cs="Consolas"/>
-          <w:color w:val="000000"/>
-          <w:sz w:val="19"/>
-          <w:szCs w:val="19"/>
-          <w:lang w:val="en-US"/>
+          <w:noProof/>
+          <w:color w:val="000000"/>
+          <w:sz w:val="19"/>
+          <w:szCs w:val="19"/>
+          <w:lang w:val="en-CA"/>
+        </w:rPr>
+      </w:pPr>
+      <w:r>
+        <w:rPr>
+          <w:rFonts w:ascii="Consolas" w:hAnsi="Consolas" w:cs="Consolas"/>
+          <w:noProof/>
+          <w:color w:val="000000"/>
+          <w:sz w:val="19"/>
+          <w:szCs w:val="19"/>
+          <w:lang w:val="en-CA"/>
         </w:rPr>
         <w:t xml:space="preserve">        }</w:t>
       </w:r>
@@ -3085,10 +3274,11 @@
         <w:ind w:left="360"/>
         <w:rPr>
           <w:rFonts w:ascii="Consolas" w:hAnsi="Consolas" w:cs="Consolas"/>
-          <w:color w:val="000000"/>
-          <w:sz w:val="19"/>
-          <w:szCs w:val="19"/>
-          <w:lang w:val="en-US"/>
+          <w:noProof/>
+          <w:color w:val="000000"/>
+          <w:sz w:val="19"/>
+          <w:szCs w:val="19"/>
+          <w:lang w:val="en-CA"/>
         </w:rPr>
       </w:pPr>
     </w:p>
@@ -3108,89 +3298,87 @@
         <w:ind w:left="360"/>
         <w:rPr>
           <w:rFonts w:ascii="Consolas" w:hAnsi="Consolas" w:cs="Consolas"/>
-          <w:color w:val="000000"/>
-          <w:sz w:val="19"/>
-          <w:szCs w:val="19"/>
-          <w:lang w:val="en-US"/>
-        </w:rPr>
-      </w:pPr>
-      <w:r>
-        <w:rPr>
-          <w:rFonts w:ascii="Consolas" w:hAnsi="Consolas" w:cs="Consolas"/>
-          <w:color w:val="000000"/>
-          <w:sz w:val="19"/>
-          <w:szCs w:val="19"/>
-          <w:lang w:val="en-US"/>
+          <w:noProof/>
+          <w:color w:val="000000"/>
+          <w:sz w:val="19"/>
+          <w:szCs w:val="19"/>
+          <w:lang w:val="en-CA"/>
+        </w:rPr>
+      </w:pPr>
+      <w:r>
+        <w:rPr>
+          <w:rFonts w:ascii="Consolas" w:hAnsi="Consolas" w:cs="Consolas"/>
+          <w:noProof/>
+          <w:color w:val="000000"/>
+          <w:sz w:val="19"/>
+          <w:szCs w:val="19"/>
+          <w:lang w:val="en-CA"/>
         </w:rPr>
         <w:t xml:space="preserve">        </w:t>
       </w:r>
       <w:r>
         <w:rPr>
           <w:rFonts w:ascii="Consolas" w:hAnsi="Consolas" w:cs="Consolas"/>
+          <w:noProof/>
           <w:color w:val="0000FF"/>
           <w:sz w:val="19"/>
           <w:szCs w:val="19"/>
-          <w:lang w:val="en-US"/>
+          <w:lang w:val="en-CA"/>
         </w:rPr>
         <w:t>public</w:t>
       </w:r>
       <w:r>
         <w:rPr>
           <w:rFonts w:ascii="Consolas" w:hAnsi="Consolas" w:cs="Consolas"/>
-          <w:color w:val="000000"/>
-          <w:sz w:val="19"/>
-          <w:szCs w:val="19"/>
-          <w:lang w:val="en-US"/>
+          <w:noProof/>
+          <w:color w:val="000000"/>
+          <w:sz w:val="19"/>
+          <w:szCs w:val="19"/>
+          <w:lang w:val="en-CA"/>
         </w:rPr>
         <w:t xml:space="preserve"> </w:t>
       </w:r>
       <w:r>
         <w:rPr>
           <w:rFonts w:ascii="Consolas" w:hAnsi="Consolas" w:cs="Consolas"/>
+          <w:noProof/>
           <w:color w:val="2B91AF"/>
           <w:sz w:val="19"/>
           <w:szCs w:val="19"/>
-          <w:lang w:val="en-US"/>
+          <w:lang w:val="en-CA"/>
         </w:rPr>
         <w:t xml:space="preserve">ValidationDepartureDate </w:t>
       </w:r>
       <w:r>
         <w:rPr>
           <w:rFonts w:ascii="Consolas" w:hAnsi="Consolas" w:cs="Consolas"/>
-          <w:color w:val="000000"/>
-          <w:sz w:val="19"/>
-          <w:szCs w:val="19"/>
-          <w:lang w:val="en-US"/>
+          <w:noProof/>
+          <w:color w:val="000000"/>
+          <w:sz w:val="19"/>
+          <w:szCs w:val="19"/>
+          <w:lang w:val="en-CA"/>
         </w:rPr>
         <w:t xml:space="preserve">(Func&lt;DateTime&gt; </w:t>
       </w:r>
       <w:r>
         <w:rPr>
           <w:rFonts w:ascii="Consolas" w:hAnsi="Consolas" w:cs="Consolas"/>
-          <w:color w:val="000000"/>
-          <w:sz w:val="19"/>
-          <w:szCs w:val="19"/>
-          <w:lang w:val="en-US"/>
-        </w:rPr>
-        <w:t>dateTime</w:t>
-      </w:r>
-      <w:r>
-        <w:rPr>
-          <w:rFonts w:ascii="Consolas" w:hAnsi="Consolas" w:cs="Consolas"/>
-          <w:color w:val="000000"/>
-          <w:sz w:val="19"/>
-          <w:szCs w:val="19"/>
-          <w:lang w:val="en-US"/>
-        </w:rPr>
-        <w:t>MinProvider</w:t>
-      </w:r>
-      <w:r>
-        <w:rPr>
-          <w:rFonts w:ascii="Consolas" w:hAnsi="Consolas" w:cs="Consolas"/>
-          <w:color w:val="000000"/>
-          <w:sz w:val="19"/>
-          <w:szCs w:val="19"/>
-          <w:lang w:val="en-US"/>
+          <w:noProof/>
+          <w:color w:val="000000"/>
+          <w:sz w:val="19"/>
+          <w:szCs w:val="19"/>
+          <w:lang w:val="en-CA"/>
+        </w:rPr>
+        <w:t>dateTimeMinProvider</w:t>
+      </w:r>
+      <w:r>
+        <w:rPr>
+          <w:rFonts w:ascii="Consolas" w:hAnsi="Consolas" w:cs="Consolas"/>
+          <w:noProof/>
+          <w:color w:val="000000"/>
+          <w:sz w:val="19"/>
+          <w:szCs w:val="19"/>
+          <w:lang w:val="en-CA"/>
         </w:rPr>
         <w:t>)</w:t>
       </w:r>
@@ -3211,19 +3399,21 @@
         <w:ind w:left="360"/>
         <w:rPr>
           <w:rFonts w:ascii="Consolas" w:hAnsi="Consolas" w:cs="Consolas"/>
-          <w:color w:val="000000"/>
-          <w:sz w:val="19"/>
-          <w:szCs w:val="19"/>
-          <w:lang w:val="en-US"/>
-        </w:rPr>
-      </w:pPr>
-      <w:r>
-        <w:rPr>
-          <w:rFonts w:ascii="Consolas" w:hAnsi="Consolas" w:cs="Consolas"/>
-          <w:color w:val="000000"/>
-          <w:sz w:val="19"/>
-          <w:szCs w:val="19"/>
-          <w:lang w:val="en-US"/>
+          <w:noProof/>
+          <w:color w:val="000000"/>
+          <w:sz w:val="19"/>
+          <w:szCs w:val="19"/>
+          <w:lang w:val="en-CA"/>
+        </w:rPr>
+      </w:pPr>
+      <w:r>
+        <w:rPr>
+          <w:rFonts w:ascii="Consolas" w:hAnsi="Consolas" w:cs="Consolas"/>
+          <w:noProof/>
+          <w:color w:val="000000"/>
+          <w:sz w:val="19"/>
+          <w:szCs w:val="19"/>
+          <w:lang w:val="en-CA"/>
         </w:rPr>
         <w:t xml:space="preserve">        {</w:t>
       </w:r>
@@ -3244,89 +3434,65 @@
         <w:ind w:left="360"/>
         <w:rPr>
           <w:rFonts w:ascii="Consolas" w:hAnsi="Consolas" w:cs="Consolas"/>
-          <w:color w:val="000000"/>
-          <w:sz w:val="19"/>
-          <w:szCs w:val="19"/>
-          <w:lang w:val="en-US"/>
-        </w:rPr>
-      </w:pPr>
-      <w:r>
-        <w:rPr>
-          <w:rFonts w:ascii="Consolas" w:hAnsi="Consolas" w:cs="Consolas"/>
-          <w:color w:val="000000"/>
-          <w:sz w:val="19"/>
-          <w:szCs w:val="19"/>
-          <w:lang w:val="en-US"/>
+          <w:noProof/>
+          <w:color w:val="000000"/>
+          <w:sz w:val="19"/>
+          <w:szCs w:val="19"/>
+          <w:lang w:val="en-CA"/>
+        </w:rPr>
+      </w:pPr>
+      <w:r>
+        <w:rPr>
+          <w:rFonts w:ascii="Consolas" w:hAnsi="Consolas" w:cs="Consolas"/>
+          <w:noProof/>
+          <w:color w:val="000000"/>
+          <w:sz w:val="19"/>
+          <w:szCs w:val="19"/>
+          <w:lang w:val="en-CA"/>
         </w:rPr>
         <w:t xml:space="preserve">            _</w:t>
       </w:r>
       <w:r>
         <w:rPr>
           <w:rFonts w:ascii="Consolas" w:hAnsi="Consolas" w:cs="Consolas"/>
-          <w:color w:val="000000"/>
-          <w:sz w:val="19"/>
-          <w:szCs w:val="19"/>
-          <w:lang w:val="en-US"/>
-        </w:rPr>
-        <w:t>dateTime</w:t>
-      </w:r>
-      <w:r>
-        <w:rPr>
-          <w:rFonts w:ascii="Consolas" w:hAnsi="Consolas" w:cs="Consolas"/>
-          <w:color w:val="000000"/>
-          <w:sz w:val="19"/>
-          <w:szCs w:val="19"/>
-          <w:lang w:val="en-US"/>
-        </w:rPr>
-        <w:t>MinProvider</w:t>
-      </w:r>
-      <w:r>
-        <w:rPr>
-          <w:rFonts w:ascii="Consolas" w:hAnsi="Consolas" w:cs="Consolas"/>
-          <w:color w:val="000000"/>
-          <w:sz w:val="19"/>
-          <w:szCs w:val="19"/>
-          <w:lang w:val="en-US"/>
-        </w:rPr>
-        <w:t xml:space="preserve"> </w:t>
-      </w:r>
-      <w:r>
-        <w:rPr>
-          <w:rFonts w:ascii="Consolas" w:hAnsi="Consolas" w:cs="Consolas"/>
-          <w:color w:val="000000"/>
-          <w:sz w:val="19"/>
-          <w:szCs w:val="19"/>
-          <w:lang w:val="en-US"/>
+          <w:noProof/>
+          <w:color w:val="000000"/>
+          <w:sz w:val="19"/>
+          <w:szCs w:val="19"/>
+          <w:lang w:val="en-CA"/>
+        </w:rPr>
+        <w:t xml:space="preserve">dateTimeMinProvider </w:t>
+      </w:r>
+      <w:r>
+        <w:rPr>
+          <w:rFonts w:ascii="Consolas" w:hAnsi="Consolas" w:cs="Consolas"/>
+          <w:noProof/>
+          <w:color w:val="000000"/>
+          <w:sz w:val="19"/>
+          <w:szCs w:val="19"/>
+          <w:lang w:val="en-CA"/>
         </w:rPr>
         <w:t xml:space="preserve">= </w:t>
       </w:r>
       <w:r>
         <w:rPr>
           <w:rFonts w:ascii="Consolas" w:hAnsi="Consolas" w:cs="Consolas"/>
-          <w:color w:val="000000"/>
-          <w:sz w:val="19"/>
-          <w:szCs w:val="19"/>
-          <w:lang w:val="en-US"/>
-        </w:rPr>
-        <w:t>dateTime</w:t>
-      </w:r>
-      <w:r>
-        <w:rPr>
-          <w:rFonts w:ascii="Consolas" w:hAnsi="Consolas" w:cs="Consolas"/>
-          <w:color w:val="000000"/>
-          <w:sz w:val="19"/>
-          <w:szCs w:val="19"/>
-          <w:lang w:val="en-US"/>
-        </w:rPr>
-        <w:t>MinProvider</w:t>
-      </w:r>
-      <w:r>
-        <w:rPr>
-          <w:rFonts w:ascii="Consolas" w:hAnsi="Consolas" w:cs="Consolas"/>
-          <w:color w:val="000000"/>
-          <w:sz w:val="19"/>
-          <w:szCs w:val="19"/>
-          <w:lang w:val="en-US"/>
+          <w:noProof/>
+          <w:color w:val="000000"/>
+          <w:sz w:val="19"/>
+          <w:szCs w:val="19"/>
+          <w:lang w:val="en-CA"/>
+        </w:rPr>
+        <w:t>dateTimeMinProvider</w:t>
+      </w:r>
+      <w:r>
+        <w:rPr>
+          <w:rFonts w:ascii="Consolas" w:hAnsi="Consolas" w:cs="Consolas"/>
+          <w:noProof/>
+          <w:color w:val="000000"/>
+          <w:sz w:val="19"/>
+          <w:szCs w:val="19"/>
+          <w:lang w:val="en-CA"/>
         </w:rPr>
         <w:t>;</w:t>
       </w:r>
@@ -3347,59 +3513,65 @@
         <w:ind w:left="360"/>
         <w:rPr>
           <w:rFonts w:ascii="Consolas" w:hAnsi="Consolas" w:cs="Consolas"/>
-          <w:color w:val="000000"/>
-          <w:sz w:val="19"/>
-          <w:szCs w:val="19"/>
-          <w:lang w:val="en-US"/>
-        </w:rPr>
-      </w:pPr>
-      <w:r>
-        <w:rPr>
-          <w:rFonts w:ascii="Consolas" w:hAnsi="Consolas" w:cs="Consolas"/>
-          <w:color w:val="000000"/>
-          <w:sz w:val="19"/>
-          <w:szCs w:val="19"/>
-          <w:lang w:val="en-US"/>
+          <w:noProof/>
+          <w:color w:val="000000"/>
+          <w:sz w:val="19"/>
+          <w:szCs w:val="19"/>
+          <w:lang w:val="en-CA"/>
+        </w:rPr>
+      </w:pPr>
+      <w:r>
+        <w:rPr>
+          <w:rFonts w:ascii="Consolas" w:hAnsi="Consolas" w:cs="Consolas"/>
+          <w:noProof/>
+          <w:color w:val="000000"/>
+          <w:sz w:val="19"/>
+          <w:szCs w:val="19"/>
+          <w:lang w:val="en-CA"/>
         </w:rPr>
         <w:t xml:space="preserve">            ErrorMessage = </w:t>
       </w:r>
       <w:r>
         <w:rPr>
           <w:rFonts w:ascii="Consolas" w:hAnsi="Consolas" w:cs="Consolas"/>
+          <w:noProof/>
           <w:color w:val="A31515"/>
           <w:sz w:val="19"/>
           <w:szCs w:val="19"/>
-          <w:lang w:val="en-US"/>
+          <w:lang w:val="en-CA"/>
         </w:rPr>
         <w:t xml:space="preserve">"Date must be </w:t>
       </w:r>
       <w:r>
         <w:rPr>
           <w:rFonts w:ascii="Consolas" w:hAnsi="Consolas" w:cs="Consolas"/>
+          <w:noProof/>
           <w:color w:val="A31515"/>
           <w:sz w:val="19"/>
           <w:szCs w:val="19"/>
-          <w:lang w:val="en-US"/>
+          <w:lang w:val="en-CA"/>
         </w:rPr>
         <w:t>minimum in ten days</w:t>
       </w:r>
       <w:r>
         <w:rPr>
           <w:rFonts w:ascii="Consolas" w:hAnsi="Consolas" w:cs="Consolas"/>
+          <w:noProof/>
           <w:color w:val="A31515"/>
           <w:sz w:val="19"/>
           <w:szCs w:val="19"/>
-          <w:lang w:val="en-US"/>
+          <w:lang w:val="en-CA"/>
         </w:rPr>
         <w:t>"</w:t>
       </w:r>
       <w:r>
         <w:rPr>
           <w:rFonts w:ascii="Consolas" w:hAnsi="Consolas" w:cs="Consolas"/>
-          <w:color w:val="000000"/>
-          <w:sz w:val="19"/>
-          <w:szCs w:val="19"/>
-          <w:lang w:val="en-US"/>
+          <w:noProof/>
+          <w:color w:val="000000"/>
+          <w:sz w:val="19"/>
+          <w:szCs w:val="19"/>
+          <w:lang w:val="en-CA"/>
         </w:rPr>
         <w:t>;</w:t>
       </w:r>
@@ -3420,31 +3592,23 @@
         <w:ind w:left="360"/>
         <w:rPr>
           <w:rFonts w:ascii="Consolas" w:hAnsi="Consolas" w:cs="Consolas"/>
-          <w:color w:val="000000"/>
-          <w:sz w:val="19"/>
-          <w:szCs w:val="19"/>
-          <w:lang w:val="en-CA"/>
-        </w:rPr>
-      </w:pPr>
-      <w:r>
-        <w:rPr>
-          <w:rFonts w:ascii="Consolas" w:hAnsi="Consolas" w:cs="Consolas"/>
-          <w:color w:val="000000"/>
-          <w:sz w:val="19"/>
-          <w:szCs w:val="19"/>
-          <w:lang w:val="en-US"/>
-        </w:rPr>
-        <w:t xml:space="preserve">        </w:t>
-      </w:r>
-      <w:r>
-        <w:rPr>
-          <w:rFonts w:ascii="Consolas" w:hAnsi="Consolas" w:cs="Consolas"/>
-          <w:color w:val="000000"/>
-          <w:sz w:val="19"/>
-          <w:szCs w:val="19"/>
-          <w:lang w:val="en-CA"/>
-        </w:rPr>
-        <w:t>}</w:t>
+          <w:noProof/>
+          <w:color w:val="000000"/>
+          <w:sz w:val="19"/>
+          <w:szCs w:val="19"/>
+          <w:lang w:val="en-CA"/>
+        </w:rPr>
+      </w:pPr>
+      <w:r>
+        <w:rPr>
+          <w:rFonts w:ascii="Consolas" w:hAnsi="Consolas" w:cs="Consolas"/>
+          <w:noProof/>
+          <w:color w:val="000000"/>
+          <w:sz w:val="19"/>
+          <w:szCs w:val="19"/>
+          <w:lang w:val="en-CA"/>
+        </w:rPr>
+        <w:t xml:space="preserve">        }</w:t>
       </w:r>
     </w:p>
     <w:p>
@@ -3463,6 +3627,7 @@
         <w:ind w:left="360"/>
         <w:rPr>
           <w:rFonts w:ascii="Consolas" w:hAnsi="Consolas" w:cs="Consolas"/>
+          <w:noProof/>
           <w:color w:val="000000"/>
           <w:sz w:val="19"/>
           <w:szCs w:val="19"/>
@@ -3486,99 +3651,109 @@
         <w:ind w:left="360"/>
         <w:rPr>
           <w:rFonts w:ascii="Consolas" w:hAnsi="Consolas" w:cs="Consolas"/>
-          <w:color w:val="000000"/>
-          <w:sz w:val="19"/>
-          <w:szCs w:val="19"/>
-          <w:lang w:val="en-US"/>
-        </w:rPr>
-      </w:pPr>
-      <w:r>
-        <w:rPr>
-          <w:rFonts w:ascii="Consolas" w:hAnsi="Consolas" w:cs="Consolas"/>
-          <w:color w:val="000000"/>
-          <w:sz w:val="19"/>
-          <w:szCs w:val="19"/>
-          <w:lang w:val="en-US"/>
+          <w:noProof/>
+          <w:color w:val="000000"/>
+          <w:sz w:val="19"/>
+          <w:szCs w:val="19"/>
+          <w:lang w:val="en-CA"/>
+        </w:rPr>
+      </w:pPr>
+      <w:r>
+        <w:rPr>
+          <w:rFonts w:ascii="Consolas" w:hAnsi="Consolas" w:cs="Consolas"/>
+          <w:noProof/>
+          <w:color w:val="000000"/>
+          <w:sz w:val="19"/>
+          <w:szCs w:val="19"/>
+          <w:lang w:val="en-CA"/>
         </w:rPr>
         <w:t xml:space="preserve">        </w:t>
       </w:r>
       <w:r>
         <w:rPr>
           <w:rFonts w:ascii="Consolas" w:hAnsi="Consolas" w:cs="Consolas"/>
+          <w:noProof/>
           <w:color w:val="0000FF"/>
           <w:sz w:val="19"/>
           <w:szCs w:val="19"/>
-          <w:lang w:val="en-US"/>
+          <w:lang w:val="en-CA"/>
         </w:rPr>
         <w:t>public</w:t>
       </w:r>
       <w:r>
         <w:rPr>
           <w:rFonts w:ascii="Consolas" w:hAnsi="Consolas" w:cs="Consolas"/>
-          <w:color w:val="000000"/>
-          <w:sz w:val="19"/>
-          <w:szCs w:val="19"/>
-          <w:lang w:val="en-US"/>
+          <w:noProof/>
+          <w:color w:val="000000"/>
+          <w:sz w:val="19"/>
+          <w:szCs w:val="19"/>
+          <w:lang w:val="en-CA"/>
         </w:rPr>
         <w:t xml:space="preserve"> </w:t>
       </w:r>
       <w:r>
         <w:rPr>
           <w:rFonts w:ascii="Consolas" w:hAnsi="Consolas" w:cs="Consolas"/>
+          <w:noProof/>
           <w:color w:val="0000FF"/>
           <w:sz w:val="19"/>
           <w:szCs w:val="19"/>
-          <w:lang w:val="en-US"/>
+          <w:lang w:val="en-CA"/>
         </w:rPr>
         <w:t>override</w:t>
       </w:r>
       <w:r>
         <w:rPr>
           <w:rFonts w:ascii="Consolas" w:hAnsi="Consolas" w:cs="Consolas"/>
-          <w:color w:val="000000"/>
-          <w:sz w:val="19"/>
-          <w:szCs w:val="19"/>
-          <w:lang w:val="en-US"/>
+          <w:noProof/>
+          <w:color w:val="000000"/>
+          <w:sz w:val="19"/>
+          <w:szCs w:val="19"/>
+          <w:lang w:val="en-CA"/>
         </w:rPr>
         <w:t xml:space="preserve"> </w:t>
       </w:r>
       <w:r>
         <w:rPr>
           <w:rFonts w:ascii="Consolas" w:hAnsi="Consolas" w:cs="Consolas"/>
+          <w:noProof/>
           <w:color w:val="0000FF"/>
           <w:sz w:val="19"/>
           <w:szCs w:val="19"/>
-          <w:lang w:val="en-US"/>
+          <w:lang w:val="en-CA"/>
         </w:rPr>
         <w:t>bool</w:t>
       </w:r>
       <w:r>
         <w:rPr>
           <w:rFonts w:ascii="Consolas" w:hAnsi="Consolas" w:cs="Consolas"/>
-          <w:color w:val="000000"/>
-          <w:sz w:val="19"/>
-          <w:szCs w:val="19"/>
-          <w:lang w:val="en-US"/>
+          <w:noProof/>
+          <w:color w:val="000000"/>
+          <w:sz w:val="19"/>
+          <w:szCs w:val="19"/>
+          <w:lang w:val="en-CA"/>
         </w:rPr>
         <w:t xml:space="preserve"> IsValid(</w:t>
       </w:r>
       <w:r>
         <w:rPr>
           <w:rFonts w:ascii="Consolas" w:hAnsi="Consolas" w:cs="Consolas"/>
+          <w:noProof/>
           <w:color w:val="0000FF"/>
           <w:sz w:val="19"/>
           <w:szCs w:val="19"/>
-          <w:lang w:val="en-US"/>
+          <w:lang w:val="en-CA"/>
         </w:rPr>
         <w:t>object</w:t>
       </w:r>
       <w:r>
         <w:rPr>
           <w:rFonts w:ascii="Consolas" w:hAnsi="Consolas" w:cs="Consolas"/>
-          <w:color w:val="000000"/>
-          <w:sz w:val="19"/>
-          <w:szCs w:val="19"/>
-          <w:lang w:val="en-US"/>
+          <w:noProof/>
+          <w:color w:val="000000"/>
+          <w:sz w:val="19"/>
+          <w:szCs w:val="19"/>
+          <w:lang w:val="en-CA"/>
         </w:rPr>
         <w:t xml:space="preserve"> value)</w:t>
       </w:r>
@@ -3599,29 +3774,23 @@
         <w:ind w:left="360"/>
         <w:rPr>
           <w:rFonts w:ascii="Consolas" w:hAnsi="Consolas" w:cs="Consolas"/>
-          <w:color w:val="000000"/>
-          <w:sz w:val="19"/>
-          <w:szCs w:val="19"/>
-        </w:rPr>
-      </w:pPr>
-      <w:r>
-        <w:rPr>
-          <w:rFonts w:ascii="Consolas" w:hAnsi="Consolas" w:cs="Consolas"/>
-          <w:color w:val="000000"/>
-          <w:sz w:val="19"/>
-          <w:szCs w:val="19"/>
-          <w:lang w:val="en-US"/>
-        </w:rPr>
-        <w:t xml:space="preserve">        </w:t>
-      </w:r>
-      <w:r>
-        <w:rPr>
-          <w:rFonts w:ascii="Consolas" w:hAnsi="Consolas" w:cs="Consolas"/>
-          <w:color w:val="000000"/>
-          <w:sz w:val="19"/>
-          <w:szCs w:val="19"/>
-        </w:rPr>
-        <w:t>{</w:t>
+          <w:noProof/>
+          <w:color w:val="000000"/>
+          <w:sz w:val="19"/>
+          <w:szCs w:val="19"/>
+          <w:lang w:val="en-CA"/>
+        </w:rPr>
+      </w:pPr>
+      <w:r>
+        <w:rPr>
+          <w:rFonts w:ascii="Consolas" w:hAnsi="Consolas" w:cs="Consolas"/>
+          <w:noProof/>
+          <w:color w:val="000000"/>
+          <w:sz w:val="19"/>
+          <w:szCs w:val="19"/>
+          <w:lang w:val="en-CA"/>
+        </w:rPr>
+        <w:t xml:space="preserve">        {</w:t>
       </w:r>
     </w:p>
     <w:p>
@@ -3640,44 +3809,54 @@
         <w:ind w:left="360"/>
         <w:rPr>
           <w:rFonts w:ascii="Consolas" w:hAnsi="Consolas" w:cs="Consolas"/>
-          <w:color w:val="000000"/>
-          <w:sz w:val="19"/>
-          <w:szCs w:val="19"/>
-        </w:rPr>
-      </w:pPr>
-      <w:r>
-        <w:rPr>
-          <w:rFonts w:ascii="Consolas" w:hAnsi="Consolas" w:cs="Consolas"/>
-          <w:color w:val="000000"/>
-          <w:sz w:val="19"/>
-          <w:szCs w:val="19"/>
+          <w:noProof/>
+          <w:color w:val="000000"/>
+          <w:sz w:val="19"/>
+          <w:szCs w:val="19"/>
+          <w:lang w:val="en-CA"/>
+        </w:rPr>
+      </w:pPr>
+      <w:r>
+        <w:rPr>
+          <w:rFonts w:ascii="Consolas" w:hAnsi="Consolas" w:cs="Consolas"/>
+          <w:noProof/>
+          <w:color w:val="000000"/>
+          <w:sz w:val="19"/>
+          <w:szCs w:val="19"/>
+          <w:lang w:val="en-CA"/>
         </w:rPr>
         <w:t xml:space="preserve">                 </w:t>
       </w:r>
       <w:r>
         <w:rPr>
           <w:rFonts w:ascii="Consolas" w:hAnsi="Consolas" w:cs="Consolas"/>
-          <w:color w:val="000000"/>
-          <w:sz w:val="19"/>
-          <w:szCs w:val="19"/>
+          <w:noProof/>
+          <w:color w:val="000000"/>
+          <w:sz w:val="19"/>
+          <w:szCs w:val="19"/>
+          <w:lang w:val="en-CA"/>
         </w:rPr>
         <w:t>//</w:t>
       </w:r>
       <w:r>
         <w:rPr>
           <w:rFonts w:ascii="Consolas" w:hAnsi="Consolas" w:cs="Consolas"/>
-          <w:color w:val="000000"/>
-          <w:sz w:val="19"/>
-          <w:szCs w:val="19"/>
+          <w:noProof/>
+          <w:color w:val="000000"/>
+          <w:sz w:val="19"/>
+          <w:szCs w:val="19"/>
+          <w:lang w:val="en-CA"/>
         </w:rPr>
         <w:t>Code de</w:t>
       </w:r>
       <w:r>
         <w:rPr>
           <w:rFonts w:ascii="Consolas" w:hAnsi="Consolas" w:cs="Consolas"/>
-          <w:color w:val="000000"/>
-          <w:sz w:val="19"/>
-          <w:szCs w:val="19"/>
+          <w:noProof/>
+          <w:color w:val="000000"/>
+          <w:sz w:val="19"/>
+          <w:szCs w:val="19"/>
+          <w:lang w:val="en-CA"/>
         </w:rPr>
         <w:t xml:space="preserve"> validation ICI</w:t>
       </w:r>
@@ -3698,17 +3877,21 @@
         <w:ind w:left="360"/>
         <w:rPr>
           <w:rFonts w:ascii="Consolas" w:hAnsi="Consolas" w:cs="Consolas"/>
-          <w:color w:val="000000"/>
-          <w:sz w:val="19"/>
-          <w:szCs w:val="19"/>
-        </w:rPr>
-      </w:pPr>
-      <w:r>
-        <w:rPr>
-          <w:rFonts w:ascii="Consolas" w:hAnsi="Consolas" w:cs="Consolas"/>
-          <w:color w:val="000000"/>
-          <w:sz w:val="19"/>
-          <w:szCs w:val="19"/>
+          <w:noProof/>
+          <w:color w:val="000000"/>
+          <w:sz w:val="19"/>
+          <w:szCs w:val="19"/>
+          <w:lang w:val="en-CA"/>
+        </w:rPr>
+      </w:pPr>
+      <w:r>
+        <w:rPr>
+          <w:rFonts w:ascii="Consolas" w:hAnsi="Consolas" w:cs="Consolas"/>
+          <w:noProof/>
+          <w:color w:val="000000"/>
+          <w:sz w:val="19"/>
+          <w:szCs w:val="19"/>
+          <w:lang w:val="en-CA"/>
         </w:rPr>
         <w:t xml:space="preserve">        }</w:t>
       </w:r>
@@ -3724,13 +3907,19 @@
         <w:shd w:val="clear" w:color="auto" w:fill="FBE4D5" w:themeFill="accent2" w:themeFillTint="33"/>
         <w:spacing w:before="0" w:after="160" w:line="259" w:lineRule="auto"/>
         <w:ind w:left="360"/>
-      </w:pPr>
-      <w:r>
-        <w:rPr>
-          <w:rFonts w:ascii="Consolas" w:hAnsi="Consolas" w:cs="Consolas"/>
-          <w:color w:val="000000"/>
-          <w:sz w:val="19"/>
-          <w:szCs w:val="19"/>
+        <w:rPr>
+          <w:noProof/>
+          <w:lang w:val="en-CA"/>
+        </w:rPr>
+      </w:pPr>
+      <w:r>
+        <w:rPr>
+          <w:rFonts w:ascii="Consolas" w:hAnsi="Consolas" w:cs="Consolas"/>
+          <w:noProof/>
+          <w:color w:val="000000"/>
+          <w:sz w:val="19"/>
+          <w:szCs w:val="19"/>
+          <w:lang w:val="en-CA"/>
         </w:rPr>
         <w:t xml:space="preserve">    }</w:t>
       </w:r>
@@ -3755,7 +3944,7 @@
           <w:bCs/>
           <w:color w:val="FF0000"/>
         </w:rPr>
-        <w:t xml:space="preserve">1 </w:t>
+        <w:t xml:space="preserve">Coéquipier </w:t>
       </w:r>
       <w:r>
         <w:rPr>
@@ -3763,7 +3952,7 @@
           <w:bCs/>
           <w:color w:val="FF0000"/>
         </w:rPr>
-        <w:t xml:space="preserve">Coéquipier </w:t>
+        <w:t>2 ou/et 3</w:t>
       </w:r>
       <w:r>
         <w:rPr>
@@ -3771,7 +3960,15 @@
           <w:bCs/>
           <w:color w:val="FF0000"/>
         </w:rPr>
-        <w:t>ou 2 en pair programming</w:t>
+        <w:t xml:space="preserve">, seul ou en </w:t>
+      </w:r>
+      <w:r>
+        <w:rPr>
+          <w:b/>
+          <w:bCs/>
+          <w:color w:val="FF0000"/>
+        </w:rPr>
+        <w:t>pair programming</w:t>
       </w:r>
     </w:p>
     <w:p>
@@ -3793,36 +3990,55 @@
         <w:pStyle w:val="Paragraphedeliste"/>
         <w:numPr>
           <w:ilvl w:val="0"/>
-          <w:numId w:val="37"/>
+          <w:numId w:val="33"/>
         </w:numPr>
         <w:spacing w:before="0" w:after="160" w:line="259" w:lineRule="auto"/>
       </w:pPr>
       <w:r>
-        <w:t xml:space="preserve">Ajoutez dans le projet de tests une classe de test appelée </w:t>
+        <w:t xml:space="preserve">Créez un dossier </w:t>
       </w:r>
       <w:r>
         <w:rPr>
           <w:b/>
           <w:bCs/>
         </w:rPr>
-        <w:t>Travel</w:t>
+        <w:t xml:space="preserve">Service </w:t>
+      </w:r>
+      <w:r>
+        <w:t xml:space="preserve">(pour simuler un service) et créez une classe une </w:t>
       </w:r>
       <w:r>
         <w:rPr>
           <w:b/>
           <w:bCs/>
         </w:rPr>
-        <w:t>Options</w:t>
+        <w:t xml:space="preserve">TravelReservationService </w:t>
+      </w:r>
+      <w:r>
+        <w:t>dedans.</w:t>
+      </w:r>
+    </w:p>
+    <w:p>
+      <w:pPr>
+        <w:pStyle w:val="Paragraphedeliste"/>
+        <w:numPr>
+          <w:ilvl w:val="0"/>
+          <w:numId w:val="33"/>
+        </w:numPr>
+        <w:spacing w:before="0" w:after="160" w:line="259" w:lineRule="auto"/>
+      </w:pPr>
+      <w:r>
+        <w:t xml:space="preserve">Ajoutez une méthode </w:t>
       </w:r>
       <w:r>
         <w:rPr>
           <w:b/>
           <w:bCs/>
         </w:rPr>
-        <w:t xml:space="preserve">_Tests </w:t>
-      </w:r>
-      <w:r>
-        <w:t>ou un nom correspondant à votre classe.</w:t>
+        <w:t xml:space="preserve">BookTravel </w:t>
+      </w:r>
+      <w:r>
+        <w:t>qui créé une réservation de Travel pour un client</w:t>
       </w:r>
     </w:p>
     <w:p>
@@ -3837,7 +4053,13 @@
         <w:ind w:left="360"/>
       </w:pPr>
       <w:r>
-        <w:t>Vous devez implémenter la nouvelle règle de validation en mode TDD: vous devez donc mettre votre code en commentaire (idéalement dans une région) pour le code de test ET le code dans la classe de validation afin de voir le REFACTOR si il y a lieu.</w:t>
+        <w:t>Vous devez implémenter la nouvelle règle de validation en mode TDD: vous devez donc mettre votre code en commentaire (idéalement dans une région) pour le code de test ET le code dans la classe de validation afin de voir le REFACTOR s</w:t>
+      </w:r>
+      <w:r>
+        <w:t>’</w:t>
+      </w:r>
+      <w:r>
+        <w:t>il y a lieu.</w:t>
       </w:r>
     </w:p>
     <w:p>
@@ -3846,234 +4068,17 @@
         <w:ind w:left="360"/>
       </w:pPr>
       <w:r>
-        <w:t xml:space="preserve">Fonctionnalité ajoutée: </w:t>
-      </w:r>
-      <w:r>
-        <w:t>Valider les options ajoutées à une réservation de Travel : Maximum de 3 options, l’option choisie pour la réservation ne doit pas se répéter</w:t>
-      </w:r>
-      <w:r>
-        <w:t>.</w:t>
-      </w:r>
-      <w:r>
-        <w:t xml:space="preserve"> Validez le nombre d’éléments dans la liste, le contenu et le sans doublon</w:t>
-      </w:r>
-      <w:r>
-        <w:t xml:space="preserve"> ainsi que la somme des options</w:t>
-      </w:r>
-      <w:r>
-        <w:t>.</w:t>
-      </w:r>
-    </w:p>
-    <w:p>
-      <w:pPr>
-        <w:spacing w:before="0" w:after="160" w:line="259" w:lineRule="auto"/>
-        <w:ind w:left="360"/>
-      </w:pPr>
-      <w:r>
-        <w:t xml:space="preserve">Il vous est suggéré de créer une classe publique </w:t>
+        <w:t xml:space="preserve">Fonctionnalité ajoutée: Lors de la réservation d'un voyage, la </w:t>
       </w:r>
       <w:r>
         <w:rPr>
           <w:b/>
           <w:bCs/>
         </w:rPr>
-        <w:t xml:space="preserve">ChooseOptions </w:t>
-      </w:r>
-      <w:r>
-        <w:t xml:space="preserve">et le mettre dans un dossier </w:t>
-      </w:r>
-      <w:r>
-        <w:rPr>
-          <w:b/>
-          <w:bCs/>
-        </w:rPr>
-        <w:t xml:space="preserve">Service </w:t>
-      </w:r>
-      <w:r>
-        <w:t>(pour simuler le service de booking).</w:t>
-      </w:r>
-    </w:p>
-    <w:p>
-      <w:pPr>
-        <w:spacing w:before="0" w:after="160" w:line="259" w:lineRule="auto"/>
-        <w:ind w:left="360"/>
-        <w:rPr>
-          <w:b/>
-          <w:bCs/>
-        </w:rPr>
-      </w:pPr>
-      <w:r>
-        <w:rPr>
-          <w:b/>
-          <w:bCs/>
-        </w:rPr>
-        <w:t>Liste des scénarios</w:t>
-      </w:r>
-      <w:r>
-        <w:rPr>
-          <w:b/>
-          <w:bCs/>
-        </w:rPr>
-        <w:t xml:space="preserve"> du TDD</w:t>
-      </w:r>
-      <w:r>
-        <w:rPr>
-          <w:b/>
-          <w:bCs/>
-        </w:rPr>
-        <w:t>:</w:t>
-      </w:r>
-    </w:p>
-    <w:p>
-      <w:pPr>
-        <w:pStyle w:val="Paragraphedeliste"/>
-        <w:numPr>
-          <w:ilvl w:val="1"/>
-          <w:numId w:val="37"/>
-        </w:numPr>
-        <w:spacing w:before="0" w:after="160" w:line="259" w:lineRule="auto"/>
-      </w:pPr>
-      <w:r>
-        <w:t>Valide aucune option choisie</w:t>
-      </w:r>
-    </w:p>
-    <w:p>
-      <w:pPr>
-        <w:pStyle w:val="Paragraphedeliste"/>
-        <w:numPr>
-          <w:ilvl w:val="1"/>
-          <w:numId w:val="37"/>
-        </w:numPr>
-        <w:spacing w:before="0" w:after="160" w:line="259" w:lineRule="auto"/>
-      </w:pPr>
-      <w:r>
-        <w:t>Valide 1 option choisie</w:t>
-      </w:r>
-    </w:p>
-    <w:p>
-      <w:pPr>
-        <w:pStyle w:val="Paragraphedeliste"/>
-        <w:numPr>
-          <w:ilvl w:val="1"/>
-          <w:numId w:val="37"/>
-        </w:numPr>
-        <w:spacing w:before="0" w:after="160" w:line="259" w:lineRule="auto"/>
-      </w:pPr>
-      <w:r>
-        <w:t>Valide</w:t>
-      </w:r>
-      <w:r>
-        <w:t xml:space="preserve"> trois options choisies </w:t>
-      </w:r>
-      <w:r>
-        <w:t>(même identiques pour le 1</w:t>
-      </w:r>
-      <w:r>
-        <w:rPr>
-          <w:vertAlign w:val="superscript"/>
-        </w:rPr>
-        <w:t>er</w:t>
-      </w:r>
-      <w:r>
-        <w:t xml:space="preserve"> passage TDD)</w:t>
-      </w:r>
-    </w:p>
-    <w:p>
-      <w:pPr>
-        <w:pStyle w:val="Paragraphedeliste"/>
-        <w:numPr>
-          <w:ilvl w:val="1"/>
-          <w:numId w:val="37"/>
-        </w:numPr>
-        <w:spacing w:before="0" w:after="160" w:line="259" w:lineRule="auto"/>
-      </w:pPr>
-      <w:r>
-        <w:t>Non valide</w:t>
-      </w:r>
-      <w:r>
-        <w:t xml:space="preserve"> </w:t>
-      </w:r>
-      <w:r>
-        <w:t>quatre options choisies</w:t>
-      </w:r>
-    </w:p>
-    <w:p>
-      <w:pPr>
-        <w:pStyle w:val="Paragraphedeliste"/>
-        <w:numPr>
-          <w:ilvl w:val="1"/>
-          <w:numId w:val="37"/>
-        </w:numPr>
-        <w:spacing w:before="0" w:after="160" w:line="259" w:lineRule="auto"/>
-      </w:pPr>
-      <w:r>
-        <w:t>Valide 2 options sur 3 différentes</w:t>
-      </w:r>
-    </w:p>
-    <w:p>
-      <w:pPr>
-        <w:pStyle w:val="Paragraphedeliste"/>
-        <w:numPr>
-          <w:ilvl w:val="1"/>
-          <w:numId w:val="37"/>
-        </w:numPr>
-        <w:spacing w:before="0" w:after="160" w:line="259" w:lineRule="auto"/>
-      </w:pPr>
-      <w:r>
-        <w:t>Valide 3 options sur 3 différentes</w:t>
-      </w:r>
-    </w:p>
-    <w:p>
-      <w:pPr>
-        <w:pStyle w:val="Paragraphedeliste"/>
-        <w:numPr>
-          <w:ilvl w:val="1"/>
-          <w:numId w:val="37"/>
-        </w:numPr>
-        <w:spacing w:before="0" w:after="160" w:line="259" w:lineRule="auto"/>
-      </w:pPr>
-      <w:r>
-        <w:lastRenderedPageBreak/>
-        <w:t>Non valide 2 options sur 3 identiques</w:t>
-      </w:r>
-    </w:p>
-    <w:p>
-      <w:pPr>
-        <w:pStyle w:val="Paragraphedeliste"/>
-        <w:numPr>
-          <w:ilvl w:val="1"/>
-          <w:numId w:val="37"/>
-        </w:numPr>
-        <w:spacing w:before="0" w:after="160" w:line="259" w:lineRule="auto"/>
-      </w:pPr>
-      <w:r>
-        <w:t>Valide 0 pour aucune option choisie</w:t>
-      </w:r>
-    </w:p>
-    <w:p>
-      <w:pPr>
-        <w:pStyle w:val="Paragraphedeliste"/>
-        <w:numPr>
-          <w:ilvl w:val="1"/>
-          <w:numId w:val="37"/>
-        </w:numPr>
-        <w:spacing w:before="0" w:after="160" w:line="259" w:lineRule="auto"/>
-      </w:pPr>
-      <w:r>
-        <w:t>Valide total d’une option</w:t>
-      </w:r>
-    </w:p>
-    <w:p>
-      <w:pPr>
-        <w:pStyle w:val="Paragraphedeliste"/>
-        <w:numPr>
-          <w:ilvl w:val="1"/>
-          <w:numId w:val="37"/>
-        </w:numPr>
-        <w:spacing w:before="0" w:after="160" w:line="259" w:lineRule="auto"/>
-      </w:pPr>
-      <w:r>
-        <w:t>Valide total de trois options</w:t>
+        <w:t>DepartureDate</w:t>
+      </w:r>
+      <w:r>
+        <w:t xml:space="preserve"> de TRAVEL doit être au minimum 2 jours dans le futur, soit aujourd'hui plus 2 jours.</w:t>
       </w:r>
     </w:p>
     <w:p>
@@ -4081,12 +4086,22 @@
         <w:pStyle w:val="Paragraphedeliste"/>
         <w:numPr>
           <w:ilvl w:val="0"/>
-          <w:numId w:val="37"/>
+          <w:numId w:val="33"/>
         </w:numPr>
         <w:spacing w:before="0" w:after="160" w:line="259" w:lineRule="auto"/>
       </w:pPr>
       <w:r>
-        <w:t>En TDD, créez les tests/cas de tests et le code afin de répondre à ce besoin</w:t>
+        <w:t xml:space="preserve">Ajoutez dans le projet de tests une classe de test appelée </w:t>
+      </w:r>
+      <w:r>
+        <w:rPr>
+          <w:b/>
+          <w:bCs/>
+        </w:rPr>
+        <w:t xml:space="preserve">TravelReservation_Tests </w:t>
+      </w:r>
+      <w:r>
+        <w:t>ou un nom correspondant à votre classe.</w:t>
       </w:r>
     </w:p>
     <w:p>
@@ -4094,122 +4109,13 @@
         <w:pStyle w:val="Paragraphedeliste"/>
         <w:numPr>
           <w:ilvl w:val="0"/>
-          <w:numId w:val="37"/>
+          <w:numId w:val="33"/>
         </w:numPr>
         <w:spacing w:before="0" w:after="160" w:line="259" w:lineRule="auto"/>
       </w:pPr>
       <w:r>
-        <w:t>Créez/Modifiez un Test pour tester le code existant (création de Travel seulement)</w:t>
-      </w:r>
-    </w:p>
-    <w:p>
-      <w:pPr>
-        <w:pStyle w:val="Paragraphedeliste"/>
-        <w:numPr>
-          <w:ilvl w:val="0"/>
-          <w:numId w:val="36"/>
-        </w:numPr>
-        <w:spacing w:before="0" w:after="160" w:line="259" w:lineRule="auto"/>
-      </w:pPr>
-      <w:r>
-        <w:t>Mettre le code précédent en commentaire (région) si il y a lieu, créez/Modifiez un Tests pour ajouter un des scénarios ci-dessus</w:t>
-      </w:r>
-    </w:p>
-    <w:p>
-      <w:pPr>
-        <w:pStyle w:val="Paragraphedeliste"/>
-        <w:numPr>
-          <w:ilvl w:val="0"/>
-          <w:numId w:val="36"/>
-        </w:numPr>
-        <w:spacing w:before="0" w:after="160" w:line="259" w:lineRule="auto"/>
-      </w:pPr>
-      <w:r>
-        <w:t>Exécutez le test: il devrait échoué</w:t>
-      </w:r>
-    </w:p>
-    <w:p>
-      <w:pPr>
-        <w:pStyle w:val="Paragraphedeliste"/>
-        <w:numPr>
-          <w:ilvl w:val="0"/>
-          <w:numId w:val="36"/>
-        </w:numPr>
-        <w:spacing w:before="0" w:after="160" w:line="259" w:lineRule="auto"/>
-      </w:pPr>
-      <w:r>
-        <w:t>Mettre le code actuel en commentaire (région), ajoutez SEULEMENT le code nécessaire au passage du test</w:t>
-      </w:r>
-    </w:p>
-    <w:p>
-      <w:pPr>
-        <w:pStyle w:val="Paragraphedeliste"/>
-        <w:numPr>
-          <w:ilvl w:val="0"/>
-          <w:numId w:val="36"/>
-        </w:numPr>
-        <w:spacing w:before="0" w:after="160" w:line="259" w:lineRule="auto"/>
-      </w:pPr>
-      <w:r>
-        <w:t>Exécutez le test</w:t>
-      </w:r>
-    </w:p>
-    <w:p>
-      <w:pPr>
-        <w:pStyle w:val="Paragraphedeliste"/>
-        <w:numPr>
-          <w:ilvl w:val="0"/>
-          <w:numId w:val="36"/>
-        </w:numPr>
-        <w:spacing w:before="0" w:after="160" w:line="259" w:lineRule="auto"/>
-      </w:pPr>
-      <w:r>
-        <w:t>Corrigez jusqu'à ce que ça passe si nécessaire (étapes 4 et à 6)</w:t>
-      </w:r>
-    </w:p>
-    <w:p>
-      <w:pPr>
-        <w:pStyle w:val="Paragraphedeliste"/>
-        <w:numPr>
-          <w:ilvl w:val="0"/>
-          <w:numId w:val="36"/>
-        </w:numPr>
-        <w:spacing w:before="0" w:after="160" w:line="259" w:lineRule="auto"/>
-      </w:pPr>
-      <w:r>
-        <w:t>Refactor le code si nécessaire</w:t>
-      </w:r>
-    </w:p>
-    <w:p>
-      <w:pPr>
-        <w:pStyle w:val="Paragraphedeliste"/>
-        <w:numPr>
-          <w:ilvl w:val="0"/>
-          <w:numId w:val="36"/>
-        </w:numPr>
-        <w:spacing w:before="0" w:after="160" w:line="259" w:lineRule="auto"/>
-      </w:pPr>
-      <w:r>
-        <w:t>Ré-exécutez pour valider le refactor</w:t>
-      </w:r>
-    </w:p>
-    <w:p>
-      <w:pPr>
-        <w:pStyle w:val="Paragraphedeliste"/>
-        <w:numPr>
-          <w:ilvl w:val="0"/>
-          <w:numId w:val="36"/>
-        </w:numPr>
-        <w:spacing w:before="0" w:after="160" w:line="259" w:lineRule="auto"/>
-      </w:pPr>
-      <w:r>
-        <w:t>Passez au scénario suivant</w:t>
-      </w:r>
-    </w:p>
-    <w:p>
-      <w:pPr>
-        <w:spacing w:before="0" w:after="160" w:line="259" w:lineRule="auto"/>
-      </w:pPr>
+        <w:t>En TDD, créez les tests/cas de tests et le code afin de répondre à ce besoin</w:t>
+      </w:r>
     </w:p>
     <w:p>
       <w:pPr>
@@ -5667,95 +5573,6 @@
     </w:lvl>
   </w:abstractNum>
   <w:abstractNum w:abstractNumId="14" w15:restartNumberingAfterBreak="0">
-    <w:nsid w:val="364648EC"/>
-    <w:multiLevelType w:val="hybridMultilevel"/>
-    <w:tmpl w:val="A16E6744"/>
-    <w:lvl w:ilvl="0" w:tplc="1009000F">
-      <w:start w:val="1"/>
-      <w:numFmt w:val="decimal"/>
-      <w:lvlText w:val="%1."/>
-      <w:lvlJc w:val="left"/>
-      <w:pPr>
-        <w:ind w:left="720" w:hanging="360"/>
-      </w:pPr>
-    </w:lvl>
-    <w:lvl w:ilvl="1" w:tplc="10090001">
-      <w:start w:val="1"/>
-      <w:numFmt w:val="bullet"/>
-      <w:lvlText w:val=""/>
-      <w:lvlJc w:val="left"/>
-      <w:pPr>
-        <w:ind w:left="1440" w:hanging="360"/>
-      </w:pPr>
-      <w:rPr>
-        <w:rFonts w:ascii="Symbol" w:hAnsi="Symbol" w:hint="default"/>
-      </w:rPr>
-    </w:lvl>
-    <w:lvl w:ilvl="2" w:tplc="1009001B" w:tentative="1">
-      <w:start w:val="1"/>
-      <w:numFmt w:val="lowerRoman"/>
-      <w:lvlText w:val="%3."/>
-      <w:lvlJc w:val="right"/>
-      <w:pPr>
-        <w:ind w:left="2160" w:hanging="180"/>
-      </w:pPr>
-    </w:lvl>
-    <w:lvl w:ilvl="3" w:tplc="1009000F" w:tentative="1">
-      <w:start w:val="1"/>
-      <w:numFmt w:val="decimal"/>
-      <w:lvlText w:val="%4."/>
-      <w:lvlJc w:val="left"/>
-      <w:pPr>
-        <w:ind w:left="2880" w:hanging="360"/>
-      </w:pPr>
-    </w:lvl>
-    <w:lvl w:ilvl="4" w:tplc="10090019" w:tentative="1">
-      <w:start w:val="1"/>
-      <w:numFmt w:val="lowerLetter"/>
-      <w:lvlText w:val="%5."/>
-      <w:lvlJc w:val="left"/>
-      <w:pPr>
-        <w:ind w:left="3600" w:hanging="360"/>
-      </w:pPr>
-    </w:lvl>
-    <w:lvl w:ilvl="5" w:tplc="1009001B" w:tentative="1">
-      <w:start w:val="1"/>
-      <w:numFmt w:val="lowerRoman"/>
-      <w:lvlText w:val="%6."/>
-      <w:lvlJc w:val="right"/>
-      <w:pPr>
-        <w:ind w:left="4320" w:hanging="180"/>
-      </w:pPr>
-    </w:lvl>
-    <w:lvl w:ilvl="6" w:tplc="1009000F" w:tentative="1">
-      <w:start w:val="1"/>
-      <w:numFmt w:val="decimal"/>
-      <w:lvlText w:val="%7."/>
-      <w:lvlJc w:val="left"/>
-      <w:pPr>
-        <w:ind w:left="5040" w:hanging="360"/>
-      </w:pPr>
-    </w:lvl>
-    <w:lvl w:ilvl="7" w:tplc="10090019" w:tentative="1">
-      <w:start w:val="1"/>
-      <w:numFmt w:val="lowerLetter"/>
-      <w:lvlText w:val="%8."/>
-      <w:lvlJc w:val="left"/>
-      <w:pPr>
-        <w:ind w:left="5760" w:hanging="360"/>
-      </w:pPr>
-    </w:lvl>
-    <w:lvl w:ilvl="8" w:tplc="1009001B" w:tentative="1">
-      <w:start w:val="1"/>
-      <w:numFmt w:val="lowerRoman"/>
-      <w:lvlText w:val="%9."/>
-      <w:lvlJc w:val="right"/>
-      <w:pPr>
-        <w:ind w:left="6480" w:hanging="180"/>
-      </w:pPr>
-    </w:lvl>
-  </w:abstractNum>
-  <w:abstractNum w:abstractNumId="15" w15:restartNumberingAfterBreak="0">
     <w:nsid w:val="42D93549"/>
     <w:multiLevelType w:val="hybridMultilevel"/>
     <w:tmpl w:val="A03CBF92"/>
@@ -5844,7 +5661,7 @@
       </w:pPr>
     </w:lvl>
   </w:abstractNum>
-  <w:abstractNum w:abstractNumId="16" w15:restartNumberingAfterBreak="0">
+  <w:abstractNum w:abstractNumId="15" w15:restartNumberingAfterBreak="0">
     <w:nsid w:val="44203697"/>
     <w:multiLevelType w:val="hybridMultilevel"/>
     <w:tmpl w:val="A16E6744"/>
@@ -5933,7 +5750,7 @@
       </w:pPr>
     </w:lvl>
   </w:abstractNum>
-  <w:abstractNum w:abstractNumId="17" w15:restartNumberingAfterBreak="0">
+  <w:abstractNum w:abstractNumId="16" w15:restartNumberingAfterBreak="0">
     <w:nsid w:val="442A3430"/>
     <w:multiLevelType w:val="hybridMultilevel"/>
     <w:tmpl w:val="E96C5CFE"/>
@@ -6022,93 +5839,7 @@
       </w:pPr>
     </w:lvl>
   </w:abstractNum>
-  <w:abstractNum w:abstractNumId="18" w15:restartNumberingAfterBreak="0">
-    <w:nsid w:val="44F35ECB"/>
-    <w:multiLevelType w:val="hybridMultilevel"/>
-    <w:tmpl w:val="C14E772C"/>
-    <w:lvl w:ilvl="0" w:tplc="1009000F">
-      <w:start w:val="1"/>
-      <w:numFmt w:val="decimal"/>
-      <w:lvlText w:val="%1."/>
-      <w:lvlJc w:val="left"/>
-      <w:pPr>
-        <w:ind w:left="1440" w:hanging="360"/>
-      </w:pPr>
-    </w:lvl>
-    <w:lvl w:ilvl="1" w:tplc="10090019" w:tentative="1">
-      <w:start w:val="1"/>
-      <w:numFmt w:val="lowerLetter"/>
-      <w:lvlText w:val="%2."/>
-      <w:lvlJc w:val="left"/>
-      <w:pPr>
-        <w:ind w:left="2160" w:hanging="360"/>
-      </w:pPr>
-    </w:lvl>
-    <w:lvl w:ilvl="2" w:tplc="1009001B" w:tentative="1">
-      <w:start w:val="1"/>
-      <w:numFmt w:val="lowerRoman"/>
-      <w:lvlText w:val="%3."/>
-      <w:lvlJc w:val="right"/>
-      <w:pPr>
-        <w:ind w:left="2880" w:hanging="180"/>
-      </w:pPr>
-    </w:lvl>
-    <w:lvl w:ilvl="3" w:tplc="1009000F" w:tentative="1">
-      <w:start w:val="1"/>
-      <w:numFmt w:val="decimal"/>
-      <w:lvlText w:val="%4."/>
-      <w:lvlJc w:val="left"/>
-      <w:pPr>
-        <w:ind w:left="3600" w:hanging="360"/>
-      </w:pPr>
-    </w:lvl>
-    <w:lvl w:ilvl="4" w:tplc="10090019" w:tentative="1">
-      <w:start w:val="1"/>
-      <w:numFmt w:val="lowerLetter"/>
-      <w:lvlText w:val="%5."/>
-      <w:lvlJc w:val="left"/>
-      <w:pPr>
-        <w:ind w:left="4320" w:hanging="360"/>
-      </w:pPr>
-    </w:lvl>
-    <w:lvl w:ilvl="5" w:tplc="1009001B" w:tentative="1">
-      <w:start w:val="1"/>
-      <w:numFmt w:val="lowerRoman"/>
-      <w:lvlText w:val="%6."/>
-      <w:lvlJc w:val="right"/>
-      <w:pPr>
-        <w:ind w:left="5040" w:hanging="180"/>
-      </w:pPr>
-    </w:lvl>
-    <w:lvl w:ilvl="6" w:tplc="1009000F" w:tentative="1">
-      <w:start w:val="1"/>
-      <w:numFmt w:val="decimal"/>
-      <w:lvlText w:val="%7."/>
-      <w:lvlJc w:val="left"/>
-      <w:pPr>
-        <w:ind w:left="5760" w:hanging="360"/>
-      </w:pPr>
-    </w:lvl>
-    <w:lvl w:ilvl="7" w:tplc="10090019" w:tentative="1">
-      <w:start w:val="1"/>
-      <w:numFmt w:val="lowerLetter"/>
-      <w:lvlText w:val="%8."/>
-      <w:lvlJc w:val="left"/>
-      <w:pPr>
-        <w:ind w:left="6480" w:hanging="360"/>
-      </w:pPr>
-    </w:lvl>
-    <w:lvl w:ilvl="8" w:tplc="1009001B" w:tentative="1">
-      <w:start w:val="1"/>
-      <w:numFmt w:val="lowerRoman"/>
-      <w:lvlText w:val="%9."/>
-      <w:lvlJc w:val="right"/>
-      <w:pPr>
-        <w:ind w:left="7200" w:hanging="180"/>
-      </w:pPr>
-    </w:lvl>
-  </w:abstractNum>
-  <w:abstractNum w:abstractNumId="19" w15:restartNumberingAfterBreak="0">
+  <w:abstractNum w:abstractNumId="17" w15:restartNumberingAfterBreak="0">
     <w:nsid w:val="4AA307AB"/>
     <w:multiLevelType w:val="hybridMultilevel"/>
     <w:tmpl w:val="C262CF5A"/>
@@ -6221,7 +5952,7 @@
       </w:rPr>
     </w:lvl>
   </w:abstractNum>
-  <w:abstractNum w:abstractNumId="20" w15:restartNumberingAfterBreak="0">
+  <w:abstractNum w:abstractNumId="18" w15:restartNumberingAfterBreak="0">
     <w:nsid w:val="51D6396E"/>
     <w:multiLevelType w:val="hybridMultilevel"/>
     <w:tmpl w:val="E96C5CFE"/>
@@ -6310,7 +6041,7 @@
       </w:pPr>
     </w:lvl>
   </w:abstractNum>
-  <w:abstractNum w:abstractNumId="21" w15:restartNumberingAfterBreak="0">
+  <w:abstractNum w:abstractNumId="19" w15:restartNumberingAfterBreak="0">
     <w:nsid w:val="58615B97"/>
     <w:multiLevelType w:val="hybridMultilevel"/>
     <w:tmpl w:val="A03CBF92"/>
@@ -6399,7 +6130,7 @@
       </w:pPr>
     </w:lvl>
   </w:abstractNum>
-  <w:abstractNum w:abstractNumId="22" w15:restartNumberingAfterBreak="0">
+  <w:abstractNum w:abstractNumId="20" w15:restartNumberingAfterBreak="0">
     <w:nsid w:val="58C7208F"/>
     <w:multiLevelType w:val="hybridMultilevel"/>
     <w:tmpl w:val="0DA4C896"/>
@@ -6488,7 +6219,7 @@
       </w:pPr>
     </w:lvl>
   </w:abstractNum>
-  <w:abstractNum w:abstractNumId="23" w15:restartNumberingAfterBreak="0">
+  <w:abstractNum w:abstractNumId="21" w15:restartNumberingAfterBreak="0">
     <w:nsid w:val="5A4C5E56"/>
     <w:multiLevelType w:val="hybridMultilevel"/>
     <w:tmpl w:val="98DC9F14"/>
@@ -6577,7 +6308,7 @@
       </w:pPr>
     </w:lvl>
   </w:abstractNum>
-  <w:abstractNum w:abstractNumId="24" w15:restartNumberingAfterBreak="0">
+  <w:abstractNum w:abstractNumId="22" w15:restartNumberingAfterBreak="0">
     <w:nsid w:val="5B2E46DE"/>
     <w:multiLevelType w:val="hybridMultilevel"/>
     <w:tmpl w:val="E70072E8"/>
@@ -6663,7 +6394,7 @@
       </w:pPr>
     </w:lvl>
   </w:abstractNum>
-  <w:abstractNum w:abstractNumId="25" w15:restartNumberingAfterBreak="0">
+  <w:abstractNum w:abstractNumId="23" w15:restartNumberingAfterBreak="0">
     <w:nsid w:val="604A3F0D"/>
     <w:multiLevelType w:val="hybridMultilevel"/>
     <w:tmpl w:val="33EE8EF8"/>
@@ -6752,7 +6483,7 @@
       </w:pPr>
     </w:lvl>
   </w:abstractNum>
-  <w:abstractNum w:abstractNumId="26" w15:restartNumberingAfterBreak="0">
+  <w:abstractNum w:abstractNumId="24" w15:restartNumberingAfterBreak="0">
     <w:nsid w:val="63BB3810"/>
     <w:multiLevelType w:val="hybridMultilevel"/>
     <w:tmpl w:val="47CCC9EE"/>
@@ -6841,7 +6572,7 @@
       </w:pPr>
     </w:lvl>
   </w:abstractNum>
-  <w:abstractNum w:abstractNumId="27" w15:restartNumberingAfterBreak="0">
+  <w:abstractNum w:abstractNumId="25" w15:restartNumberingAfterBreak="0">
     <w:nsid w:val="64B42BA7"/>
     <w:multiLevelType w:val="hybridMultilevel"/>
     <w:tmpl w:val="5B52E5BA"/>
@@ -6936,7 +6667,7 @@
       </w:pPr>
     </w:lvl>
   </w:abstractNum>
-  <w:abstractNum w:abstractNumId="28" w15:restartNumberingAfterBreak="0">
+  <w:abstractNum w:abstractNumId="26" w15:restartNumberingAfterBreak="0">
     <w:nsid w:val="657C0E6F"/>
     <w:multiLevelType w:val="multilevel"/>
     <w:tmpl w:val="85409076"/>
@@ -7050,7 +6781,7 @@
       </w:pPr>
     </w:lvl>
   </w:abstractNum>
-  <w:abstractNum w:abstractNumId="29" w15:restartNumberingAfterBreak="0">
+  <w:abstractNum w:abstractNumId="27" w15:restartNumberingAfterBreak="0">
     <w:nsid w:val="69C6119B"/>
     <w:multiLevelType w:val="hybridMultilevel"/>
     <w:tmpl w:val="A16E6744"/>
@@ -7139,7 +6870,7 @@
       </w:pPr>
     </w:lvl>
   </w:abstractNum>
-  <w:abstractNum w:abstractNumId="30" w15:restartNumberingAfterBreak="0">
+  <w:abstractNum w:abstractNumId="28" w15:restartNumberingAfterBreak="0">
     <w:nsid w:val="6B5736D1"/>
     <w:multiLevelType w:val="hybridMultilevel"/>
     <w:tmpl w:val="3DF6910A"/>
@@ -7252,7 +6983,7 @@
       </w:rPr>
     </w:lvl>
   </w:abstractNum>
-  <w:abstractNum w:abstractNumId="31" w15:restartNumberingAfterBreak="0">
+  <w:abstractNum w:abstractNumId="29" w15:restartNumberingAfterBreak="0">
     <w:nsid w:val="6C792C5F"/>
     <w:multiLevelType w:val="hybridMultilevel"/>
     <w:tmpl w:val="A03CBF92"/>
@@ -7341,7 +7072,7 @@
       </w:pPr>
     </w:lvl>
   </w:abstractNum>
-  <w:abstractNum w:abstractNumId="32" w15:restartNumberingAfterBreak="0">
+  <w:abstractNum w:abstractNumId="30" w15:restartNumberingAfterBreak="0">
     <w:nsid w:val="77C51C1C"/>
     <w:multiLevelType w:val="hybridMultilevel"/>
     <w:tmpl w:val="A7EEBFE8"/>
@@ -7430,7 +7161,7 @@
       </w:pPr>
     </w:lvl>
   </w:abstractNum>
-  <w:abstractNum w:abstractNumId="33" w15:restartNumberingAfterBreak="0">
+  <w:abstractNum w:abstractNumId="31" w15:restartNumberingAfterBreak="0">
     <w:nsid w:val="79E52AEC"/>
     <w:multiLevelType w:val="hybridMultilevel"/>
     <w:tmpl w:val="C212BC48"/>
@@ -7543,7 +7274,7 @@
       </w:rPr>
     </w:lvl>
   </w:abstractNum>
-  <w:abstractNum w:abstractNumId="34" w15:restartNumberingAfterBreak="0">
+  <w:abstractNum w:abstractNumId="32" w15:restartNumberingAfterBreak="0">
     <w:nsid w:val="7BAC3DF4"/>
     <w:multiLevelType w:val="hybridMultilevel"/>
     <w:tmpl w:val="0DA4C896"/>
@@ -7632,7 +7363,7 @@
       </w:pPr>
     </w:lvl>
   </w:abstractNum>
-  <w:abstractNum w:abstractNumId="35" w15:restartNumberingAfterBreak="0">
+  <w:abstractNum w:abstractNumId="33" w15:restartNumberingAfterBreak="0">
     <w:nsid w:val="7C965913"/>
     <w:multiLevelType w:val="hybridMultilevel"/>
     <w:tmpl w:val="7110FD3E"/>
@@ -7730,7 +7461,7 @@
       </w:pPr>
     </w:lvl>
   </w:abstractNum>
-  <w:abstractNum w:abstractNumId="36" w15:restartNumberingAfterBreak="0">
+  <w:abstractNum w:abstractNumId="34" w15:restartNumberingAfterBreak="0">
     <w:nsid w:val="7F4956F0"/>
     <w:multiLevelType w:val="hybridMultilevel"/>
     <w:tmpl w:val="0F00DD0E"/>
@@ -7820,16 +7551,16 @@
     </w:lvl>
   </w:abstractNum>
   <w:num w:numId="1">
-    <w:abstractNumId w:val="28"/>
+    <w:abstractNumId w:val="26"/>
     <w:lvlOverride w:ilvl="0">
       <w:startOverride w:val="1"/>
     </w:lvlOverride>
   </w:num>
   <w:num w:numId="2">
-    <w:abstractNumId w:val="32"/>
+    <w:abstractNumId w:val="30"/>
   </w:num>
   <w:num w:numId="3">
-    <w:abstractNumId w:val="21"/>
+    <w:abstractNumId w:val="19"/>
   </w:num>
   <w:num w:numId="4">
     <w:abstractNumId w:val="11"/>
@@ -7838,37 +7569,37 @@
     <w:abstractNumId w:val="3"/>
   </w:num>
   <w:num w:numId="6">
-    <w:abstractNumId w:val="33"/>
+    <w:abstractNumId w:val="31"/>
   </w:num>
   <w:num w:numId="7">
-    <w:abstractNumId w:val="26"/>
+    <w:abstractNumId w:val="24"/>
   </w:num>
   <w:num w:numId="8">
     <w:abstractNumId w:val="0"/>
   </w:num>
   <w:num w:numId="9">
-    <w:abstractNumId w:val="15"/>
+    <w:abstractNumId w:val="14"/>
   </w:num>
   <w:num w:numId="10">
-    <w:abstractNumId w:val="31"/>
+    <w:abstractNumId w:val="29"/>
   </w:num>
   <w:num w:numId="11">
-    <w:abstractNumId w:val="24"/>
+    <w:abstractNumId w:val="22"/>
   </w:num>
   <w:num w:numId="12">
-    <w:abstractNumId w:val="22"/>
+    <w:abstractNumId w:val="20"/>
   </w:num>
   <w:num w:numId="13">
     <w:abstractNumId w:val="2"/>
   </w:num>
   <w:num w:numId="14">
-    <w:abstractNumId w:val="34"/>
+    <w:abstractNumId w:val="32"/>
   </w:num>
   <w:num w:numId="15">
     <w:abstractNumId w:val="6"/>
   </w:num>
   <w:num w:numId="16">
-    <w:abstractNumId w:val="25"/>
+    <w:abstractNumId w:val="23"/>
   </w:num>
   <w:num w:numId="17">
     <w:abstractNumId w:val="4"/>
@@ -7880,16 +7611,16 @@
     <w:abstractNumId w:val="12"/>
   </w:num>
   <w:num w:numId="20">
-    <w:abstractNumId w:val="35"/>
+    <w:abstractNumId w:val="33"/>
   </w:num>
   <w:num w:numId="21">
-    <w:abstractNumId w:val="19"/>
+    <w:abstractNumId w:val="17"/>
   </w:num>
   <w:num w:numId="22">
     <w:abstractNumId w:val="9"/>
   </w:num>
   <w:num w:numId="23">
-    <w:abstractNumId w:val="20"/>
+    <w:abstractNumId w:val="18"/>
   </w:num>
   <w:num w:numId="24">
     <w:abstractNumId w:val="10"/>
@@ -7901,37 +7632,31 @@
     <w:abstractNumId w:val="7"/>
   </w:num>
   <w:num w:numId="27">
-    <w:abstractNumId w:val="36"/>
+    <w:abstractNumId w:val="34"/>
   </w:num>
   <w:num w:numId="28">
     <w:abstractNumId w:val="8"/>
   </w:num>
   <w:num w:numId="29">
-    <w:abstractNumId w:val="27"/>
+    <w:abstractNumId w:val="25"/>
   </w:num>
   <w:num w:numId="30">
-    <w:abstractNumId w:val="30"/>
+    <w:abstractNumId w:val="28"/>
   </w:num>
   <w:num w:numId="31">
-    <w:abstractNumId w:val="17"/>
+    <w:abstractNumId w:val="16"/>
   </w:num>
   <w:num w:numId="32">
-    <w:abstractNumId w:val="29"/>
+    <w:abstractNumId w:val="27"/>
   </w:num>
   <w:num w:numId="33">
     <w:abstractNumId w:val="5"/>
   </w:num>
   <w:num w:numId="34">
-    <w:abstractNumId w:val="23"/>
+    <w:abstractNumId w:val="21"/>
   </w:num>
   <w:num w:numId="35">
-    <w:abstractNumId w:val="16"/>
-  </w:num>
-  <w:num w:numId="36">
-    <w:abstractNumId w:val="18"/>
-  </w:num>
-  <w:num w:numId="37">
-    <w:abstractNumId w:val="14"/>
+    <w:abstractNumId w:val="15"/>
   </w:num>
   <w:numIdMacAtCleanup w:val="16"/>
 </w:numbering>

</xml_diff>